<commit_message>
Explicacion de seleccion de vehiculo y nivel
</commit_message>
<xml_diff>
--- a/Guia del usuario.docx
+++ b/Guia del usuario.docx
@@ -63,7 +63,30 @@
           <w:sz w:val="28"/>
           <w:szCs w:val="28"/>
         </w:rPr>
-        <w:t>Eligiendo nivel y vehículo</w:t>
+        <w:t xml:space="preserve">Eligiendo nivel </w:t>
+      </w:r>
+    </w:p>
+    <w:p>
+      <w:pPr>
+        <w:jc w:val="both"/>
+        <w:rPr>
+          <w:sz w:val="28"/>
+          <w:szCs w:val="28"/>
+        </w:rPr>
+      </w:pPr>
+      <w:r>
+        <w:rPr>
+          <w:sz w:val="28"/>
+          <w:szCs w:val="28"/>
+        </w:rPr>
+        <w:t>Eligiendo</w:t>
+      </w:r>
+      <w:r>
+        <w:rPr>
+          <w:sz w:val="28"/>
+          <w:szCs w:val="28"/>
+        </w:rPr>
+        <w:t xml:space="preserve"> vehículo</w:t>
       </w:r>
     </w:p>
     <w:p>
@@ -113,6 +136,607 @@
         </w:rPr>
         <w:t>Cargar una parida guardada</w:t>
       </w:r>
+    </w:p>
+    <w:p>
+      <w:pPr>
+        <w:jc w:val="both"/>
+        <w:rPr>
+          <w:sz w:val="28"/>
+          <w:szCs w:val="28"/>
+        </w:rPr>
+      </w:pPr>
+    </w:p>
+    <w:p>
+      <w:pPr>
+        <w:jc w:val="both"/>
+        <w:rPr>
+          <w:sz w:val="28"/>
+          <w:szCs w:val="28"/>
+        </w:rPr>
+      </w:pPr>
+    </w:p>
+    <w:p>
+      <w:pPr>
+        <w:rPr>
+          <w:sz w:val="28"/>
+          <w:szCs w:val="28"/>
+        </w:rPr>
+      </w:pPr>
+      <w:r>
+        <w:rPr>
+          <w:sz w:val="28"/>
+          <w:szCs w:val="28"/>
+        </w:rPr>
+        <w:br w:type="page"/>
+      </w:r>
+    </w:p>
+    <w:p>
+      <w:pPr>
+        <w:jc w:val="both"/>
+        <w:rPr>
+          <w:sz w:val="40"/>
+          <w:szCs w:val="40"/>
+          <w:u w:val="single"/>
+        </w:rPr>
+      </w:pPr>
+      <w:r>
+        <w:rPr>
+          <w:sz w:val="40"/>
+          <w:szCs w:val="40"/>
+          <w:u w:val="single"/>
+        </w:rPr>
+        <w:lastRenderedPageBreak/>
+        <w:t>Inicio</w:t>
+      </w:r>
+    </w:p>
+    <w:p>
+      <w:pPr>
+        <w:jc w:val="both"/>
+        <w:rPr>
+          <w:sz w:val="28"/>
+          <w:szCs w:val="28"/>
+        </w:rPr>
+      </w:pPr>
+      <w:r>
+        <w:rPr>
+          <w:sz w:val="28"/>
+          <w:szCs w:val="28"/>
+        </w:rPr>
+        <w:t>La pantalla de inicio es la siguiente:</w:t>
+      </w:r>
+    </w:p>
+    <w:p>
+      <w:pPr>
+        <w:jc w:val="both"/>
+        <w:rPr>
+          <w:sz w:val="28"/>
+          <w:szCs w:val="28"/>
+        </w:rPr>
+      </w:pPr>
+    </w:p>
+    <w:p>
+      <w:pPr>
+        <w:jc w:val="both"/>
+        <w:rPr>
+          <w:sz w:val="28"/>
+          <w:szCs w:val="28"/>
+        </w:rPr>
+      </w:pPr>
+    </w:p>
+    <w:p>
+      <w:pPr>
+        <w:jc w:val="both"/>
+        <w:rPr>
+          <w:sz w:val="40"/>
+          <w:szCs w:val="40"/>
+          <w:u w:val="single"/>
+        </w:rPr>
+      </w:pPr>
+      <w:r>
+        <w:rPr>
+          <w:sz w:val="40"/>
+          <w:szCs w:val="40"/>
+          <w:u w:val="single"/>
+        </w:rPr>
+        <w:t>Creando un nuevo jugador</w:t>
+      </w:r>
+    </w:p>
+    <w:p>
+      <w:pPr>
+        <w:jc w:val="both"/>
+        <w:rPr>
+          <w:sz w:val="28"/>
+          <w:szCs w:val="28"/>
+        </w:rPr>
+      </w:pPr>
+      <w:r>
+        <w:rPr>
+          <w:sz w:val="28"/>
+          <w:szCs w:val="28"/>
+        </w:rPr>
+        <w:t>En la pantalla de inicio elegir “Jugador Nuevo”. Luego aparecerá la siguiente pantalla donde deberá colocar el nombre del jugador que desea crear.</w:t>
+      </w:r>
+    </w:p>
+    <w:p>
+      <w:pPr>
+        <w:jc w:val="both"/>
+        <w:rPr>
+          <w:sz w:val="28"/>
+          <w:szCs w:val="28"/>
+        </w:rPr>
+      </w:pPr>
+    </w:p>
+    <w:p>
+      <w:pPr>
+        <w:rPr>
+          <w:sz w:val="40"/>
+          <w:szCs w:val="40"/>
+          <w:u w:val="single"/>
+        </w:rPr>
+      </w:pPr>
+      <w:r>
+        <w:rPr>
+          <w:sz w:val="40"/>
+          <w:szCs w:val="40"/>
+          <w:u w:val="single"/>
+        </w:rPr>
+        <w:br w:type="page"/>
+      </w:r>
+    </w:p>
+    <w:p>
+      <w:pPr>
+        <w:jc w:val="both"/>
+        <w:rPr>
+          <w:sz w:val="40"/>
+          <w:szCs w:val="40"/>
+          <w:u w:val="single"/>
+        </w:rPr>
+      </w:pPr>
+      <w:r>
+        <w:rPr>
+          <w:sz w:val="40"/>
+          <w:szCs w:val="40"/>
+          <w:u w:val="single"/>
+        </w:rPr>
+        <w:lastRenderedPageBreak/>
+        <w:t xml:space="preserve">Eligiendo nivel </w:t>
+      </w:r>
+    </w:p>
+    <w:p>
+      <w:pPr>
+        <w:jc w:val="both"/>
+        <w:rPr>
+          <w:sz w:val="28"/>
+          <w:szCs w:val="28"/>
+        </w:rPr>
+      </w:pPr>
+      <w:r>
+        <w:rPr>
+          <w:sz w:val="28"/>
+          <w:szCs w:val="28"/>
+        </w:rPr>
+        <w:t xml:space="preserve">Cuando quiera jugar una nueva partida, tendrá que seleccionar dentro del </w:t>
+      </w:r>
+      <w:proofErr w:type="spellStart"/>
+      <w:r>
+        <w:rPr>
+          <w:sz w:val="28"/>
+          <w:szCs w:val="28"/>
+        </w:rPr>
+        <w:t>listbox</w:t>
+      </w:r>
+      <w:proofErr w:type="spellEnd"/>
+      <w:r>
+        <w:rPr>
+          <w:sz w:val="28"/>
+          <w:szCs w:val="28"/>
+        </w:rPr>
+        <w:t xml:space="preserve"> el nivel que quiera jugar:</w:t>
+      </w:r>
+    </w:p>
+    <w:p>
+      <w:pPr>
+        <w:jc w:val="center"/>
+        <w:rPr>
+          <w:sz w:val="28"/>
+          <w:szCs w:val="28"/>
+        </w:rPr>
+      </w:pPr>
+      <w:r>
+        <w:rPr>
+          <w:noProof/>
+          <w:sz w:val="28"/>
+          <w:szCs w:val="28"/>
+          <w:lang w:eastAsia="es-AR"/>
+        </w:rPr>
+        <w:drawing>
+          <wp:inline distT="0" distB="0" distL="0" distR="0">
+            <wp:extent cx="2657475" cy="1314450"/>
+            <wp:effectExtent l="19050" t="0" r="9525" b="0"/>
+            <wp:docPr id="1" name="Imagen 1"/>
+            <wp:cNvGraphicFramePr>
+              <a:graphicFrameLocks xmlns:a="http://schemas.openxmlformats.org/drawingml/2006/main" noChangeAspect="1"/>
+            </wp:cNvGraphicFramePr>
+            <a:graphic xmlns:a="http://schemas.openxmlformats.org/drawingml/2006/main">
+              <a:graphicData uri="http://schemas.openxmlformats.org/drawingml/2006/picture">
+                <pic:pic xmlns:pic="http://schemas.openxmlformats.org/drawingml/2006/picture">
+                  <pic:nvPicPr>
+                    <pic:cNvPr id="0" name="Picture 1"/>
+                    <pic:cNvPicPr>
+                      <a:picLocks noChangeAspect="1" noChangeArrowheads="1"/>
+                    </pic:cNvPicPr>
+                  </pic:nvPicPr>
+                  <pic:blipFill>
+                    <a:blip r:embed="rId4"/>
+                    <a:srcRect/>
+                    <a:stretch>
+                      <a:fillRect/>
+                    </a:stretch>
+                  </pic:blipFill>
+                  <pic:spPr bwMode="auto">
+                    <a:xfrm>
+                      <a:off x="0" y="0"/>
+                      <a:ext cx="2657475" cy="1314450"/>
+                    </a:xfrm>
+                    <a:prstGeom prst="rect">
+                      <a:avLst/>
+                    </a:prstGeom>
+                    <a:noFill/>
+                    <a:ln w="9525">
+                      <a:noFill/>
+                      <a:miter lim="800000"/>
+                      <a:headEnd/>
+                      <a:tailEnd/>
+                    </a:ln>
+                  </pic:spPr>
+                </pic:pic>
+              </a:graphicData>
+            </a:graphic>
+          </wp:inline>
+        </w:drawing>
+      </w:r>
+    </w:p>
+    <w:p>
+      <w:pPr>
+        <w:jc w:val="both"/>
+        <w:rPr>
+          <w:sz w:val="28"/>
+          <w:szCs w:val="28"/>
+        </w:rPr>
+      </w:pPr>
+      <w:r>
+        <w:rPr>
+          <w:sz w:val="28"/>
+          <w:szCs w:val="28"/>
+        </w:rPr>
+        <w:t>Los posibles niveles son “</w:t>
+      </w:r>
+      <w:r>
+        <w:rPr>
+          <w:sz w:val="28"/>
+          <w:szCs w:val="28"/>
+        </w:rPr>
+        <w:t>Fácil</w:t>
+      </w:r>
+      <w:r>
+        <w:rPr>
+          <w:sz w:val="28"/>
+          <w:szCs w:val="28"/>
+        </w:rPr>
+        <w:t>”, “Intermedio” y “</w:t>
+      </w:r>
+      <w:r>
+        <w:rPr>
+          <w:sz w:val="28"/>
+          <w:szCs w:val="28"/>
+        </w:rPr>
+        <w:t>Difícil</w:t>
+      </w:r>
+      <w:r>
+        <w:rPr>
+          <w:sz w:val="28"/>
+          <w:szCs w:val="28"/>
+        </w:rPr>
+        <w:t>”.</w:t>
+      </w:r>
+    </w:p>
+    <w:p>
+      <w:pPr>
+        <w:jc w:val="both"/>
+        <w:rPr>
+          <w:sz w:val="28"/>
+          <w:szCs w:val="28"/>
+        </w:rPr>
+      </w:pPr>
+      <w:r>
+        <w:rPr>
+          <w:sz w:val="28"/>
+          <w:szCs w:val="28"/>
+        </w:rPr>
+        <w:t>Luego de seleccionar presione aceptar y pasará a la pantalla de selección del Vehículo.</w:t>
+      </w:r>
+    </w:p>
+    <w:p>
+      <w:pPr>
+        <w:jc w:val="both"/>
+        <w:rPr>
+          <w:sz w:val="28"/>
+          <w:szCs w:val="28"/>
+        </w:rPr>
+      </w:pPr>
+      <w:r>
+        <w:rPr>
+          <w:sz w:val="40"/>
+          <w:szCs w:val="40"/>
+          <w:u w:val="single"/>
+        </w:rPr>
+        <w:t>Eligiendo</w:t>
+      </w:r>
+      <w:r>
+        <w:rPr>
+          <w:sz w:val="40"/>
+          <w:szCs w:val="40"/>
+          <w:u w:val="single"/>
+        </w:rPr>
+        <w:t xml:space="preserve"> vehículo</w:t>
+      </w:r>
+    </w:p>
+    <w:p>
+      <w:pPr>
+        <w:jc w:val="both"/>
+        <w:rPr>
+          <w:sz w:val="28"/>
+          <w:szCs w:val="28"/>
+        </w:rPr>
+      </w:pPr>
+      <w:r>
+        <w:rPr>
+          <w:sz w:val="28"/>
+          <w:szCs w:val="28"/>
+        </w:rPr>
+        <w:t xml:space="preserve">Deberá seleccionar dentro del </w:t>
+      </w:r>
+      <w:proofErr w:type="spellStart"/>
+      <w:r>
+        <w:rPr>
+          <w:sz w:val="28"/>
+          <w:szCs w:val="28"/>
+        </w:rPr>
+        <w:t>listbox</w:t>
+      </w:r>
+      <w:proofErr w:type="spellEnd"/>
+      <w:r>
+        <w:rPr>
+          <w:sz w:val="28"/>
+          <w:szCs w:val="28"/>
+        </w:rPr>
+        <w:t xml:space="preserve"> el </w:t>
+      </w:r>
+      <w:proofErr w:type="spellStart"/>
+      <w:r>
+        <w:rPr>
+          <w:sz w:val="28"/>
+          <w:szCs w:val="28"/>
+        </w:rPr>
+        <w:t>vehiculo</w:t>
+      </w:r>
+      <w:proofErr w:type="spellEnd"/>
+      <w:r>
+        <w:rPr>
+          <w:sz w:val="28"/>
+          <w:szCs w:val="28"/>
+        </w:rPr>
+        <w:t xml:space="preserve"> que quiera jugar:</w:t>
+      </w:r>
+    </w:p>
+    <w:p>
+      <w:pPr>
+        <w:jc w:val="center"/>
+        <w:rPr>
+          <w:sz w:val="28"/>
+          <w:szCs w:val="28"/>
+        </w:rPr>
+      </w:pPr>
+      <w:r>
+        <w:rPr>
+          <w:noProof/>
+          <w:sz w:val="28"/>
+          <w:szCs w:val="28"/>
+          <w:lang w:eastAsia="es-AR"/>
+        </w:rPr>
+        <w:drawing>
+          <wp:inline distT="0" distB="0" distL="0" distR="0">
+            <wp:extent cx="2657475" cy="1343025"/>
+            <wp:effectExtent l="19050" t="0" r="9525" b="0"/>
+            <wp:docPr id="3" name="Imagen 3"/>
+            <wp:cNvGraphicFramePr>
+              <a:graphicFrameLocks xmlns:a="http://schemas.openxmlformats.org/drawingml/2006/main" noChangeAspect="1"/>
+            </wp:cNvGraphicFramePr>
+            <a:graphic xmlns:a="http://schemas.openxmlformats.org/drawingml/2006/main">
+              <a:graphicData uri="http://schemas.openxmlformats.org/drawingml/2006/picture">
+                <pic:pic xmlns:pic="http://schemas.openxmlformats.org/drawingml/2006/picture">
+                  <pic:nvPicPr>
+                    <pic:cNvPr id="0" name="Picture 3"/>
+                    <pic:cNvPicPr>
+                      <a:picLocks noChangeAspect="1" noChangeArrowheads="1"/>
+                    </pic:cNvPicPr>
+                  </pic:nvPicPr>
+                  <pic:blipFill>
+                    <a:blip r:embed="rId5"/>
+                    <a:srcRect/>
+                    <a:stretch>
+                      <a:fillRect/>
+                    </a:stretch>
+                  </pic:blipFill>
+                  <pic:spPr bwMode="auto">
+                    <a:xfrm>
+                      <a:off x="0" y="0"/>
+                      <a:ext cx="2657475" cy="1343025"/>
+                    </a:xfrm>
+                    <a:prstGeom prst="rect">
+                      <a:avLst/>
+                    </a:prstGeom>
+                    <a:noFill/>
+                    <a:ln w="9525">
+                      <a:noFill/>
+                      <a:miter lim="800000"/>
+                      <a:headEnd/>
+                      <a:tailEnd/>
+                    </a:ln>
+                  </pic:spPr>
+                </pic:pic>
+              </a:graphicData>
+            </a:graphic>
+          </wp:inline>
+        </w:drawing>
+      </w:r>
+    </w:p>
+    <w:p>
+      <w:pPr>
+        <w:jc w:val="both"/>
+        <w:rPr>
+          <w:sz w:val="28"/>
+          <w:szCs w:val="28"/>
+        </w:rPr>
+      </w:pPr>
+      <w:r>
+        <w:rPr>
+          <w:sz w:val="28"/>
+          <w:szCs w:val="28"/>
+        </w:rPr>
+        <w:t>Los posibles vehículos son “Auto”, “</w:t>
+      </w:r>
+      <w:proofErr w:type="spellStart"/>
+      <w:r>
+        <w:rPr>
+          <w:sz w:val="28"/>
+          <w:szCs w:val="28"/>
+        </w:rPr>
+        <w:t>CuatroXCuatro</w:t>
+      </w:r>
+      <w:proofErr w:type="spellEnd"/>
+      <w:r>
+        <w:rPr>
+          <w:sz w:val="28"/>
+          <w:szCs w:val="28"/>
+        </w:rPr>
+        <w:t>” y “Moto”.</w:t>
+      </w:r>
+    </w:p>
+    <w:p>
+      <w:pPr>
+        <w:jc w:val="both"/>
+        <w:rPr>
+          <w:sz w:val="28"/>
+          <w:szCs w:val="28"/>
+        </w:rPr>
+      </w:pPr>
+      <w:r>
+        <w:rPr>
+          <w:sz w:val="28"/>
+          <w:szCs w:val="28"/>
+        </w:rPr>
+        <w:t>Luego de seleccionar presione aceptar y pasará a la pantalla de selección del Vehículo.</w:t>
+      </w:r>
+    </w:p>
+    <w:p>
+      <w:pPr>
+        <w:rPr>
+          <w:sz w:val="40"/>
+          <w:szCs w:val="40"/>
+          <w:u w:val="single"/>
+        </w:rPr>
+      </w:pPr>
+      <w:r>
+        <w:rPr>
+          <w:sz w:val="40"/>
+          <w:szCs w:val="40"/>
+          <w:u w:val="single"/>
+        </w:rPr>
+        <w:br w:type="page"/>
+      </w:r>
+    </w:p>
+    <w:p>
+      <w:pPr>
+        <w:jc w:val="both"/>
+        <w:rPr>
+          <w:sz w:val="40"/>
+          <w:szCs w:val="40"/>
+          <w:u w:val="single"/>
+        </w:rPr>
+      </w:pPr>
+      <w:r>
+        <w:rPr>
+          <w:sz w:val="40"/>
+          <w:szCs w:val="40"/>
+          <w:u w:val="single"/>
+        </w:rPr>
+        <w:lastRenderedPageBreak/>
+        <w:t>La partida</w:t>
+      </w:r>
+    </w:p>
+    <w:p>
+      <w:pPr>
+        <w:jc w:val="both"/>
+        <w:rPr>
+          <w:sz w:val="28"/>
+          <w:szCs w:val="28"/>
+        </w:rPr>
+      </w:pPr>
+    </w:p>
+    <w:p>
+      <w:pPr>
+        <w:jc w:val="both"/>
+        <w:rPr>
+          <w:sz w:val="40"/>
+          <w:szCs w:val="40"/>
+          <w:u w:val="single"/>
+        </w:rPr>
+      </w:pPr>
+      <w:r>
+        <w:rPr>
+          <w:sz w:val="40"/>
+          <w:szCs w:val="40"/>
+          <w:u w:val="single"/>
+        </w:rPr>
+        <w:t>Guardar una partida</w:t>
+      </w:r>
+    </w:p>
+    <w:p>
+      <w:pPr>
+        <w:jc w:val="both"/>
+        <w:rPr>
+          <w:sz w:val="28"/>
+          <w:szCs w:val="28"/>
+        </w:rPr>
+      </w:pPr>
+    </w:p>
+    <w:p>
+      <w:pPr>
+        <w:jc w:val="both"/>
+        <w:rPr>
+          <w:sz w:val="40"/>
+          <w:szCs w:val="40"/>
+          <w:u w:val="single"/>
+        </w:rPr>
+      </w:pPr>
+      <w:r>
+        <w:rPr>
+          <w:sz w:val="40"/>
+          <w:szCs w:val="40"/>
+          <w:u w:val="single"/>
+        </w:rPr>
+        <w:t>Cargar una parida guardada</w:t>
+      </w:r>
+    </w:p>
+    <w:p>
+      <w:pPr>
+        <w:jc w:val="both"/>
+        <w:rPr>
+          <w:sz w:val="28"/>
+          <w:szCs w:val="28"/>
+        </w:rPr>
+      </w:pPr>
     </w:p>
     <w:sectPr>
       <w:pgSz w:w="12240" w:h="15840"/>
@@ -312,6 +936,36 @@
     <w:uiPriority w:val="99"/>
     <w:semiHidden/>
     <w:unhideWhenUsed/>
+  </w:style>
+  <w:style w:type="paragraph" w:styleId="Textodeglobo">
+    <w:name w:val="Balloon Text"/>
+    <w:basedOn w:val="Normal"/>
+    <w:link w:val="TextodegloboCar"/>
+    <w:uiPriority w:val="99"/>
+    <w:semiHidden/>
+    <w:unhideWhenUsed/>
+    <w:rsid w:val="00A0026E"/>
+    <w:pPr>
+      <w:spacing w:after="0" w:line="240" w:lineRule="auto"/>
+    </w:pPr>
+    <w:rPr>
+      <w:rFonts w:ascii="Tahoma" w:hAnsi="Tahoma" w:cs="Tahoma"/>
+      <w:sz w:val="16"/>
+      <w:szCs w:val="16"/>
+    </w:rPr>
+  </w:style>
+  <w:style w:type="character" w:customStyle="1" w:styleId="TextodegloboCar">
+    <w:name w:val="Texto de globo Car"/>
+    <w:basedOn w:val="Fuentedeprrafopredeter"/>
+    <w:link w:val="Textodeglobo"/>
+    <w:uiPriority w:val="99"/>
+    <w:semiHidden/>
+    <w:rsid w:val="00A0026E"/>
+    <w:rPr>
+      <w:rFonts w:ascii="Tahoma" w:hAnsi="Tahoma" w:cs="Tahoma"/>
+      <w:sz w:val="16"/>
+      <w:szCs w:val="16"/>
+    </w:rPr>
   </w:style>
 </w:styles>
 </file>

</xml_diff>

<commit_message>
explicacion de la partida
</commit_message>
<xml_diff>
--- a/Guia del usuario.docx
+++ b/Guia del usuario.docx
@@ -172,7 +172,7 @@
     </w:p>
     <w:p>
       <w:pPr>
-        <w:jc w:val="both"/>
+        <w:jc w:val="center"/>
         <w:rPr>
           <w:sz w:val="40"/>
           <w:szCs w:val="40"/>
@@ -225,7 +225,7 @@
     </w:p>
     <w:p>
       <w:pPr>
-        <w:jc w:val="both"/>
+        <w:jc w:val="center"/>
         <w:rPr>
           <w:sz w:val="40"/>
           <w:szCs w:val="40"/>
@@ -285,7 +285,7 @@
     </w:p>
     <w:p>
       <w:pPr>
-        <w:jc w:val="both"/>
+        <w:jc w:val="center"/>
         <w:rPr>
           <w:sz w:val="40"/>
           <w:szCs w:val="40"/>
@@ -299,7 +299,7 @@
           <w:u w:val="single"/>
         </w:rPr>
         <w:lastRenderedPageBreak/>
-        <w:t xml:space="preserve">Eligiendo nivel </w:t>
+        <w:t>Eligiendo nivel</w:t>
       </w:r>
     </w:p>
     <w:p>
@@ -367,7 +367,7 @@
                     </pic:cNvPicPr>
                   </pic:nvPicPr>
                   <pic:blipFill>
-                    <a:blip r:embed="rId4"/>
+                    <a:blip r:embed="rId6"/>
                     <a:srcRect/>
                     <a:stretch>
                       <a:fillRect/>
@@ -458,7 +458,7 @@
     </w:p>
     <w:p>
       <w:pPr>
-        <w:jc w:val="both"/>
+        <w:jc w:val="center"/>
         <w:rPr>
           <w:sz w:val="28"/>
           <w:szCs w:val="28"/>
@@ -562,7 +562,7 @@
                     </pic:cNvPicPr>
                   </pic:nvPicPr>
                   <pic:blipFill>
-                    <a:blip r:embed="rId5"/>
+                    <a:blip r:embed="rId7"/>
                     <a:srcRect/>
                     <a:stretch>
                       <a:fillRect/>
@@ -622,6 +622,181 @@
         </w:rPr>
         <w:t>” y “Moto”.</w:t>
       </w:r>
+      <w:r>
+        <w:rPr>
+          <w:sz w:val="28"/>
+          <w:szCs w:val="28"/>
+        </w:rPr>
+        <w:t xml:space="preserve"> Y sus respectivas imágenes son:</w:t>
+      </w:r>
+    </w:p>
+    <w:p>
+      <w:pPr>
+        <w:jc w:val="center"/>
+        <w:rPr>
+          <w:sz w:val="28"/>
+          <w:szCs w:val="28"/>
+        </w:rPr>
+      </w:pPr>
+      <w:r>
+        <w:rPr>
+          <w:noProof/>
+          <w:sz w:val="28"/>
+          <w:szCs w:val="28"/>
+          <w:lang w:eastAsia="es-AR"/>
+        </w:rPr>
+        <w:drawing>
+          <wp:inline distT="0" distB="0" distL="0" distR="0">
+            <wp:extent cx="809625" cy="809625"/>
+            <wp:effectExtent l="19050" t="0" r="9525" b="0"/>
+            <wp:docPr id="5" name="Imagen 3" descr="C:\Users\Juan\proyecto-algo3\src\imagenes\Auto.png"/>
+            <wp:cNvGraphicFramePr>
+              <a:graphicFrameLocks xmlns:a="http://schemas.openxmlformats.org/drawingml/2006/main" noChangeAspect="1"/>
+            </wp:cNvGraphicFramePr>
+            <a:graphic xmlns:a="http://schemas.openxmlformats.org/drawingml/2006/main">
+              <a:graphicData uri="http://schemas.openxmlformats.org/drawingml/2006/picture">
+                <pic:pic xmlns:pic="http://schemas.openxmlformats.org/drawingml/2006/picture">
+                  <pic:nvPicPr>
+                    <pic:cNvPr id="0" name="Picture 3" descr="C:\Users\Juan\proyecto-algo3\src\imagenes\Auto.png"/>
+                    <pic:cNvPicPr>
+                      <a:picLocks noChangeAspect="1" noChangeArrowheads="1"/>
+                    </pic:cNvPicPr>
+                  </pic:nvPicPr>
+                  <pic:blipFill>
+                    <a:blip r:embed="rId8"/>
+                    <a:srcRect/>
+                    <a:stretch>
+                      <a:fillRect/>
+                    </a:stretch>
+                  </pic:blipFill>
+                  <pic:spPr bwMode="auto">
+                    <a:xfrm>
+                      <a:off x="0" y="0"/>
+                      <a:ext cx="809625" cy="809625"/>
+                    </a:xfrm>
+                    <a:prstGeom prst="rect">
+                      <a:avLst/>
+                    </a:prstGeom>
+                    <a:noFill/>
+                    <a:ln w="9525">
+                      <a:noFill/>
+                      <a:miter lim="800000"/>
+                      <a:headEnd/>
+                      <a:tailEnd/>
+                    </a:ln>
+                  </pic:spPr>
+                </pic:pic>
+              </a:graphicData>
+            </a:graphic>
+          </wp:inline>
+        </w:drawing>
+      </w:r>
+      <w:r>
+        <w:rPr>
+          <w:noProof/>
+          <w:sz w:val="28"/>
+          <w:szCs w:val="28"/>
+          <w:lang w:eastAsia="es-AR"/>
+        </w:rPr>
+        <w:drawing>
+          <wp:inline distT="0" distB="0" distL="0" distR="0">
+            <wp:extent cx="809625" cy="809625"/>
+            <wp:effectExtent l="19050" t="0" r="9525" b="0"/>
+            <wp:docPr id="2" name="Imagen 1" descr="C:\Users\Juan\proyecto-algo3\src\imagenes\4x4.png"/>
+            <wp:cNvGraphicFramePr>
+              <a:graphicFrameLocks xmlns:a="http://schemas.openxmlformats.org/drawingml/2006/main" noChangeAspect="1"/>
+            </wp:cNvGraphicFramePr>
+            <a:graphic xmlns:a="http://schemas.openxmlformats.org/drawingml/2006/main">
+              <a:graphicData uri="http://schemas.openxmlformats.org/drawingml/2006/picture">
+                <pic:pic xmlns:pic="http://schemas.openxmlformats.org/drawingml/2006/picture">
+                  <pic:nvPicPr>
+                    <pic:cNvPr id="0" name="Picture 1" descr="C:\Users\Juan\proyecto-algo3\src\imagenes\4x4.png"/>
+                    <pic:cNvPicPr>
+                      <a:picLocks noChangeAspect="1" noChangeArrowheads="1"/>
+                    </pic:cNvPicPr>
+                  </pic:nvPicPr>
+                  <pic:blipFill>
+                    <a:blip r:embed="rId9"/>
+                    <a:srcRect/>
+                    <a:stretch>
+                      <a:fillRect/>
+                    </a:stretch>
+                  </pic:blipFill>
+                  <pic:spPr bwMode="auto">
+                    <a:xfrm>
+                      <a:off x="0" y="0"/>
+                      <a:ext cx="809625" cy="809625"/>
+                    </a:xfrm>
+                    <a:prstGeom prst="rect">
+                      <a:avLst/>
+                    </a:prstGeom>
+                    <a:noFill/>
+                    <a:ln w="9525">
+                      <a:noFill/>
+                      <a:miter lim="800000"/>
+                      <a:headEnd/>
+                      <a:tailEnd/>
+                    </a:ln>
+                  </pic:spPr>
+                </pic:pic>
+              </a:graphicData>
+            </a:graphic>
+          </wp:inline>
+        </w:drawing>
+      </w:r>
+      <w:r>
+        <w:rPr>
+          <w:noProof/>
+          <w:sz w:val="28"/>
+          <w:szCs w:val="28"/>
+          <w:lang w:eastAsia="es-AR"/>
+        </w:rPr>
+        <w:drawing>
+          <wp:inline distT="0" distB="0" distL="0" distR="0">
+            <wp:extent cx="847725" cy="847725"/>
+            <wp:effectExtent l="19050" t="0" r="9525" b="0"/>
+            <wp:docPr id="4" name="Imagen 2" descr="C:\Users\Juan\proyecto-algo3\src\imagenes\Moto.png"/>
+            <wp:cNvGraphicFramePr>
+              <a:graphicFrameLocks xmlns:a="http://schemas.openxmlformats.org/drawingml/2006/main" noChangeAspect="1"/>
+            </wp:cNvGraphicFramePr>
+            <a:graphic xmlns:a="http://schemas.openxmlformats.org/drawingml/2006/main">
+              <a:graphicData uri="http://schemas.openxmlformats.org/drawingml/2006/picture">
+                <pic:pic xmlns:pic="http://schemas.openxmlformats.org/drawingml/2006/picture">
+                  <pic:nvPicPr>
+                    <pic:cNvPr id="0" name="Picture 2" descr="C:\Users\Juan\proyecto-algo3\src\imagenes\Moto.png"/>
+                    <pic:cNvPicPr>
+                      <a:picLocks noChangeAspect="1" noChangeArrowheads="1"/>
+                    </pic:cNvPicPr>
+                  </pic:nvPicPr>
+                  <pic:blipFill>
+                    <a:blip r:embed="rId10"/>
+                    <a:srcRect/>
+                    <a:stretch>
+                      <a:fillRect/>
+                    </a:stretch>
+                  </pic:blipFill>
+                  <pic:spPr bwMode="auto">
+                    <a:xfrm>
+                      <a:off x="0" y="0"/>
+                      <a:ext cx="847725" cy="847725"/>
+                    </a:xfrm>
+                    <a:prstGeom prst="rect">
+                      <a:avLst/>
+                    </a:prstGeom>
+                    <a:noFill/>
+                    <a:ln w="9525">
+                      <a:noFill/>
+                      <a:miter lim="800000"/>
+                      <a:headEnd/>
+                      <a:tailEnd/>
+                    </a:ln>
+                  </pic:spPr>
+                </pic:pic>
+              </a:graphicData>
+            </a:graphic>
+          </wp:inline>
+        </w:drawing>
+      </w:r>
     </w:p>
     <w:p>
       <w:pPr>
@@ -638,95 +813,894 @@
         </w:rPr>
         <w:t>Luego de seleccionar presione aceptar y pasará a la pantalla de selección del Vehículo.</w:t>
       </w:r>
-    </w:p>
-    <w:p>
-      <w:pPr>
+      <w:r>
         <w:rPr>
           <w:sz w:val="40"/>
           <w:szCs w:val="40"/>
           <w:u w:val="single"/>
         </w:rPr>
-      </w:pPr>
-      <w:r>
+        <w:br w:type="page"/>
+      </w:r>
+    </w:p>
+    <w:p>
+      <w:pPr>
+        <w:jc w:val="center"/>
         <w:rPr>
           <w:sz w:val="40"/>
           <w:szCs w:val="40"/>
           <w:u w:val="single"/>
         </w:rPr>
-        <w:br w:type="page"/>
-      </w:r>
-    </w:p>
-    <w:p>
-      <w:pPr>
-        <w:jc w:val="both"/>
+      </w:pPr>
+      <w:r>
         <w:rPr>
           <w:sz w:val="40"/>
           <w:szCs w:val="40"/>
           <w:u w:val="single"/>
         </w:rPr>
-      </w:pPr>
-      <w:r>
+        <w:lastRenderedPageBreak/>
+        <w:t>La partida</w:t>
+      </w:r>
+    </w:p>
+    <w:p>
+      <w:pPr>
+        <w:jc w:val="both"/>
+        <w:rPr>
+          <w:sz w:val="28"/>
+          <w:szCs w:val="28"/>
+        </w:rPr>
+      </w:pPr>
+      <w:r>
+        <w:rPr>
+          <w:sz w:val="28"/>
+          <w:szCs w:val="28"/>
+        </w:rPr>
+        <w:t>El</w:t>
+      </w:r>
+      <w:r>
+        <w:rPr>
+          <w:sz w:val="28"/>
+          <w:szCs w:val="28"/>
+        </w:rPr>
+        <w:t xml:space="preserve"> mapa de la pa</w:t>
+      </w:r>
+      <w:r>
+        <w:rPr>
+          <w:sz w:val="28"/>
+          <w:szCs w:val="28"/>
+        </w:rPr>
+        <w:t>rtida se va a visualizar de la siguiente forma:</w:t>
+      </w:r>
+    </w:p>
+    <w:p>
+      <w:pPr>
+        <w:jc w:val="center"/>
+        <w:rPr>
+          <w:sz w:val="28"/>
+          <w:szCs w:val="28"/>
+        </w:rPr>
+      </w:pPr>
+      <w:r>
+        <w:rPr>
+          <w:noProof/>
+          <w:sz w:val="28"/>
+          <w:szCs w:val="28"/>
+          <w:lang w:eastAsia="es-AR"/>
+        </w:rPr>
+        <w:drawing>
+          <wp:inline distT="0" distB="0" distL="0" distR="0">
+            <wp:extent cx="3381375" cy="3180444"/>
+            <wp:effectExtent l="19050" t="0" r="9525" b="0"/>
+            <wp:docPr id="6" name="Imagen 4"/>
+            <wp:cNvGraphicFramePr>
+              <a:graphicFrameLocks xmlns:a="http://schemas.openxmlformats.org/drawingml/2006/main" noChangeAspect="1"/>
+            </wp:cNvGraphicFramePr>
+            <a:graphic xmlns:a="http://schemas.openxmlformats.org/drawingml/2006/main">
+              <a:graphicData uri="http://schemas.openxmlformats.org/drawingml/2006/picture">
+                <pic:pic xmlns:pic="http://schemas.openxmlformats.org/drawingml/2006/picture">
+                  <pic:nvPicPr>
+                    <pic:cNvPr id="0" name="Picture 4"/>
+                    <pic:cNvPicPr>
+                      <a:picLocks noChangeAspect="1" noChangeArrowheads="1"/>
+                    </pic:cNvPicPr>
+                  </pic:nvPicPr>
+                  <pic:blipFill>
+                    <a:blip r:embed="rId11"/>
+                    <a:srcRect/>
+                    <a:stretch>
+                      <a:fillRect/>
+                    </a:stretch>
+                  </pic:blipFill>
+                  <pic:spPr bwMode="auto">
+                    <a:xfrm>
+                      <a:off x="0" y="0"/>
+                      <a:ext cx="3382624" cy="3181619"/>
+                    </a:xfrm>
+                    <a:prstGeom prst="rect">
+                      <a:avLst/>
+                    </a:prstGeom>
+                    <a:noFill/>
+                    <a:ln w="9525">
+                      <a:noFill/>
+                      <a:miter lim="800000"/>
+                      <a:headEnd/>
+                      <a:tailEnd/>
+                    </a:ln>
+                  </pic:spPr>
+                </pic:pic>
+              </a:graphicData>
+            </a:graphic>
+          </wp:inline>
+        </w:drawing>
+      </w:r>
+    </w:p>
+    <w:p>
+      <w:pPr>
+        <w:jc w:val="both"/>
+        <w:rPr>
+          <w:sz w:val="28"/>
+          <w:szCs w:val="28"/>
+        </w:rPr>
+      </w:pPr>
+      <w:r>
+        <w:rPr>
+          <w:sz w:val="28"/>
+          <w:szCs w:val="28"/>
+        </w:rPr>
+        <w:t>Los movimientos se realizan mediante las flechas del teclado.</w:t>
+      </w:r>
+      <w:r>
+        <w:rPr>
+          <w:sz w:val="28"/>
+          <w:szCs w:val="28"/>
+        </w:rPr>
+        <w:t xml:space="preserve"> El objetivo del juego es llegar a la meta con la mínima cantidad de movimientos, lo que otorgara un mayor puntaje. La meta se puede ver </w:t>
+      </w:r>
+      <w:r>
+        <w:rPr>
+          <w:sz w:val="28"/>
+          <w:szCs w:val="28"/>
+        </w:rPr>
+        <w:t xml:space="preserve">representada </w:t>
+      </w:r>
+      <w:r>
+        <w:rPr>
+          <w:sz w:val="28"/>
+          <w:szCs w:val="28"/>
+        </w:rPr>
+        <w:t xml:space="preserve">en el mapa </w:t>
+      </w:r>
+      <w:r>
+        <w:rPr>
+          <w:sz w:val="28"/>
+          <w:szCs w:val="28"/>
+        </w:rPr>
+        <w:t>como una</w:t>
+      </w:r>
+      <w:r>
+        <w:rPr>
+          <w:sz w:val="28"/>
+          <w:szCs w:val="28"/>
+        </w:rPr>
+        <w:t xml:space="preserve"> bandera</w:t>
+      </w:r>
+      <w:r>
+        <w:rPr>
+          <w:noProof/>
+          <w:sz w:val="28"/>
+          <w:szCs w:val="28"/>
+          <w:lang w:eastAsia="es-AR"/>
+        </w:rPr>
+        <w:drawing>
+          <wp:inline distT="0" distB="0" distL="0" distR="0">
+            <wp:extent cx="190500" cy="190500"/>
+            <wp:effectExtent l="19050" t="0" r="0" b="0"/>
+            <wp:docPr id="7" name="Imagen 5" descr="C:\Users\Juan\proyecto-algo3\src\imagenes\bandera.png"/>
+            <wp:cNvGraphicFramePr>
+              <a:graphicFrameLocks xmlns:a="http://schemas.openxmlformats.org/drawingml/2006/main" noChangeAspect="1"/>
+            </wp:cNvGraphicFramePr>
+            <a:graphic xmlns:a="http://schemas.openxmlformats.org/drawingml/2006/main">
+              <a:graphicData uri="http://schemas.openxmlformats.org/drawingml/2006/picture">
+                <pic:pic xmlns:pic="http://schemas.openxmlformats.org/drawingml/2006/picture">
+                  <pic:nvPicPr>
+                    <pic:cNvPr id="0" name="Picture 5" descr="C:\Users\Juan\proyecto-algo3\src\imagenes\bandera.png"/>
+                    <pic:cNvPicPr>
+                      <a:picLocks noChangeAspect="1" noChangeArrowheads="1"/>
+                    </pic:cNvPicPr>
+                  </pic:nvPicPr>
+                  <pic:blipFill>
+                    <a:blip r:embed="rId12"/>
+                    <a:srcRect/>
+                    <a:stretch>
+                      <a:fillRect/>
+                    </a:stretch>
+                  </pic:blipFill>
+                  <pic:spPr bwMode="auto">
+                    <a:xfrm>
+                      <a:off x="0" y="0"/>
+                      <a:ext cx="190500" cy="190500"/>
+                    </a:xfrm>
+                    <a:prstGeom prst="rect">
+                      <a:avLst/>
+                    </a:prstGeom>
+                    <a:noFill/>
+                    <a:ln w="9525">
+                      <a:noFill/>
+                      <a:miter lim="800000"/>
+                      <a:headEnd/>
+                      <a:tailEnd/>
+                    </a:ln>
+                  </pic:spPr>
+                </pic:pic>
+              </a:graphicData>
+            </a:graphic>
+          </wp:inline>
+        </w:drawing>
+      </w:r>
+      <w:r>
+        <w:rPr>
+          <w:sz w:val="28"/>
+          <w:szCs w:val="28"/>
+        </w:rPr>
+        <w:t>.</w:t>
+      </w:r>
+    </w:p>
+    <w:p>
+      <w:pPr>
+        <w:jc w:val="both"/>
+        <w:rPr>
+          <w:sz w:val="28"/>
+          <w:szCs w:val="28"/>
+        </w:rPr>
+      </w:pPr>
+      <w:r>
+        <w:rPr>
+          <w:sz w:val="28"/>
+          <w:szCs w:val="28"/>
+        </w:rPr>
+        <w:t>Los obstáculos:</w:t>
+      </w:r>
+    </w:p>
+    <w:p>
+      <w:pPr>
+        <w:spacing w:after="120" w:line="240" w:lineRule="auto"/>
+        <w:rPr>
+          <w:sz w:val="28"/>
+          <w:szCs w:val="28"/>
+        </w:rPr>
+      </w:pPr>
+      <w:r>
+        <w:rPr>
+          <w:sz w:val="28"/>
+          <w:szCs w:val="28"/>
+        </w:rPr>
+        <w:t>Al atravesar una cuadra el jugador se podrá encontrar con alguno de los siguientes obstáculos:</w:t>
+      </w:r>
+      <w:r>
+        <w:rPr>
+          <w:sz w:val="28"/>
+          <w:szCs w:val="28"/>
+        </w:rPr>
+        <w:br/>
+      </w:r>
+    </w:p>
+    <w:p>
+      <w:pPr>
+        <w:numPr>
+          <w:ilvl w:val="0"/>
+          <w:numId w:val="1"/>
+        </w:numPr>
+        <w:spacing w:after="120" w:line="240" w:lineRule="auto"/>
+        <w:textAlignment w:val="baseline"/>
+        <w:rPr>
+          <w:sz w:val="28"/>
+          <w:szCs w:val="28"/>
+        </w:rPr>
+      </w:pPr>
+      <w:r>
+        <w:rPr>
+          <w:sz w:val="28"/>
+          <w:szCs w:val="28"/>
+        </w:rPr>
+        <w:t>Pozos: Le suma 3 movimientos de penalización a autos y motos, pero no afecta a las 4x4.</w:t>
+      </w:r>
+      <w:r>
+        <w:rPr>
+          <w:sz w:val="28"/>
+          <w:szCs w:val="28"/>
+        </w:rPr>
+        <w:t xml:space="preserve"> Su representación </w:t>
+      </w:r>
+      <w:proofErr w:type="gramStart"/>
+      <w:r>
+        <w:rPr>
+          <w:sz w:val="28"/>
+          <w:szCs w:val="28"/>
+        </w:rPr>
+        <w:t xml:space="preserve">es </w:t>
+      </w:r>
+      <w:proofErr w:type="gramEnd"/>
+      <w:r>
+        <w:rPr>
+          <w:noProof/>
+          <w:sz w:val="28"/>
+          <w:szCs w:val="28"/>
+          <w:lang w:eastAsia="es-AR"/>
+        </w:rPr>
+        <w:drawing>
+          <wp:inline distT="0" distB="0" distL="0" distR="0">
+            <wp:extent cx="190500" cy="190500"/>
+            <wp:effectExtent l="19050" t="0" r="0" b="0"/>
+            <wp:docPr id="8" name="Imagen 6" descr="C:\Users\Juan\proyecto-algo3\src\imagenes\pozo.png"/>
+            <wp:cNvGraphicFramePr>
+              <a:graphicFrameLocks xmlns:a="http://schemas.openxmlformats.org/drawingml/2006/main" noChangeAspect="1"/>
+            </wp:cNvGraphicFramePr>
+            <a:graphic xmlns:a="http://schemas.openxmlformats.org/drawingml/2006/main">
+              <a:graphicData uri="http://schemas.openxmlformats.org/drawingml/2006/picture">
+                <pic:pic xmlns:pic="http://schemas.openxmlformats.org/drawingml/2006/picture">
+                  <pic:nvPicPr>
+                    <pic:cNvPr id="0" name="Picture 6" descr="C:\Users\Juan\proyecto-algo3\src\imagenes\pozo.png"/>
+                    <pic:cNvPicPr>
+                      <a:picLocks noChangeAspect="1" noChangeArrowheads="1"/>
+                    </pic:cNvPicPr>
+                  </pic:nvPicPr>
+                  <pic:blipFill>
+                    <a:blip r:embed="rId13"/>
+                    <a:srcRect/>
+                    <a:stretch>
+                      <a:fillRect/>
+                    </a:stretch>
+                  </pic:blipFill>
+                  <pic:spPr bwMode="auto">
+                    <a:xfrm>
+                      <a:off x="0" y="0"/>
+                      <a:ext cx="190500" cy="190500"/>
+                    </a:xfrm>
+                    <a:prstGeom prst="rect">
+                      <a:avLst/>
+                    </a:prstGeom>
+                    <a:noFill/>
+                    <a:ln w="9525">
+                      <a:noFill/>
+                      <a:miter lim="800000"/>
+                      <a:headEnd/>
+                      <a:tailEnd/>
+                    </a:ln>
+                  </pic:spPr>
+                </pic:pic>
+              </a:graphicData>
+            </a:graphic>
+          </wp:inline>
+        </w:drawing>
+      </w:r>
+      <w:r>
+        <w:rPr>
+          <w:sz w:val="28"/>
+          <w:szCs w:val="28"/>
+        </w:rPr>
+        <w:t>.</w:t>
+      </w:r>
+    </w:p>
+    <w:p>
+      <w:pPr>
+        <w:numPr>
+          <w:ilvl w:val="0"/>
+          <w:numId w:val="1"/>
+        </w:numPr>
+        <w:spacing w:after="120" w:line="240" w:lineRule="auto"/>
+        <w:textAlignment w:val="baseline"/>
+        <w:rPr>
+          <w:sz w:val="28"/>
+          <w:szCs w:val="28"/>
+        </w:rPr>
+      </w:pPr>
+      <w:r>
+        <w:rPr>
+          <w:sz w:val="28"/>
+          <w:szCs w:val="28"/>
+        </w:rPr>
+        <w:t>Piquete: Autos y 4x4 deben pegar la vuelta, no pueden pasar. Las motos puede pasar con una penalización de 2 movimientos.</w:t>
+      </w:r>
+      <w:r>
+        <w:rPr>
+          <w:sz w:val="28"/>
+          <w:szCs w:val="28"/>
+        </w:rPr>
+        <w:t xml:space="preserve"> Su representación es</w:t>
+      </w:r>
+      <w:r>
+        <w:rPr>
+          <w:noProof/>
+          <w:sz w:val="28"/>
+          <w:szCs w:val="28"/>
+          <w:lang w:eastAsia="es-AR"/>
+        </w:rPr>
+        <w:drawing>
+          <wp:inline distT="0" distB="0" distL="0" distR="0">
+            <wp:extent cx="190500" cy="190500"/>
+            <wp:effectExtent l="19050" t="0" r="0" b="0"/>
+            <wp:docPr id="9" name="Imagen 7" descr="C:\Users\Juan\proyecto-algo3\src\imagenes\piquete.png"/>
+            <wp:cNvGraphicFramePr>
+              <a:graphicFrameLocks xmlns:a="http://schemas.openxmlformats.org/drawingml/2006/main" noChangeAspect="1"/>
+            </wp:cNvGraphicFramePr>
+            <a:graphic xmlns:a="http://schemas.openxmlformats.org/drawingml/2006/main">
+              <a:graphicData uri="http://schemas.openxmlformats.org/drawingml/2006/picture">
+                <pic:pic xmlns:pic="http://schemas.openxmlformats.org/drawingml/2006/picture">
+                  <pic:nvPicPr>
+                    <pic:cNvPr id="0" name="Picture 7" descr="C:\Users\Juan\proyecto-algo3\src\imagenes\piquete.png"/>
+                    <pic:cNvPicPr>
+                      <a:picLocks noChangeAspect="1" noChangeArrowheads="1"/>
+                    </pic:cNvPicPr>
+                  </pic:nvPicPr>
+                  <pic:blipFill>
+                    <a:blip r:embed="rId14"/>
+                    <a:srcRect/>
+                    <a:stretch>
+                      <a:fillRect/>
+                    </a:stretch>
+                  </pic:blipFill>
+                  <pic:spPr bwMode="auto">
+                    <a:xfrm>
+                      <a:off x="0" y="0"/>
+                      <a:ext cx="190500" cy="190500"/>
+                    </a:xfrm>
+                    <a:prstGeom prst="rect">
+                      <a:avLst/>
+                    </a:prstGeom>
+                    <a:noFill/>
+                    <a:ln w="9525">
+                      <a:noFill/>
+                      <a:miter lim="800000"/>
+                      <a:headEnd/>
+                      <a:tailEnd/>
+                    </a:ln>
+                  </pic:spPr>
+                </pic:pic>
+              </a:graphicData>
+            </a:graphic>
+          </wp:inline>
+        </w:drawing>
+      </w:r>
+      <w:r>
+        <w:rPr>
+          <w:sz w:val="28"/>
+          <w:szCs w:val="28"/>
+        </w:rPr>
+        <w:t>.</w:t>
+      </w:r>
+    </w:p>
+    <w:p>
+      <w:pPr>
+        <w:numPr>
+          <w:ilvl w:val="0"/>
+          <w:numId w:val="1"/>
+        </w:numPr>
+        <w:spacing w:before="100" w:beforeAutospacing="1" w:after="100" w:afterAutospacing="1" w:line="240" w:lineRule="auto"/>
+        <w:jc w:val="both"/>
+        <w:textAlignment w:val="baseline"/>
+        <w:rPr>
+          <w:sz w:val="28"/>
+          <w:szCs w:val="28"/>
+        </w:rPr>
+      </w:pPr>
+      <w:r>
+        <w:rPr>
+          <w:sz w:val="28"/>
+          <w:szCs w:val="28"/>
+        </w:rPr>
+        <w:t xml:space="preserve">Control Policial: Para todos los vehículos la penalización es de 3 movimientos, sin embargo </w:t>
+      </w:r>
+      <w:r>
+        <w:rPr>
+          <w:sz w:val="28"/>
+          <w:szCs w:val="28"/>
+        </w:rPr>
+        <w:t xml:space="preserve">es más probable que se detenga a una </w:t>
+      </w:r>
+      <w:r>
+        <w:rPr>
+          <w:sz w:val="28"/>
+          <w:szCs w:val="28"/>
+        </w:rPr>
+        <w:lastRenderedPageBreak/>
+        <w:t xml:space="preserve">moto que un auto y también es más probable que se detenga a un auto que a una </w:t>
+      </w:r>
+      <w:proofErr w:type="spellStart"/>
+      <w:r>
+        <w:rPr>
+          <w:sz w:val="28"/>
+          <w:szCs w:val="28"/>
+        </w:rPr>
+        <w:t>CuatroXCuatro</w:t>
+      </w:r>
+      <w:proofErr w:type="spellEnd"/>
+      <w:r>
+        <w:rPr>
+          <w:sz w:val="28"/>
+          <w:szCs w:val="28"/>
+        </w:rPr>
+        <w:t>.</w:t>
+      </w:r>
+      <w:r>
+        <w:rPr>
+          <w:sz w:val="28"/>
+          <w:szCs w:val="28"/>
+        </w:rPr>
+        <w:t xml:space="preserve"> Su representación es</w:t>
+      </w:r>
+      <w:r>
+        <w:rPr>
+          <w:noProof/>
+          <w:sz w:val="28"/>
+          <w:szCs w:val="28"/>
+          <w:lang w:eastAsia="es-AR"/>
+        </w:rPr>
+        <w:drawing>
+          <wp:inline distT="0" distB="0" distL="0" distR="0">
+            <wp:extent cx="266700" cy="266700"/>
+            <wp:effectExtent l="19050" t="0" r="0" b="0"/>
+            <wp:docPr id="10" name="Imagen 8" descr="C:\Users\Juan\proyecto-algo3\src\imagenes\controlPolicial.png"/>
+            <wp:cNvGraphicFramePr>
+              <a:graphicFrameLocks xmlns:a="http://schemas.openxmlformats.org/drawingml/2006/main" noChangeAspect="1"/>
+            </wp:cNvGraphicFramePr>
+            <a:graphic xmlns:a="http://schemas.openxmlformats.org/drawingml/2006/main">
+              <a:graphicData uri="http://schemas.openxmlformats.org/drawingml/2006/picture">
+                <pic:pic xmlns:pic="http://schemas.openxmlformats.org/drawingml/2006/picture">
+                  <pic:nvPicPr>
+                    <pic:cNvPr id="0" name="Picture 8" descr="C:\Users\Juan\proyecto-algo3\src\imagenes\controlPolicial.png"/>
+                    <pic:cNvPicPr>
+                      <a:picLocks noChangeAspect="1" noChangeArrowheads="1"/>
+                    </pic:cNvPicPr>
+                  </pic:nvPicPr>
+                  <pic:blipFill>
+                    <a:blip r:embed="rId15"/>
+                    <a:srcRect/>
+                    <a:stretch>
+                      <a:fillRect/>
+                    </a:stretch>
+                  </pic:blipFill>
+                  <pic:spPr bwMode="auto">
+                    <a:xfrm>
+                      <a:off x="0" y="0"/>
+                      <a:ext cx="266700" cy="266700"/>
+                    </a:xfrm>
+                    <a:prstGeom prst="rect">
+                      <a:avLst/>
+                    </a:prstGeom>
+                    <a:noFill/>
+                    <a:ln w="9525">
+                      <a:noFill/>
+                      <a:miter lim="800000"/>
+                      <a:headEnd/>
+                      <a:tailEnd/>
+                    </a:ln>
+                  </pic:spPr>
+                </pic:pic>
+              </a:graphicData>
+            </a:graphic>
+          </wp:inline>
+        </w:drawing>
+      </w:r>
+      <w:r>
+        <w:rPr>
+          <w:sz w:val="28"/>
+          <w:szCs w:val="28"/>
+        </w:rPr>
+        <w:t>.</w:t>
+      </w:r>
+    </w:p>
+    <w:p>
+      <w:pPr>
+        <w:spacing w:before="100" w:beforeAutospacing="1" w:after="100" w:afterAutospacing="1" w:line="240" w:lineRule="auto"/>
+        <w:jc w:val="both"/>
+        <w:textAlignment w:val="baseline"/>
+        <w:rPr>
+          <w:sz w:val="28"/>
+          <w:szCs w:val="28"/>
+        </w:rPr>
+      </w:pPr>
+      <w:r>
+        <w:rPr>
+          <w:sz w:val="28"/>
+          <w:szCs w:val="28"/>
+        </w:rPr>
+        <w:t>Las sorpresas:</w:t>
+      </w:r>
+    </w:p>
+    <w:p>
+      <w:pPr>
+        <w:spacing w:after="120" w:line="240" w:lineRule="auto"/>
+        <w:rPr>
+          <w:rFonts w:ascii="Times New Roman" w:eastAsia="Times New Roman" w:hAnsi="Times New Roman" w:cs="Times New Roman"/>
+          <w:sz w:val="24"/>
+          <w:szCs w:val="24"/>
+          <w:lang w:eastAsia="es-AR"/>
+        </w:rPr>
+      </w:pPr>
+      <w:r>
+        <w:rPr>
+          <w:rFonts w:ascii="Verdana" w:eastAsia="Times New Roman" w:hAnsi="Verdana" w:cs="Times New Roman"/>
+          <w:color w:val="000000"/>
+          <w:sz w:val="24"/>
+          <w:szCs w:val="24"/>
+          <w:lang w:eastAsia="es-AR"/>
+        </w:rPr>
+        <w:t>También se podrán encontrar diferentes tipos de sorpresas:</w:t>
+      </w:r>
+    </w:p>
+    <w:p>
+      <w:pPr>
+        <w:spacing w:after="0" w:line="240" w:lineRule="auto"/>
+        <w:rPr>
+          <w:rFonts w:ascii="Times New Roman" w:eastAsia="Times New Roman" w:hAnsi="Times New Roman" w:cs="Times New Roman"/>
+          <w:sz w:val="24"/>
+          <w:szCs w:val="24"/>
+          <w:lang w:eastAsia="es-AR"/>
+        </w:rPr>
+      </w:pPr>
+    </w:p>
+    <w:p>
+      <w:pPr>
+        <w:numPr>
+          <w:ilvl w:val="0"/>
+          <w:numId w:val="2"/>
+        </w:numPr>
+        <w:spacing w:after="120" w:line="240" w:lineRule="auto"/>
+        <w:textAlignment w:val="baseline"/>
+        <w:rPr>
+          <w:rFonts w:ascii="Verdana" w:eastAsia="Times New Roman" w:hAnsi="Verdana" w:cs="Times New Roman"/>
+          <w:color w:val="000000"/>
+          <w:sz w:val="24"/>
+          <w:szCs w:val="24"/>
+          <w:lang w:eastAsia="es-AR"/>
+        </w:rPr>
+      </w:pPr>
+      <w:r>
+        <w:rPr>
+          <w:rFonts w:ascii="Verdana" w:eastAsia="Times New Roman" w:hAnsi="Verdana" w:cs="Times New Roman"/>
+          <w:color w:val="000000"/>
+          <w:sz w:val="24"/>
+          <w:szCs w:val="24"/>
+          <w:lang w:eastAsia="es-AR"/>
+        </w:rPr>
+        <w:t>Sorpresa Favorable: Resta el 20% de los movimientos hechos.</w:t>
+      </w:r>
+    </w:p>
+    <w:p>
+      <w:pPr>
+        <w:numPr>
+          <w:ilvl w:val="0"/>
+          <w:numId w:val="2"/>
+        </w:numPr>
+        <w:spacing w:after="120" w:line="240" w:lineRule="auto"/>
+        <w:textAlignment w:val="baseline"/>
+        <w:rPr>
+          <w:rFonts w:ascii="Verdana" w:eastAsia="Times New Roman" w:hAnsi="Verdana" w:cs="Times New Roman"/>
+          <w:color w:val="000000"/>
+          <w:sz w:val="24"/>
+          <w:szCs w:val="24"/>
+          <w:lang w:eastAsia="es-AR"/>
+        </w:rPr>
+      </w:pPr>
+      <w:r>
+        <w:rPr>
+          <w:rFonts w:ascii="Verdana" w:eastAsia="Times New Roman" w:hAnsi="Verdana" w:cs="Times New Roman"/>
+          <w:color w:val="000000"/>
+          <w:sz w:val="24"/>
+          <w:szCs w:val="24"/>
+          <w:lang w:eastAsia="es-AR"/>
+        </w:rPr>
+        <w:t>Sorpresa Desfavorable: Suma el 25% de los movimientos hechos.</w:t>
+      </w:r>
+    </w:p>
+    <w:p>
+      <w:pPr>
+        <w:numPr>
+          <w:ilvl w:val="0"/>
+          <w:numId w:val="2"/>
+        </w:numPr>
+        <w:spacing w:before="100" w:beforeAutospacing="1" w:after="100" w:afterAutospacing="1" w:line="240" w:lineRule="auto"/>
+        <w:textAlignment w:val="baseline"/>
+        <w:rPr>
+          <w:rFonts w:ascii="Verdana" w:eastAsia="Times New Roman" w:hAnsi="Verdana" w:cs="Times New Roman"/>
+          <w:color w:val="000000"/>
+          <w:sz w:val="24"/>
+          <w:szCs w:val="24"/>
+          <w:lang w:eastAsia="es-AR"/>
+        </w:rPr>
+      </w:pPr>
+      <w:r>
+        <w:rPr>
+          <w:rFonts w:ascii="Verdana" w:eastAsia="Times New Roman" w:hAnsi="Verdana" w:cs="Times New Roman"/>
+          <w:color w:val="000000"/>
+          <w:sz w:val="24"/>
+          <w:szCs w:val="24"/>
+          <w:lang w:eastAsia="es-AR"/>
+        </w:rPr>
+        <w:t>Sorpresa Cambio de Vehículo: Cambia el vehículo del jugador. Si es una moto, la convierte en auto. Si es un auto lo convierte en 4x4. Si es una 4x4 la convierte en moto.</w:t>
+      </w:r>
+    </w:p>
+    <w:p>
+      <w:pPr>
+        <w:spacing w:before="100" w:beforeAutospacing="1" w:after="100" w:afterAutospacing="1" w:line="240" w:lineRule="auto"/>
+        <w:jc w:val="both"/>
+        <w:textAlignment w:val="baseline"/>
+        <w:rPr>
+          <w:sz w:val="28"/>
+          <w:szCs w:val="28"/>
+        </w:rPr>
+      </w:pPr>
+      <w:r>
+        <w:rPr>
+          <w:sz w:val="28"/>
+          <w:szCs w:val="28"/>
+        </w:rPr>
+        <w:t>La representación de cualquier sorpresa es</w:t>
+      </w:r>
+      <w:r>
+        <w:rPr>
+          <w:noProof/>
+          <w:sz w:val="28"/>
+          <w:szCs w:val="28"/>
+          <w:lang w:eastAsia="es-AR"/>
+        </w:rPr>
+        <w:drawing>
+          <wp:inline distT="0" distB="0" distL="0" distR="0">
+            <wp:extent cx="190500" cy="190500"/>
+            <wp:effectExtent l="19050" t="0" r="0" b="0"/>
+            <wp:docPr id="11" name="Imagen 9" descr="C:\Users\Juan\proyecto-algo3\src\imagenes\sorpresa.png"/>
+            <wp:cNvGraphicFramePr>
+              <a:graphicFrameLocks xmlns:a="http://schemas.openxmlformats.org/drawingml/2006/main" noChangeAspect="1"/>
+            </wp:cNvGraphicFramePr>
+            <a:graphic xmlns:a="http://schemas.openxmlformats.org/drawingml/2006/main">
+              <a:graphicData uri="http://schemas.openxmlformats.org/drawingml/2006/picture">
+                <pic:pic xmlns:pic="http://schemas.openxmlformats.org/drawingml/2006/picture">
+                  <pic:nvPicPr>
+                    <pic:cNvPr id="0" name="Picture 9" descr="C:\Users\Juan\proyecto-algo3\src\imagenes\sorpresa.png"/>
+                    <pic:cNvPicPr>
+                      <a:picLocks noChangeAspect="1" noChangeArrowheads="1"/>
+                    </pic:cNvPicPr>
+                  </pic:nvPicPr>
+                  <pic:blipFill>
+                    <a:blip r:embed="rId16"/>
+                    <a:srcRect/>
+                    <a:stretch>
+                      <a:fillRect/>
+                    </a:stretch>
+                  </pic:blipFill>
+                  <pic:spPr bwMode="auto">
+                    <a:xfrm>
+                      <a:off x="0" y="0"/>
+                      <a:ext cx="190500" cy="190500"/>
+                    </a:xfrm>
+                    <a:prstGeom prst="rect">
+                      <a:avLst/>
+                    </a:prstGeom>
+                    <a:noFill/>
+                    <a:ln w="9525">
+                      <a:noFill/>
+                      <a:miter lim="800000"/>
+                      <a:headEnd/>
+                      <a:tailEnd/>
+                    </a:ln>
+                  </pic:spPr>
+                </pic:pic>
+              </a:graphicData>
+            </a:graphic>
+          </wp:inline>
+        </w:drawing>
+      </w:r>
+      <w:r>
+        <w:rPr>
+          <w:sz w:val="28"/>
+          <w:szCs w:val="28"/>
+        </w:rPr>
+        <w:t>.</w:t>
+      </w:r>
+    </w:p>
+    <w:p>
+      <w:pPr>
+        <w:spacing w:before="100" w:beforeAutospacing="1" w:after="100" w:afterAutospacing="1" w:line="240" w:lineRule="auto"/>
+        <w:jc w:val="both"/>
+        <w:textAlignment w:val="baseline"/>
+        <w:rPr>
+          <w:sz w:val="28"/>
+          <w:szCs w:val="28"/>
+        </w:rPr>
+      </w:pPr>
+      <w:r>
+        <w:rPr>
+          <w:sz w:val="28"/>
+          <w:szCs w:val="28"/>
+        </w:rPr>
+        <w:t>A la derecha del mapa se puede ver la información del jugador de la partida, la cantidad de movimientos realizados y los movimientos  máximos posibles.</w:t>
+      </w:r>
+    </w:p>
+    <w:p>
+      <w:pPr>
+        <w:spacing w:before="100" w:beforeAutospacing="1" w:after="100" w:afterAutospacing="1" w:line="240" w:lineRule="auto"/>
+        <w:jc w:val="both"/>
+        <w:textAlignment w:val="baseline"/>
+        <w:rPr>
+          <w:sz w:val="28"/>
+          <w:szCs w:val="28"/>
+        </w:rPr>
+      </w:pPr>
+      <w:r>
+        <w:rPr>
+          <w:sz w:val="28"/>
+          <w:szCs w:val="28"/>
+        </w:rPr>
+        <w:t xml:space="preserve">La partida finaliza cuando el jugador llega a la meta o cuando se le acaban los movimientos. </w:t>
+      </w:r>
+    </w:p>
+    <w:p>
+      <w:pPr>
+        <w:jc w:val="both"/>
+        <w:rPr>
+          <w:sz w:val="28"/>
+          <w:szCs w:val="28"/>
+        </w:rPr>
+      </w:pPr>
+    </w:p>
+    <w:p>
+      <w:pPr>
+        <w:jc w:val="center"/>
         <w:rPr>
           <w:sz w:val="40"/>
           <w:szCs w:val="40"/>
           <w:u w:val="single"/>
         </w:rPr>
-        <w:lastRenderedPageBreak/>
-        <w:t>La partida</w:t>
-      </w:r>
-    </w:p>
-    <w:p>
-      <w:pPr>
-        <w:jc w:val="both"/>
-        <w:rPr>
-          <w:sz w:val="28"/>
-          <w:szCs w:val="28"/>
-        </w:rPr>
-      </w:pPr>
-    </w:p>
-    <w:p>
-      <w:pPr>
-        <w:jc w:val="both"/>
+      </w:pPr>
+      <w:r>
         <w:rPr>
           <w:sz w:val="40"/>
           <w:szCs w:val="40"/>
           <w:u w:val="single"/>
         </w:rPr>
-      </w:pPr>
-      <w:r>
+        <w:t>Guardar una partida</w:t>
+      </w:r>
+    </w:p>
+    <w:p>
+      <w:pPr>
+        <w:jc w:val="both"/>
+        <w:rPr>
+          <w:sz w:val="28"/>
+          <w:szCs w:val="28"/>
+        </w:rPr>
+      </w:pPr>
+    </w:p>
+    <w:p>
+      <w:pPr>
+        <w:jc w:val="center"/>
         <w:rPr>
           <w:sz w:val="40"/>
           <w:szCs w:val="40"/>
           <w:u w:val="single"/>
         </w:rPr>
-        <w:t>Guardar una partida</w:t>
-      </w:r>
-    </w:p>
-    <w:p>
-      <w:pPr>
-        <w:jc w:val="both"/>
-        <w:rPr>
-          <w:sz w:val="28"/>
-          <w:szCs w:val="28"/>
-        </w:rPr>
-      </w:pPr>
-    </w:p>
-    <w:p>
-      <w:pPr>
-        <w:jc w:val="both"/>
+      </w:pPr>
+      <w:r>
         <w:rPr>
           <w:sz w:val="40"/>
           <w:szCs w:val="40"/>
           <w:u w:val="single"/>
         </w:rPr>
-      </w:pPr>
+        <w:t>Cargar una par</w:t>
+      </w:r>
       <w:r>
         <w:rPr>
           <w:sz w:val="40"/>
           <w:szCs w:val="40"/>
           <w:u w:val="single"/>
         </w:rPr>
-        <w:t>Cargar una parida guardada</w:t>
+        <w:t>t</w:t>
+      </w:r>
+      <w:r>
+        <w:rPr>
+          <w:sz w:val="40"/>
+          <w:szCs w:val="40"/>
+          <w:u w:val="single"/>
+        </w:rPr>
+        <w:t>ida guardada</w:t>
       </w:r>
     </w:p>
     <w:p>
@@ -746,6 +1720,315 @@
     </w:sectPr>
   </w:body>
 </w:document>
+</file>
+
+<file path=word/numbering.xml><?xml version="1.0" encoding="utf-8"?>
+<w:numbering xmlns:ve="http://schemas.openxmlformats.org/markup-compatibility/2006" xmlns:o="urn:schemas-microsoft-com:office:office" xmlns:r="http://schemas.openxmlformats.org/officeDocument/2006/relationships" xmlns:m="http://schemas.openxmlformats.org/officeDocument/2006/math" xmlns:v="urn:schemas-microsoft-com:vml" xmlns:wp="http://schemas.openxmlformats.org/drawingml/2006/wordprocessingDrawing" xmlns:w10="urn:schemas-microsoft-com:office:word" xmlns:w="http://schemas.openxmlformats.org/wordprocessingml/2006/main" xmlns:wne="http://schemas.microsoft.com/office/word/2006/wordml">
+  <w:abstractNum w:abstractNumId="0">
+    <w:nsid w:val="0DA10803"/>
+    <w:multiLevelType w:val="multilevel"/>
+    <w:tmpl w:val="BD305A12"/>
+    <w:lvl w:ilvl="0">
+      <w:start w:val="1"/>
+      <w:numFmt w:val="bullet"/>
+      <w:lvlText w:val=""/>
+      <w:lvlJc w:val="left"/>
+      <w:pPr>
+        <w:tabs>
+          <w:tab w:val="num" w:pos="720"/>
+        </w:tabs>
+        <w:ind w:left="720" w:hanging="360"/>
+      </w:pPr>
+      <w:rPr>
+        <w:rFonts w:ascii="Symbol" w:hAnsi="Symbol" w:hint="default"/>
+        <w:sz w:val="20"/>
+      </w:rPr>
+    </w:lvl>
+    <w:lvl w:ilvl="1" w:tentative="1">
+      <w:start w:val="1"/>
+      <w:numFmt w:val="bullet"/>
+      <w:lvlText w:val="o"/>
+      <w:lvlJc w:val="left"/>
+      <w:pPr>
+        <w:tabs>
+          <w:tab w:val="num" w:pos="1440"/>
+        </w:tabs>
+        <w:ind w:left="1440" w:hanging="360"/>
+      </w:pPr>
+      <w:rPr>
+        <w:rFonts w:ascii="Courier New" w:hAnsi="Courier New" w:hint="default"/>
+        <w:sz w:val="20"/>
+      </w:rPr>
+    </w:lvl>
+    <w:lvl w:ilvl="2" w:tentative="1">
+      <w:start w:val="1"/>
+      <w:numFmt w:val="bullet"/>
+      <w:lvlText w:val=""/>
+      <w:lvlJc w:val="left"/>
+      <w:pPr>
+        <w:tabs>
+          <w:tab w:val="num" w:pos="2160"/>
+        </w:tabs>
+        <w:ind w:left="2160" w:hanging="360"/>
+      </w:pPr>
+      <w:rPr>
+        <w:rFonts w:ascii="Wingdings" w:hAnsi="Wingdings" w:hint="default"/>
+        <w:sz w:val="20"/>
+      </w:rPr>
+    </w:lvl>
+    <w:lvl w:ilvl="3" w:tentative="1">
+      <w:start w:val="1"/>
+      <w:numFmt w:val="bullet"/>
+      <w:lvlText w:val=""/>
+      <w:lvlJc w:val="left"/>
+      <w:pPr>
+        <w:tabs>
+          <w:tab w:val="num" w:pos="2880"/>
+        </w:tabs>
+        <w:ind w:left="2880" w:hanging="360"/>
+      </w:pPr>
+      <w:rPr>
+        <w:rFonts w:ascii="Wingdings" w:hAnsi="Wingdings" w:hint="default"/>
+        <w:sz w:val="20"/>
+      </w:rPr>
+    </w:lvl>
+    <w:lvl w:ilvl="4" w:tentative="1">
+      <w:start w:val="1"/>
+      <w:numFmt w:val="bullet"/>
+      <w:lvlText w:val=""/>
+      <w:lvlJc w:val="left"/>
+      <w:pPr>
+        <w:tabs>
+          <w:tab w:val="num" w:pos="3600"/>
+        </w:tabs>
+        <w:ind w:left="3600" w:hanging="360"/>
+      </w:pPr>
+      <w:rPr>
+        <w:rFonts w:ascii="Wingdings" w:hAnsi="Wingdings" w:hint="default"/>
+        <w:sz w:val="20"/>
+      </w:rPr>
+    </w:lvl>
+    <w:lvl w:ilvl="5" w:tentative="1">
+      <w:start w:val="1"/>
+      <w:numFmt w:val="bullet"/>
+      <w:lvlText w:val=""/>
+      <w:lvlJc w:val="left"/>
+      <w:pPr>
+        <w:tabs>
+          <w:tab w:val="num" w:pos="4320"/>
+        </w:tabs>
+        <w:ind w:left="4320" w:hanging="360"/>
+      </w:pPr>
+      <w:rPr>
+        <w:rFonts w:ascii="Wingdings" w:hAnsi="Wingdings" w:hint="default"/>
+        <w:sz w:val="20"/>
+      </w:rPr>
+    </w:lvl>
+    <w:lvl w:ilvl="6" w:tentative="1">
+      <w:start w:val="1"/>
+      <w:numFmt w:val="bullet"/>
+      <w:lvlText w:val=""/>
+      <w:lvlJc w:val="left"/>
+      <w:pPr>
+        <w:tabs>
+          <w:tab w:val="num" w:pos="5040"/>
+        </w:tabs>
+        <w:ind w:left="5040" w:hanging="360"/>
+      </w:pPr>
+      <w:rPr>
+        <w:rFonts w:ascii="Wingdings" w:hAnsi="Wingdings" w:hint="default"/>
+        <w:sz w:val="20"/>
+      </w:rPr>
+    </w:lvl>
+    <w:lvl w:ilvl="7" w:tentative="1">
+      <w:start w:val="1"/>
+      <w:numFmt w:val="bullet"/>
+      <w:lvlText w:val=""/>
+      <w:lvlJc w:val="left"/>
+      <w:pPr>
+        <w:tabs>
+          <w:tab w:val="num" w:pos="5760"/>
+        </w:tabs>
+        <w:ind w:left="5760" w:hanging="360"/>
+      </w:pPr>
+      <w:rPr>
+        <w:rFonts w:ascii="Wingdings" w:hAnsi="Wingdings" w:hint="default"/>
+        <w:sz w:val="20"/>
+      </w:rPr>
+    </w:lvl>
+    <w:lvl w:ilvl="8" w:tentative="1">
+      <w:start w:val="1"/>
+      <w:numFmt w:val="bullet"/>
+      <w:lvlText w:val=""/>
+      <w:lvlJc w:val="left"/>
+      <w:pPr>
+        <w:tabs>
+          <w:tab w:val="num" w:pos="6480"/>
+        </w:tabs>
+        <w:ind w:left="6480" w:hanging="360"/>
+      </w:pPr>
+      <w:rPr>
+        <w:rFonts w:ascii="Wingdings" w:hAnsi="Wingdings" w:hint="default"/>
+        <w:sz w:val="20"/>
+      </w:rPr>
+    </w:lvl>
+  </w:abstractNum>
+  <w:abstractNum w:abstractNumId="1">
+    <w:nsid w:val="2D2E7114"/>
+    <w:multiLevelType w:val="multilevel"/>
+    <w:tmpl w:val="9AD0899C"/>
+    <w:lvl w:ilvl="0">
+      <w:start w:val="1"/>
+      <w:numFmt w:val="bullet"/>
+      <w:lvlText w:val=""/>
+      <w:lvlJc w:val="left"/>
+      <w:pPr>
+        <w:tabs>
+          <w:tab w:val="num" w:pos="720"/>
+        </w:tabs>
+        <w:ind w:left="720" w:hanging="360"/>
+      </w:pPr>
+      <w:rPr>
+        <w:rFonts w:ascii="Symbol" w:hAnsi="Symbol" w:hint="default"/>
+        <w:sz w:val="20"/>
+      </w:rPr>
+    </w:lvl>
+    <w:lvl w:ilvl="1" w:tentative="1">
+      <w:start w:val="1"/>
+      <w:numFmt w:val="bullet"/>
+      <w:lvlText w:val="o"/>
+      <w:lvlJc w:val="left"/>
+      <w:pPr>
+        <w:tabs>
+          <w:tab w:val="num" w:pos="1440"/>
+        </w:tabs>
+        <w:ind w:left="1440" w:hanging="360"/>
+      </w:pPr>
+      <w:rPr>
+        <w:rFonts w:ascii="Courier New" w:hAnsi="Courier New" w:hint="default"/>
+        <w:sz w:val="20"/>
+      </w:rPr>
+    </w:lvl>
+    <w:lvl w:ilvl="2" w:tentative="1">
+      <w:start w:val="1"/>
+      <w:numFmt w:val="bullet"/>
+      <w:lvlText w:val=""/>
+      <w:lvlJc w:val="left"/>
+      <w:pPr>
+        <w:tabs>
+          <w:tab w:val="num" w:pos="2160"/>
+        </w:tabs>
+        <w:ind w:left="2160" w:hanging="360"/>
+      </w:pPr>
+      <w:rPr>
+        <w:rFonts w:ascii="Wingdings" w:hAnsi="Wingdings" w:hint="default"/>
+        <w:sz w:val="20"/>
+      </w:rPr>
+    </w:lvl>
+    <w:lvl w:ilvl="3" w:tentative="1">
+      <w:start w:val="1"/>
+      <w:numFmt w:val="bullet"/>
+      <w:lvlText w:val=""/>
+      <w:lvlJc w:val="left"/>
+      <w:pPr>
+        <w:tabs>
+          <w:tab w:val="num" w:pos="2880"/>
+        </w:tabs>
+        <w:ind w:left="2880" w:hanging="360"/>
+      </w:pPr>
+      <w:rPr>
+        <w:rFonts w:ascii="Wingdings" w:hAnsi="Wingdings" w:hint="default"/>
+        <w:sz w:val="20"/>
+      </w:rPr>
+    </w:lvl>
+    <w:lvl w:ilvl="4" w:tentative="1">
+      <w:start w:val="1"/>
+      <w:numFmt w:val="bullet"/>
+      <w:lvlText w:val=""/>
+      <w:lvlJc w:val="left"/>
+      <w:pPr>
+        <w:tabs>
+          <w:tab w:val="num" w:pos="3600"/>
+        </w:tabs>
+        <w:ind w:left="3600" w:hanging="360"/>
+      </w:pPr>
+      <w:rPr>
+        <w:rFonts w:ascii="Wingdings" w:hAnsi="Wingdings" w:hint="default"/>
+        <w:sz w:val="20"/>
+      </w:rPr>
+    </w:lvl>
+    <w:lvl w:ilvl="5" w:tentative="1">
+      <w:start w:val="1"/>
+      <w:numFmt w:val="bullet"/>
+      <w:lvlText w:val=""/>
+      <w:lvlJc w:val="left"/>
+      <w:pPr>
+        <w:tabs>
+          <w:tab w:val="num" w:pos="4320"/>
+        </w:tabs>
+        <w:ind w:left="4320" w:hanging="360"/>
+      </w:pPr>
+      <w:rPr>
+        <w:rFonts w:ascii="Wingdings" w:hAnsi="Wingdings" w:hint="default"/>
+        <w:sz w:val="20"/>
+      </w:rPr>
+    </w:lvl>
+    <w:lvl w:ilvl="6" w:tentative="1">
+      <w:start w:val="1"/>
+      <w:numFmt w:val="bullet"/>
+      <w:lvlText w:val=""/>
+      <w:lvlJc w:val="left"/>
+      <w:pPr>
+        <w:tabs>
+          <w:tab w:val="num" w:pos="5040"/>
+        </w:tabs>
+        <w:ind w:left="5040" w:hanging="360"/>
+      </w:pPr>
+      <w:rPr>
+        <w:rFonts w:ascii="Wingdings" w:hAnsi="Wingdings" w:hint="default"/>
+        <w:sz w:val="20"/>
+      </w:rPr>
+    </w:lvl>
+    <w:lvl w:ilvl="7" w:tentative="1">
+      <w:start w:val="1"/>
+      <w:numFmt w:val="bullet"/>
+      <w:lvlText w:val=""/>
+      <w:lvlJc w:val="left"/>
+      <w:pPr>
+        <w:tabs>
+          <w:tab w:val="num" w:pos="5760"/>
+        </w:tabs>
+        <w:ind w:left="5760" w:hanging="360"/>
+      </w:pPr>
+      <w:rPr>
+        <w:rFonts w:ascii="Wingdings" w:hAnsi="Wingdings" w:hint="default"/>
+        <w:sz w:val="20"/>
+      </w:rPr>
+    </w:lvl>
+    <w:lvl w:ilvl="8" w:tentative="1">
+      <w:start w:val="1"/>
+      <w:numFmt w:val="bullet"/>
+      <w:lvlText w:val=""/>
+      <w:lvlJc w:val="left"/>
+      <w:pPr>
+        <w:tabs>
+          <w:tab w:val="num" w:pos="6480"/>
+        </w:tabs>
+        <w:ind w:left="6480" w:hanging="360"/>
+      </w:pPr>
+      <w:rPr>
+        <w:rFonts w:ascii="Wingdings" w:hAnsi="Wingdings" w:hint="default"/>
+        <w:sz w:val="20"/>
+      </w:rPr>
+    </w:lvl>
+  </w:abstractNum>
+  <w:num w:numId="1">
+    <w:abstractNumId w:val="0"/>
+  </w:num>
+  <w:num w:numId="2">
+    <w:abstractNumId w:val="1"/>
+  </w:num>
+</w:numbering>
 </file>
 
 <file path=word/styles.xml><?xml version="1.0" encoding="utf-8"?>
@@ -965,6 +2248,23 @@
       <w:rFonts w:ascii="Tahoma" w:hAnsi="Tahoma" w:cs="Tahoma"/>
       <w:sz w:val="16"/>
       <w:szCs w:val="16"/>
+    </w:rPr>
+  </w:style>
+  <w:style w:type="paragraph" w:styleId="NormalWeb">
+    <w:name w:val="Normal (Web)"/>
+    <w:basedOn w:val="Normal"/>
+    <w:uiPriority w:val="99"/>
+    <w:semiHidden/>
+    <w:unhideWhenUsed/>
+    <w:rsid w:val="00843BD5"/>
+    <w:pPr>
+      <w:spacing w:before="100" w:beforeAutospacing="1" w:after="100" w:afterAutospacing="1" w:line="240" w:lineRule="auto"/>
+    </w:pPr>
+    <w:rPr>
+      <w:rFonts w:ascii="Times New Roman" w:eastAsia="Times New Roman" w:hAnsi="Times New Roman" w:cs="Times New Roman"/>
+      <w:sz w:val="24"/>
+      <w:szCs w:val="24"/>
+      <w:lang w:eastAsia="es-AR"/>
     </w:rPr>
   </w:style>
 </w:styles>
@@ -1251,4 +2551,16 @@
   <a:objectDefaults/>
   <a:extraClrSchemeLst/>
 </a:theme>
+</file>
+
+<file path=customXml/item1.xml><?xml version="1.0" encoding="utf-8"?>
+<b:Sources xmlns:b="http://schemas.openxmlformats.org/officeDocument/2006/bibliography" xmlns="http://schemas.openxmlformats.org/officeDocument/2006/bibliography" SelectedStyle="\APA.XSL" StyleName="APA"/>
+</file>
+
+<file path=customXml/itemProps1.xml><?xml version="1.0" encoding="utf-8"?>
+<ds:datastoreItem xmlns:ds="http://schemas.openxmlformats.org/officeDocument/2006/customXml" ds:itemID="{08444A15-46A6-45BF-836E-904AE744BDA5}">
+  <ds:schemaRefs>
+    <ds:schemaRef ds:uri="http://schemas.openxmlformats.org/officeDocument/2006/bibliography"/>
+  </ds:schemaRefs>
+</ds:datastoreItem>
 </file>
</xml_diff>

<commit_message>
explicacion de guardar y cargar partida
</commit_message>
<xml_diff>
--- a/Guia del usuario.docx
+++ b/Guia del usuario.docx
@@ -351,8 +351,8 @@
         </w:rPr>
         <w:drawing>
           <wp:inline distT="0" distB="0" distL="0" distR="0">
-            <wp:extent cx="2657475" cy="1314450"/>
-            <wp:effectExtent l="19050" t="0" r="9525" b="0"/>
+            <wp:extent cx="2590800" cy="1281471"/>
+            <wp:effectExtent l="19050" t="0" r="0" b="0"/>
             <wp:docPr id="1" name="Imagen 1"/>
             <wp:cNvGraphicFramePr>
               <a:graphicFrameLocks xmlns:a="http://schemas.openxmlformats.org/drawingml/2006/main" noChangeAspect="1"/>
@@ -376,7 +376,7 @@
                   <pic:spPr bwMode="auto">
                     <a:xfrm>
                       <a:off x="0" y="0"/>
-                      <a:ext cx="2657475" cy="1314450"/>
+                      <a:ext cx="2592289" cy="1282207"/>
                     </a:xfrm>
                     <a:prstGeom prst="rect">
                       <a:avLst/>
@@ -953,7 +953,21 @@
           <w:sz w:val="28"/>
           <w:szCs w:val="28"/>
         </w:rPr>
-        <w:t xml:space="preserve"> El objetivo del juego es llegar a la meta con la mínima cantidad de movimientos, lo que otorgara un mayor puntaje. La meta se puede ver </w:t>
+        <w:t xml:space="preserve"> El objetivo del juego es llegar a la meta con la mínima cantidad</w:t>
+      </w:r>
+      <w:r>
+        <w:rPr>
+          <w:sz w:val="28"/>
+          <w:szCs w:val="28"/>
+        </w:rPr>
+        <w:t xml:space="preserve"> de movimientos, lo que otorgará</w:t>
+      </w:r>
+      <w:r>
+        <w:rPr>
+          <w:sz w:val="28"/>
+          <w:szCs w:val="28"/>
+        </w:rPr>
+        <w:t xml:space="preserve"> un mayor puntaje. La meta se puede ver </w:t>
       </w:r>
       <w:r>
         <w:rPr>
@@ -1534,7 +1548,28 @@
           <w:sz w:val="28"/>
           <w:szCs w:val="28"/>
         </w:rPr>
-        <w:t>La representación de cualquier sorpresa es</w:t>
+        <w:t>La representación de todas las</w:t>
+      </w:r>
+      <w:r>
+        <w:rPr>
+          <w:sz w:val="28"/>
+          <w:szCs w:val="28"/>
+        </w:rPr>
+        <w:t xml:space="preserve"> sorpresa</w:t>
+      </w:r>
+      <w:r>
+        <w:rPr>
+          <w:sz w:val="28"/>
+          <w:szCs w:val="28"/>
+        </w:rPr>
+        <w:t>s</w:t>
+      </w:r>
+      <w:r>
+        <w:rPr>
+          <w:sz w:val="28"/>
+          <w:szCs w:val="28"/>
+        </w:rPr>
+        <w:t xml:space="preserve"> es</w:t>
       </w:r>
       <w:r>
         <w:rPr>
@@ -1644,6 +1679,30 @@
     </w:p>
     <w:p>
       <w:pPr>
+        <w:rPr>
+          <w:sz w:val="28"/>
+          <w:szCs w:val="28"/>
+        </w:rPr>
+      </w:pPr>
+      <w:r>
+        <w:rPr>
+          <w:sz w:val="28"/>
+          <w:szCs w:val="28"/>
+        </w:rPr>
+        <w:br w:type="page"/>
+      </w:r>
+    </w:p>
+    <w:p>
+      <w:pPr>
+        <w:jc w:val="both"/>
+        <w:rPr>
+          <w:sz w:val="28"/>
+          <w:szCs w:val="28"/>
+        </w:rPr>
+      </w:pPr>
+    </w:p>
+    <w:p>
+      <w:pPr>
         <w:jc w:val="center"/>
         <w:rPr>
           <w:sz w:val="40"/>
@@ -1668,10 +1727,119 @@
           <w:szCs w:val="28"/>
         </w:rPr>
       </w:pPr>
+      <w:r>
+        <w:rPr>
+          <w:sz w:val="28"/>
+          <w:szCs w:val="28"/>
+        </w:rPr>
+        <w:t>La siguiente imagen muestra una partida en curso:</w:t>
+      </w:r>
     </w:p>
     <w:p>
       <w:pPr>
         <w:jc w:val="center"/>
+        <w:rPr>
+          <w:sz w:val="28"/>
+          <w:szCs w:val="28"/>
+        </w:rPr>
+      </w:pPr>
+      <w:r>
+        <w:rPr>
+          <w:noProof/>
+          <w:sz w:val="28"/>
+          <w:szCs w:val="28"/>
+          <w:lang w:eastAsia="es-AR"/>
+        </w:rPr>
+        <w:drawing>
+          <wp:inline distT="0" distB="0" distL="0" distR="0">
+            <wp:extent cx="4181475" cy="3144980"/>
+            <wp:effectExtent l="19050" t="0" r="9525" b="0"/>
+            <wp:docPr id="12" name="Imagen 1"/>
+            <wp:cNvGraphicFramePr>
+              <a:graphicFrameLocks xmlns:a="http://schemas.openxmlformats.org/drawingml/2006/main" noChangeAspect="1"/>
+            </wp:cNvGraphicFramePr>
+            <a:graphic xmlns:a="http://schemas.openxmlformats.org/drawingml/2006/main">
+              <a:graphicData uri="http://schemas.openxmlformats.org/drawingml/2006/picture">
+                <pic:pic xmlns:pic="http://schemas.openxmlformats.org/drawingml/2006/picture">
+                  <pic:nvPicPr>
+                    <pic:cNvPr id="0" name="Picture 1"/>
+                    <pic:cNvPicPr>
+                      <a:picLocks noChangeAspect="1" noChangeArrowheads="1"/>
+                    </pic:cNvPicPr>
+                  </pic:nvPicPr>
+                  <pic:blipFill>
+                    <a:blip r:embed="rId17"/>
+                    <a:srcRect/>
+                    <a:stretch>
+                      <a:fillRect/>
+                    </a:stretch>
+                  </pic:blipFill>
+                  <pic:spPr bwMode="auto">
+                    <a:xfrm>
+                      <a:off x="0" y="0"/>
+                      <a:ext cx="4181475" cy="3144980"/>
+                    </a:xfrm>
+                    <a:prstGeom prst="rect">
+                      <a:avLst/>
+                    </a:prstGeom>
+                    <a:noFill/>
+                    <a:ln w="9525">
+                      <a:noFill/>
+                      <a:miter lim="800000"/>
+                      <a:headEnd/>
+                      <a:tailEnd/>
+                    </a:ln>
+                  </pic:spPr>
+                </pic:pic>
+              </a:graphicData>
+            </a:graphic>
+          </wp:inline>
+        </w:drawing>
+      </w:r>
+    </w:p>
+    <w:p>
+      <w:pPr>
+        <w:jc w:val="both"/>
+        <w:rPr>
+          <w:sz w:val="28"/>
+          <w:szCs w:val="28"/>
+        </w:rPr>
+      </w:pPr>
+      <w:r>
+        <w:rPr>
+          <w:sz w:val="28"/>
+          <w:szCs w:val="28"/>
+        </w:rPr>
+        <w:t>Como se puede ser en la imagen en la esquina inferior izquierda hay un botón “Guardar Partida”</w:t>
+      </w:r>
+      <w:r>
+        <w:rPr>
+          <w:noProof/>
+          <w:sz w:val="28"/>
+          <w:szCs w:val="28"/>
+          <w:lang w:eastAsia="es-AR"/>
+        </w:rPr>
+        <w:t>,</w:t>
+      </w:r>
+      <w:r>
+        <w:rPr>
+          <w:sz w:val="28"/>
+          <w:szCs w:val="28"/>
+        </w:rPr>
+        <w:t xml:space="preserve"> al presionar esta botón la partida del jugador queda guardada.</w:t>
+      </w:r>
+    </w:p>
+    <w:p>
+      <w:pPr>
+        <w:jc w:val="both"/>
+        <w:rPr>
+          <w:sz w:val="28"/>
+          <w:szCs w:val="28"/>
+        </w:rPr>
+      </w:pPr>
+    </w:p>
+    <w:p>
+      <w:pPr>
         <w:rPr>
           <w:sz w:val="40"/>
           <w:szCs w:val="40"/>
@@ -1684,22 +1852,41 @@
           <w:szCs w:val="40"/>
           <w:u w:val="single"/>
         </w:rPr>
-        <w:t>Cargar una par</w:t>
-      </w:r>
-      <w:r>
+        <w:br w:type="page"/>
+      </w:r>
+    </w:p>
+    <w:p>
+      <w:pPr>
+        <w:jc w:val="center"/>
         <w:rPr>
           <w:sz w:val="40"/>
           <w:szCs w:val="40"/>
           <w:u w:val="single"/>
         </w:rPr>
-        <w:t>t</w:t>
-      </w:r>
+      </w:pPr>
       <w:r>
         <w:rPr>
           <w:sz w:val="40"/>
           <w:szCs w:val="40"/>
           <w:u w:val="single"/>
         </w:rPr>
+        <w:lastRenderedPageBreak/>
+        <w:t>Cargar una par</w:t>
+      </w:r>
+      <w:r>
+        <w:rPr>
+          <w:sz w:val="40"/>
+          <w:szCs w:val="40"/>
+          <w:u w:val="single"/>
+        </w:rPr>
+        <w:t>t</w:t>
+      </w:r>
+      <w:r>
+        <w:rPr>
+          <w:sz w:val="40"/>
+          <w:szCs w:val="40"/>
+          <w:u w:val="single"/>
+        </w:rPr>
         <w:t>ida guardada</w:t>
       </w:r>
     </w:p>
@@ -1711,6 +1898,313 @@
           <w:szCs w:val="28"/>
         </w:rPr>
       </w:pPr>
+      <w:r>
+        <w:rPr>
+          <w:sz w:val="28"/>
+          <w:szCs w:val="28"/>
+        </w:rPr>
+        <w:t xml:space="preserve">Para cargar una partida guardada se debe seleccionar “Jugador Existente” en la pantalla de inicio, luego aparecerá un </w:t>
+      </w:r>
+      <w:proofErr w:type="spellStart"/>
+      <w:r>
+        <w:rPr>
+          <w:sz w:val="28"/>
+          <w:szCs w:val="28"/>
+        </w:rPr>
+        <w:t>listbox</w:t>
+      </w:r>
+      <w:proofErr w:type="spellEnd"/>
+      <w:r>
+        <w:rPr>
+          <w:sz w:val="28"/>
+          <w:szCs w:val="28"/>
+        </w:rPr>
+        <w:t xml:space="preserve"> en el cual seleccionara su usuario.</w:t>
+      </w:r>
+    </w:p>
+    <w:p>
+      <w:pPr>
+        <w:jc w:val="center"/>
+        <w:rPr>
+          <w:sz w:val="28"/>
+          <w:szCs w:val="28"/>
+        </w:rPr>
+      </w:pPr>
+      <w:r>
+        <w:rPr>
+          <w:noProof/>
+          <w:sz w:val="28"/>
+          <w:szCs w:val="28"/>
+          <w:lang w:eastAsia="es-AR"/>
+        </w:rPr>
+        <w:drawing>
+          <wp:inline distT="0" distB="0" distL="0" distR="0">
+            <wp:extent cx="2228850" cy="1114425"/>
+            <wp:effectExtent l="19050" t="0" r="0" b="0"/>
+            <wp:docPr id="15" name="Imagen 4"/>
+            <wp:cNvGraphicFramePr>
+              <a:graphicFrameLocks xmlns:a="http://schemas.openxmlformats.org/drawingml/2006/main" noChangeAspect="1"/>
+            </wp:cNvGraphicFramePr>
+            <a:graphic xmlns:a="http://schemas.openxmlformats.org/drawingml/2006/main">
+              <a:graphicData uri="http://schemas.openxmlformats.org/drawingml/2006/picture">
+                <pic:pic xmlns:pic="http://schemas.openxmlformats.org/drawingml/2006/picture">
+                  <pic:nvPicPr>
+                    <pic:cNvPr id="0" name="Picture 4"/>
+                    <pic:cNvPicPr>
+                      <a:picLocks noChangeAspect="1" noChangeArrowheads="1"/>
+                    </pic:cNvPicPr>
+                  </pic:nvPicPr>
+                  <pic:blipFill>
+                    <a:blip r:embed="rId18"/>
+                    <a:srcRect/>
+                    <a:stretch>
+                      <a:fillRect/>
+                    </a:stretch>
+                  </pic:blipFill>
+                  <pic:spPr bwMode="auto">
+                    <a:xfrm>
+                      <a:off x="0" y="0"/>
+                      <a:ext cx="2228850" cy="1114425"/>
+                    </a:xfrm>
+                    <a:prstGeom prst="rect">
+                      <a:avLst/>
+                    </a:prstGeom>
+                    <a:noFill/>
+                    <a:ln w="9525">
+                      <a:noFill/>
+                      <a:miter lim="800000"/>
+                      <a:headEnd/>
+                      <a:tailEnd/>
+                    </a:ln>
+                  </pic:spPr>
+                </pic:pic>
+              </a:graphicData>
+            </a:graphic>
+          </wp:inline>
+        </w:drawing>
+      </w:r>
+    </w:p>
+    <w:p>
+      <w:pPr>
+        <w:jc w:val="center"/>
+        <w:rPr>
+          <w:sz w:val="28"/>
+          <w:szCs w:val="28"/>
+        </w:rPr>
+      </w:pPr>
+      <w:r>
+        <w:rPr>
+          <w:noProof/>
+          <w:sz w:val="28"/>
+          <w:szCs w:val="28"/>
+          <w:lang w:eastAsia="es-AR"/>
+        </w:rPr>
+        <w:drawing>
+          <wp:inline distT="0" distB="0" distL="0" distR="0">
+            <wp:extent cx="2233373" cy="1590675"/>
+            <wp:effectExtent l="19050" t="0" r="0" b="0"/>
+            <wp:docPr id="16" name="Imagen 5"/>
+            <wp:cNvGraphicFramePr>
+              <a:graphicFrameLocks xmlns:a="http://schemas.openxmlformats.org/drawingml/2006/main" noChangeAspect="1"/>
+            </wp:cNvGraphicFramePr>
+            <a:graphic xmlns:a="http://schemas.openxmlformats.org/drawingml/2006/main">
+              <a:graphicData uri="http://schemas.openxmlformats.org/drawingml/2006/picture">
+                <pic:pic xmlns:pic="http://schemas.openxmlformats.org/drawingml/2006/picture">
+                  <pic:nvPicPr>
+                    <pic:cNvPr id="0" name="Picture 5"/>
+                    <pic:cNvPicPr>
+                      <a:picLocks noChangeAspect="1" noChangeArrowheads="1"/>
+                    </pic:cNvPicPr>
+                  </pic:nvPicPr>
+                  <pic:blipFill>
+                    <a:blip r:embed="rId19"/>
+                    <a:srcRect/>
+                    <a:stretch>
+                      <a:fillRect/>
+                    </a:stretch>
+                  </pic:blipFill>
+                  <pic:spPr bwMode="auto">
+                    <a:xfrm>
+                      <a:off x="0" y="0"/>
+                      <a:ext cx="2234095" cy="1591189"/>
+                    </a:xfrm>
+                    <a:prstGeom prst="rect">
+                      <a:avLst/>
+                    </a:prstGeom>
+                    <a:noFill/>
+                    <a:ln w="9525">
+                      <a:noFill/>
+                      <a:miter lim="800000"/>
+                      <a:headEnd/>
+                      <a:tailEnd/>
+                    </a:ln>
+                  </pic:spPr>
+                </pic:pic>
+              </a:graphicData>
+            </a:graphic>
+          </wp:inline>
+        </w:drawing>
+      </w:r>
+    </w:p>
+    <w:p>
+      <w:pPr>
+        <w:jc w:val="center"/>
+        <w:rPr>
+          <w:sz w:val="28"/>
+          <w:szCs w:val="28"/>
+        </w:rPr>
+      </w:pPr>
+      <w:r>
+        <w:rPr>
+          <w:noProof/>
+          <w:sz w:val="28"/>
+          <w:szCs w:val="28"/>
+          <w:lang w:eastAsia="es-AR"/>
+        </w:rPr>
+        <w:drawing>
+          <wp:inline distT="0" distB="0" distL="0" distR="0">
+            <wp:extent cx="2266950" cy="1153788"/>
+            <wp:effectExtent l="19050" t="0" r="0" b="0"/>
+            <wp:docPr id="18" name="Imagen 7"/>
+            <wp:cNvGraphicFramePr>
+              <a:graphicFrameLocks xmlns:a="http://schemas.openxmlformats.org/drawingml/2006/main" noChangeAspect="1"/>
+            </wp:cNvGraphicFramePr>
+            <a:graphic xmlns:a="http://schemas.openxmlformats.org/drawingml/2006/main">
+              <a:graphicData uri="http://schemas.openxmlformats.org/drawingml/2006/picture">
+                <pic:pic xmlns:pic="http://schemas.openxmlformats.org/drawingml/2006/picture">
+                  <pic:nvPicPr>
+                    <pic:cNvPr id="0" name="Picture 7"/>
+                    <pic:cNvPicPr>
+                      <a:picLocks noChangeAspect="1" noChangeArrowheads="1"/>
+                    </pic:cNvPicPr>
+                  </pic:nvPicPr>
+                  <pic:blipFill>
+                    <a:blip r:embed="rId20"/>
+                    <a:srcRect/>
+                    <a:stretch>
+                      <a:fillRect/>
+                    </a:stretch>
+                  </pic:blipFill>
+                  <pic:spPr bwMode="auto">
+                    <a:xfrm>
+                      <a:off x="0" y="0"/>
+                      <a:ext cx="2272172" cy="1156446"/>
+                    </a:xfrm>
+                    <a:prstGeom prst="rect">
+                      <a:avLst/>
+                    </a:prstGeom>
+                    <a:noFill/>
+                    <a:ln w="9525">
+                      <a:noFill/>
+                      <a:miter lim="800000"/>
+                      <a:headEnd/>
+                      <a:tailEnd/>
+                    </a:ln>
+                  </pic:spPr>
+                </pic:pic>
+              </a:graphicData>
+            </a:graphic>
+          </wp:inline>
+        </w:drawing>
+      </w:r>
+    </w:p>
+    <w:p>
+      <w:pPr>
+        <w:rPr>
+          <w:sz w:val="28"/>
+          <w:szCs w:val="28"/>
+        </w:rPr>
+      </w:pPr>
+      <w:r>
+        <w:rPr>
+          <w:sz w:val="28"/>
+          <w:szCs w:val="28"/>
+        </w:rPr>
+        <w:t>En el ejemplo hemos seleccionado el usuario “julio”</w:t>
+      </w:r>
+      <w:r>
+        <w:rPr>
+          <w:sz w:val="28"/>
+          <w:szCs w:val="28"/>
+        </w:rPr>
+        <w:t>. En la siguiente pantalla tendrá la</w:t>
+      </w:r>
+      <w:r>
+        <w:rPr>
+          <w:sz w:val="28"/>
+          <w:szCs w:val="28"/>
+        </w:rPr>
+        <w:t xml:space="preserve"> opción de elegir</w:t>
+      </w:r>
+      <w:r>
+        <w:rPr>
+          <w:sz w:val="28"/>
+          <w:szCs w:val="28"/>
+        </w:rPr>
+        <w:t xml:space="preserve"> si jugar una nueva partida o una guardada.</w:t>
+      </w:r>
+    </w:p>
+    <w:p>
+      <w:pPr>
+        <w:jc w:val="center"/>
+        <w:rPr>
+          <w:sz w:val="28"/>
+          <w:szCs w:val="28"/>
+        </w:rPr>
+      </w:pPr>
+      <w:r>
+        <w:rPr>
+          <w:noProof/>
+          <w:sz w:val="28"/>
+          <w:szCs w:val="28"/>
+          <w:lang w:eastAsia="es-AR"/>
+        </w:rPr>
+        <w:drawing>
+          <wp:inline distT="0" distB="0" distL="0" distR="0">
+            <wp:extent cx="2390775" cy="1233948"/>
+            <wp:effectExtent l="19050" t="0" r="9525" b="0"/>
+            <wp:docPr id="19" name="Imagen 8"/>
+            <wp:cNvGraphicFramePr>
+              <a:graphicFrameLocks xmlns:a="http://schemas.openxmlformats.org/drawingml/2006/main" noChangeAspect="1"/>
+            </wp:cNvGraphicFramePr>
+            <a:graphic xmlns:a="http://schemas.openxmlformats.org/drawingml/2006/main">
+              <a:graphicData uri="http://schemas.openxmlformats.org/drawingml/2006/picture">
+                <pic:pic xmlns:pic="http://schemas.openxmlformats.org/drawingml/2006/picture">
+                  <pic:nvPicPr>
+                    <pic:cNvPr id="0" name="Picture 8"/>
+                    <pic:cNvPicPr>
+                      <a:picLocks noChangeAspect="1" noChangeArrowheads="1"/>
+                    </pic:cNvPicPr>
+                  </pic:nvPicPr>
+                  <pic:blipFill>
+                    <a:blip r:embed="rId21"/>
+                    <a:srcRect/>
+                    <a:stretch>
+                      <a:fillRect/>
+                    </a:stretch>
+                  </pic:blipFill>
+                  <pic:spPr bwMode="auto">
+                    <a:xfrm>
+                      <a:off x="0" y="0"/>
+                      <a:ext cx="2390775" cy="1233948"/>
+                    </a:xfrm>
+                    <a:prstGeom prst="rect">
+                      <a:avLst/>
+                    </a:prstGeom>
+                    <a:noFill/>
+                    <a:ln w="9525">
+                      <a:noFill/>
+                      <a:miter lim="800000"/>
+                      <a:headEnd/>
+                      <a:tailEnd/>
+                    </a:ln>
+                  </pic:spPr>
+                </pic:pic>
+              </a:graphicData>
+            </a:graphic>
+          </wp:inline>
+        </w:drawing>
+      </w:r>
     </w:p>
     <w:sectPr>
       <w:pgSz w:w="12240" w:h="15840"/>

</xml_diff>

<commit_message>
explicacion crear jugador y ver puntajes
</commit_message>
<xml_diff>
--- a/Guia del usuario.docx
+++ b/Guia del usuario.docx
@@ -6,6 +6,15 @@
       <w:pPr>
         <w:jc w:val="center"/>
         <w:rPr>
+          <w:sz w:val="28"/>
+          <w:szCs w:val="28"/>
+        </w:rPr>
+      </w:pPr>
+    </w:p>
+    <w:p>
+      <w:pPr>
+        <w:jc w:val="center"/>
+        <w:rPr>
           <w:sz w:val="56"/>
           <w:szCs w:val="56"/>
         </w:rPr>
@@ -15,6 +24,54 @@
           <w:sz w:val="56"/>
           <w:szCs w:val="56"/>
         </w:rPr>
+        <w:t>Algoritmos y programación 3</w:t>
+      </w:r>
+    </w:p>
+    <w:p>
+      <w:pPr>
+        <w:jc w:val="center"/>
+        <w:rPr>
+          <w:sz w:val="28"/>
+          <w:szCs w:val="28"/>
+        </w:rPr>
+      </w:pPr>
+      <w:r>
+        <w:rPr>
+          <w:sz w:val="28"/>
+          <w:szCs w:val="28"/>
+        </w:rPr>
+        <w:t>Trabajo práctico 2: GPS Challenge</w:t>
+      </w:r>
+    </w:p>
+    <w:p>
+      <w:pPr>
+        <w:jc w:val="center"/>
+        <w:rPr>
+          <w:sz w:val="28"/>
+          <w:szCs w:val="28"/>
+        </w:rPr>
+      </w:pPr>
+      <w:r>
+        <w:rPr>
+          <w:sz w:val="28"/>
+          <w:szCs w:val="28"/>
+        </w:rPr>
+        <w:t>Grupo 2</w:t>
+      </w:r>
+    </w:p>
+    <w:p>
+      <w:pPr>
+        <w:jc w:val="center"/>
+        <w:rPr>
+          <w:sz w:val="56"/>
+          <w:szCs w:val="56"/>
+        </w:rPr>
+      </w:pPr>
+      <w:r>
+        <w:rPr>
+          <w:sz w:val="56"/>
+          <w:szCs w:val="56"/>
+        </w:rPr>
         <w:t>GPS: Guía del Usuario</w:t>
       </w:r>
     </w:p>
@@ -26,6 +83,15 @@
           <w:szCs w:val="28"/>
         </w:rPr>
       </w:pPr>
+    </w:p>
+    <w:p>
+      <w:pPr>
+        <w:jc w:val="both"/>
+        <w:rPr>
+          <w:sz w:val="28"/>
+          <w:szCs w:val="28"/>
+        </w:rPr>
+      </w:pPr>
       <w:r>
         <w:rPr>
           <w:sz w:val="28"/>
@@ -33,6 +99,84 @@
         </w:rPr>
         <w:t>Inicio</w:t>
       </w:r>
+      <w:r>
+        <w:rPr>
+          <w:sz w:val="28"/>
+          <w:szCs w:val="28"/>
+        </w:rPr>
+        <w:tab/>
+      </w:r>
+      <w:r>
+        <w:rPr>
+          <w:sz w:val="28"/>
+          <w:szCs w:val="28"/>
+        </w:rPr>
+        <w:tab/>
+      </w:r>
+      <w:r>
+        <w:rPr>
+          <w:sz w:val="28"/>
+          <w:szCs w:val="28"/>
+        </w:rPr>
+        <w:tab/>
+      </w:r>
+      <w:r>
+        <w:rPr>
+          <w:sz w:val="28"/>
+          <w:szCs w:val="28"/>
+        </w:rPr>
+        <w:tab/>
+      </w:r>
+      <w:r>
+        <w:rPr>
+          <w:sz w:val="28"/>
+          <w:szCs w:val="28"/>
+        </w:rPr>
+        <w:tab/>
+      </w:r>
+      <w:r>
+        <w:rPr>
+          <w:sz w:val="28"/>
+          <w:szCs w:val="28"/>
+        </w:rPr>
+        <w:tab/>
+      </w:r>
+      <w:r>
+        <w:rPr>
+          <w:sz w:val="28"/>
+          <w:szCs w:val="28"/>
+        </w:rPr>
+        <w:tab/>
+      </w:r>
+      <w:r>
+        <w:rPr>
+          <w:sz w:val="28"/>
+          <w:szCs w:val="28"/>
+        </w:rPr>
+        <w:tab/>
+      </w:r>
+      <w:r>
+        <w:rPr>
+          <w:sz w:val="28"/>
+          <w:szCs w:val="28"/>
+        </w:rPr>
+        <w:tab/>
+      </w:r>
+      <w:r>
+        <w:rPr>
+          <w:sz w:val="28"/>
+          <w:szCs w:val="28"/>
+        </w:rPr>
+        <w:tab/>
+      </w:r>
+      <w:r>
+        <w:rPr>
+          <w:sz w:val="28"/>
+          <w:szCs w:val="28"/>
+        </w:rPr>
+        <w:tab/>
+        <w:t>2</w:t>
+      </w:r>
     </w:p>
     <w:p>
       <w:pPr>
@@ -49,6 +193,56 @@
         </w:rPr>
         <w:t>Creando un nuevo jugador</w:t>
       </w:r>
+      <w:r>
+        <w:rPr>
+          <w:sz w:val="28"/>
+          <w:szCs w:val="28"/>
+        </w:rPr>
+        <w:tab/>
+      </w:r>
+      <w:r>
+        <w:rPr>
+          <w:sz w:val="28"/>
+          <w:szCs w:val="28"/>
+        </w:rPr>
+        <w:tab/>
+      </w:r>
+      <w:r>
+        <w:rPr>
+          <w:sz w:val="28"/>
+          <w:szCs w:val="28"/>
+        </w:rPr>
+        <w:tab/>
+      </w:r>
+      <w:r>
+        <w:rPr>
+          <w:sz w:val="28"/>
+          <w:szCs w:val="28"/>
+        </w:rPr>
+        <w:tab/>
+      </w:r>
+      <w:r>
+        <w:rPr>
+          <w:sz w:val="28"/>
+          <w:szCs w:val="28"/>
+        </w:rPr>
+        <w:tab/>
+      </w:r>
+      <w:r>
+        <w:rPr>
+          <w:sz w:val="28"/>
+          <w:szCs w:val="28"/>
+        </w:rPr>
+        <w:tab/>
+      </w:r>
+      <w:r>
+        <w:rPr>
+          <w:sz w:val="28"/>
+          <w:szCs w:val="28"/>
+        </w:rPr>
+        <w:tab/>
+        <w:t>2</w:t>
+      </w:r>
     </w:p>
     <w:p>
       <w:pPr>
@@ -65,6 +259,70 @@
         </w:rPr>
         <w:t xml:space="preserve">Eligiendo nivel </w:t>
       </w:r>
+      <w:r>
+        <w:rPr>
+          <w:sz w:val="28"/>
+          <w:szCs w:val="28"/>
+        </w:rPr>
+        <w:tab/>
+      </w:r>
+      <w:r>
+        <w:rPr>
+          <w:sz w:val="28"/>
+          <w:szCs w:val="28"/>
+        </w:rPr>
+        <w:tab/>
+      </w:r>
+      <w:r>
+        <w:rPr>
+          <w:sz w:val="28"/>
+          <w:szCs w:val="28"/>
+        </w:rPr>
+        <w:tab/>
+      </w:r>
+      <w:r>
+        <w:rPr>
+          <w:sz w:val="28"/>
+          <w:szCs w:val="28"/>
+        </w:rPr>
+        <w:tab/>
+      </w:r>
+      <w:r>
+        <w:rPr>
+          <w:sz w:val="28"/>
+          <w:szCs w:val="28"/>
+        </w:rPr>
+        <w:tab/>
+      </w:r>
+      <w:r>
+        <w:rPr>
+          <w:sz w:val="28"/>
+          <w:szCs w:val="28"/>
+        </w:rPr>
+        <w:tab/>
+      </w:r>
+      <w:r>
+        <w:rPr>
+          <w:sz w:val="28"/>
+          <w:szCs w:val="28"/>
+        </w:rPr>
+        <w:tab/>
+      </w:r>
+      <w:r>
+        <w:rPr>
+          <w:sz w:val="28"/>
+          <w:szCs w:val="28"/>
+        </w:rPr>
+        <w:tab/>
+      </w:r>
+      <w:r>
+        <w:rPr>
+          <w:sz w:val="28"/>
+          <w:szCs w:val="28"/>
+        </w:rPr>
+        <w:tab/>
+        <w:t>3</w:t>
+      </w:r>
     </w:p>
     <w:p>
       <w:pPr>
@@ -88,6 +346,70 @@
         </w:rPr>
         <w:t xml:space="preserve"> vehículo</w:t>
       </w:r>
+      <w:r>
+        <w:rPr>
+          <w:sz w:val="28"/>
+          <w:szCs w:val="28"/>
+        </w:rPr>
+        <w:tab/>
+      </w:r>
+      <w:r>
+        <w:rPr>
+          <w:sz w:val="28"/>
+          <w:szCs w:val="28"/>
+        </w:rPr>
+        <w:tab/>
+      </w:r>
+      <w:r>
+        <w:rPr>
+          <w:sz w:val="28"/>
+          <w:szCs w:val="28"/>
+        </w:rPr>
+        <w:tab/>
+      </w:r>
+      <w:r>
+        <w:rPr>
+          <w:sz w:val="28"/>
+          <w:szCs w:val="28"/>
+        </w:rPr>
+        <w:tab/>
+      </w:r>
+      <w:r>
+        <w:rPr>
+          <w:sz w:val="28"/>
+          <w:szCs w:val="28"/>
+        </w:rPr>
+        <w:tab/>
+      </w:r>
+      <w:r>
+        <w:rPr>
+          <w:sz w:val="28"/>
+          <w:szCs w:val="28"/>
+        </w:rPr>
+        <w:tab/>
+      </w:r>
+      <w:r>
+        <w:rPr>
+          <w:sz w:val="28"/>
+          <w:szCs w:val="28"/>
+        </w:rPr>
+        <w:tab/>
+      </w:r>
+      <w:r>
+        <w:rPr>
+          <w:sz w:val="28"/>
+          <w:szCs w:val="28"/>
+        </w:rPr>
+        <w:tab/>
+      </w:r>
+      <w:r>
+        <w:rPr>
+          <w:sz w:val="28"/>
+          <w:szCs w:val="28"/>
+        </w:rPr>
+        <w:tab/>
+        <w:t>3</w:t>
+      </w:r>
     </w:p>
     <w:p>
       <w:pPr>
@@ -104,6 +426,77 @@
         </w:rPr>
         <w:t>La partida</w:t>
       </w:r>
+      <w:r>
+        <w:rPr>
+          <w:sz w:val="28"/>
+          <w:szCs w:val="28"/>
+        </w:rPr>
+        <w:tab/>
+      </w:r>
+      <w:r>
+        <w:rPr>
+          <w:sz w:val="28"/>
+          <w:szCs w:val="28"/>
+        </w:rPr>
+        <w:tab/>
+      </w:r>
+      <w:r>
+        <w:rPr>
+          <w:sz w:val="28"/>
+          <w:szCs w:val="28"/>
+        </w:rPr>
+        <w:tab/>
+      </w:r>
+      <w:r>
+        <w:rPr>
+          <w:sz w:val="28"/>
+          <w:szCs w:val="28"/>
+        </w:rPr>
+        <w:tab/>
+      </w:r>
+      <w:r>
+        <w:rPr>
+          <w:sz w:val="28"/>
+          <w:szCs w:val="28"/>
+        </w:rPr>
+        <w:tab/>
+      </w:r>
+      <w:r>
+        <w:rPr>
+          <w:sz w:val="28"/>
+          <w:szCs w:val="28"/>
+        </w:rPr>
+        <w:tab/>
+      </w:r>
+      <w:r>
+        <w:rPr>
+          <w:sz w:val="28"/>
+          <w:szCs w:val="28"/>
+        </w:rPr>
+        <w:tab/>
+      </w:r>
+      <w:r>
+        <w:rPr>
+          <w:sz w:val="28"/>
+          <w:szCs w:val="28"/>
+        </w:rPr>
+        <w:tab/>
+      </w:r>
+      <w:r>
+        <w:rPr>
+          <w:sz w:val="28"/>
+          <w:szCs w:val="28"/>
+        </w:rPr>
+        <w:tab/>
+      </w:r>
+      <w:r>
+        <w:rPr>
+          <w:sz w:val="28"/>
+          <w:szCs w:val="28"/>
+        </w:rPr>
+        <w:tab/>
+        <w:t>4</w:t>
+      </w:r>
     </w:p>
     <w:p>
       <w:pPr>
@@ -120,6 +513,63 @@
         </w:rPr>
         <w:t>Guardar una partida</w:t>
       </w:r>
+      <w:r>
+        <w:rPr>
+          <w:sz w:val="28"/>
+          <w:szCs w:val="28"/>
+        </w:rPr>
+        <w:tab/>
+      </w:r>
+      <w:r>
+        <w:rPr>
+          <w:sz w:val="28"/>
+          <w:szCs w:val="28"/>
+        </w:rPr>
+        <w:tab/>
+      </w:r>
+      <w:r>
+        <w:rPr>
+          <w:sz w:val="28"/>
+          <w:szCs w:val="28"/>
+        </w:rPr>
+        <w:tab/>
+      </w:r>
+      <w:r>
+        <w:rPr>
+          <w:sz w:val="28"/>
+          <w:szCs w:val="28"/>
+        </w:rPr>
+        <w:tab/>
+      </w:r>
+      <w:r>
+        <w:rPr>
+          <w:sz w:val="28"/>
+          <w:szCs w:val="28"/>
+        </w:rPr>
+        <w:tab/>
+      </w:r>
+      <w:r>
+        <w:rPr>
+          <w:sz w:val="28"/>
+          <w:szCs w:val="28"/>
+        </w:rPr>
+        <w:tab/>
+      </w:r>
+      <w:r>
+        <w:rPr>
+          <w:sz w:val="28"/>
+          <w:szCs w:val="28"/>
+        </w:rPr>
+        <w:tab/>
+      </w:r>
+      <w:r>
+        <w:rPr>
+          <w:sz w:val="28"/>
+          <w:szCs w:val="28"/>
+        </w:rPr>
+        <w:tab/>
+        <w:t>6</w:t>
+      </w:r>
     </w:p>
     <w:p>
       <w:pPr>
@@ -135,6 +585,108 @@
           <w:szCs w:val="28"/>
         </w:rPr>
         <w:t>Cargar una parida guardada</w:t>
+      </w:r>
+      <w:r>
+        <w:rPr>
+          <w:sz w:val="28"/>
+          <w:szCs w:val="28"/>
+        </w:rPr>
+        <w:tab/>
+      </w:r>
+      <w:r>
+        <w:rPr>
+          <w:sz w:val="28"/>
+          <w:szCs w:val="28"/>
+        </w:rPr>
+        <w:tab/>
+      </w:r>
+      <w:r>
+        <w:rPr>
+          <w:sz w:val="28"/>
+          <w:szCs w:val="28"/>
+        </w:rPr>
+        <w:tab/>
+      </w:r>
+      <w:r>
+        <w:rPr>
+          <w:sz w:val="28"/>
+          <w:szCs w:val="28"/>
+        </w:rPr>
+        <w:tab/>
+      </w:r>
+      <w:r>
+        <w:rPr>
+          <w:sz w:val="28"/>
+          <w:szCs w:val="28"/>
+        </w:rPr>
+        <w:tab/>
+      </w:r>
+      <w:r>
+        <w:rPr>
+          <w:sz w:val="28"/>
+          <w:szCs w:val="28"/>
+        </w:rPr>
+        <w:tab/>
+      </w:r>
+      <w:r>
+        <w:rPr>
+          <w:sz w:val="28"/>
+          <w:szCs w:val="28"/>
+        </w:rPr>
+        <w:tab/>
+        <w:t>7</w:t>
+      </w:r>
+    </w:p>
+    <w:p>
+      <w:pPr>
+        <w:jc w:val="both"/>
+        <w:rPr>
+          <w:sz w:val="28"/>
+          <w:szCs w:val="28"/>
+        </w:rPr>
+      </w:pPr>
+      <w:r>
+        <w:rPr>
+          <w:sz w:val="28"/>
+          <w:szCs w:val="28"/>
+        </w:rPr>
+        <w:t>Lista con los puntajes de los jugadores</w:t>
+      </w:r>
+      <w:r>
+        <w:rPr>
+          <w:sz w:val="28"/>
+          <w:szCs w:val="28"/>
+        </w:rPr>
+        <w:tab/>
+      </w:r>
+      <w:r>
+        <w:rPr>
+          <w:sz w:val="28"/>
+          <w:szCs w:val="28"/>
+        </w:rPr>
+        <w:tab/>
+      </w:r>
+      <w:r>
+        <w:rPr>
+          <w:sz w:val="28"/>
+          <w:szCs w:val="28"/>
+        </w:rPr>
+        <w:tab/>
+      </w:r>
+      <w:r>
+        <w:rPr>
+          <w:sz w:val="28"/>
+          <w:szCs w:val="28"/>
+        </w:rPr>
+        <w:tab/>
+      </w:r>
+      <w:r>
+        <w:rPr>
+          <w:sz w:val="28"/>
+          <w:szCs w:val="28"/>
+        </w:rPr>
+        <w:tab/>
+        <w:t>8</w:t>
       </w:r>
     </w:p>
     <w:p>
@@ -259,6 +811,83 @@
     </w:p>
     <w:p>
       <w:pPr>
+        <w:jc w:val="center"/>
+        <w:rPr>
+          <w:sz w:val="28"/>
+          <w:szCs w:val="28"/>
+        </w:rPr>
+      </w:pPr>
+      <w:r>
+        <w:rPr>
+          <w:noProof/>
+          <w:sz w:val="28"/>
+          <w:szCs w:val="28"/>
+          <w:lang w:eastAsia="es-AR"/>
+        </w:rPr>
+        <w:drawing>
+          <wp:inline distT="0" distB="0" distL="0" distR="0">
+            <wp:extent cx="2933700" cy="1314450"/>
+            <wp:effectExtent l="19050" t="0" r="0" b="0"/>
+            <wp:docPr id="14" name="Imagen 3"/>
+            <wp:cNvGraphicFramePr>
+              <a:graphicFrameLocks xmlns:a="http://schemas.openxmlformats.org/drawingml/2006/main" noChangeAspect="1"/>
+            </wp:cNvGraphicFramePr>
+            <a:graphic xmlns:a="http://schemas.openxmlformats.org/drawingml/2006/main">
+              <a:graphicData uri="http://schemas.openxmlformats.org/drawingml/2006/picture">
+                <pic:pic xmlns:pic="http://schemas.openxmlformats.org/drawingml/2006/picture">
+                  <pic:nvPicPr>
+                    <pic:cNvPr id="0" name="Picture 3"/>
+                    <pic:cNvPicPr>
+                      <a:picLocks noChangeAspect="1" noChangeArrowheads="1"/>
+                    </pic:cNvPicPr>
+                  </pic:nvPicPr>
+                  <pic:blipFill>
+                    <a:blip r:embed="rId8"/>
+                    <a:srcRect/>
+                    <a:stretch>
+                      <a:fillRect/>
+                    </a:stretch>
+                  </pic:blipFill>
+                  <pic:spPr bwMode="auto">
+                    <a:xfrm>
+                      <a:off x="0" y="0"/>
+                      <a:ext cx="2933700" cy="1314450"/>
+                    </a:xfrm>
+                    <a:prstGeom prst="rect">
+                      <a:avLst/>
+                    </a:prstGeom>
+                    <a:noFill/>
+                    <a:ln w="9525">
+                      <a:noFill/>
+                      <a:miter lim="800000"/>
+                      <a:headEnd/>
+                      <a:tailEnd/>
+                    </a:ln>
+                  </pic:spPr>
+                </pic:pic>
+              </a:graphicData>
+            </a:graphic>
+          </wp:inline>
+        </w:drawing>
+      </w:r>
+    </w:p>
+    <w:p>
+      <w:pPr>
+        <w:rPr>
+          <w:sz w:val="28"/>
+          <w:szCs w:val="28"/>
+        </w:rPr>
+      </w:pPr>
+      <w:r>
+        <w:rPr>
+          <w:sz w:val="28"/>
+          <w:szCs w:val="28"/>
+        </w:rPr>
+        <w:t>Luego de presionar aceptar, el jugador habrá sido creado y podrá juagar una nueva partida.</w:t>
+      </w:r>
+    </w:p>
+    <w:p>
+      <w:pPr>
         <w:jc w:val="both"/>
         <w:rPr>
           <w:sz w:val="28"/>
@@ -315,23 +944,7 @@
           <w:sz w:val="28"/>
           <w:szCs w:val="28"/>
         </w:rPr>
-        <w:t xml:space="preserve">Cuando quiera jugar una nueva partida, tendrá que seleccionar dentro del </w:t>
-      </w:r>
-      <w:proofErr w:type="spellStart"/>
-      <w:r>
-        <w:rPr>
-          <w:sz w:val="28"/>
-          <w:szCs w:val="28"/>
-        </w:rPr>
-        <w:t>listbox</w:t>
-      </w:r>
-      <w:proofErr w:type="spellEnd"/>
-      <w:r>
-        <w:rPr>
-          <w:sz w:val="28"/>
-          <w:szCs w:val="28"/>
-        </w:rPr>
-        <w:t xml:space="preserve"> el nivel que quiera jugar:</w:t>
+        <w:t>Cuando quiera jugar una nueva partida, tendrá que seleccionar dentro del listbox el nivel que quiera jugar:</w:t>
       </w:r>
     </w:p>
     <w:p>
@@ -367,7 +980,7 @@
                     </pic:cNvPicPr>
                   </pic:nvPicPr>
                   <pic:blipFill>
-                    <a:blip r:embed="rId6"/>
+                    <a:blip r:embed="rId9"/>
                     <a:srcRect/>
                     <a:stretch>
                       <a:fillRect/>
@@ -494,39 +1107,7 @@
           <w:sz w:val="28"/>
           <w:szCs w:val="28"/>
         </w:rPr>
-        <w:t xml:space="preserve">Deberá seleccionar dentro del </w:t>
-      </w:r>
-      <w:proofErr w:type="spellStart"/>
-      <w:r>
-        <w:rPr>
-          <w:sz w:val="28"/>
-          <w:szCs w:val="28"/>
-        </w:rPr>
-        <w:t>listbox</w:t>
-      </w:r>
-      <w:proofErr w:type="spellEnd"/>
-      <w:r>
-        <w:rPr>
-          <w:sz w:val="28"/>
-          <w:szCs w:val="28"/>
-        </w:rPr>
-        <w:t xml:space="preserve"> el </w:t>
-      </w:r>
-      <w:proofErr w:type="spellStart"/>
-      <w:r>
-        <w:rPr>
-          <w:sz w:val="28"/>
-          <w:szCs w:val="28"/>
-        </w:rPr>
-        <w:t>vehiculo</w:t>
-      </w:r>
-      <w:proofErr w:type="spellEnd"/>
-      <w:r>
-        <w:rPr>
-          <w:sz w:val="28"/>
-          <w:szCs w:val="28"/>
-        </w:rPr>
-        <w:t xml:space="preserve"> que quiera jugar:</w:t>
+        <w:t>Deberá seleccionar dentro del listbox el vehiculo que quiera jugar:</w:t>
       </w:r>
     </w:p>
     <w:p>
@@ -562,7 +1143,7 @@
                     </pic:cNvPicPr>
                   </pic:nvPicPr>
                   <pic:blipFill>
-                    <a:blip r:embed="rId7"/>
+                    <a:blip r:embed="rId10"/>
                     <a:srcRect/>
                     <a:stretch>
                       <a:fillRect/>
@@ -604,23 +1185,7 @@
           <w:sz w:val="28"/>
           <w:szCs w:val="28"/>
         </w:rPr>
-        <w:t>Los posibles vehículos son “Auto”, “</w:t>
-      </w:r>
-      <w:proofErr w:type="spellStart"/>
-      <w:r>
-        <w:rPr>
-          <w:sz w:val="28"/>
-          <w:szCs w:val="28"/>
-        </w:rPr>
-        <w:t>CuatroXCuatro</w:t>
-      </w:r>
-      <w:proofErr w:type="spellEnd"/>
-      <w:r>
-        <w:rPr>
-          <w:sz w:val="28"/>
-          <w:szCs w:val="28"/>
-        </w:rPr>
-        <w:t>” y “Moto”.</w:t>
+        <w:t>Los posibles vehículos son “Auto”, “CuatroXCuatro” y “Moto”.</w:t>
       </w:r>
       <w:r>
         <w:rPr>
@@ -663,7 +1228,7 @@
                     </pic:cNvPicPr>
                   </pic:nvPicPr>
                   <pic:blipFill>
-                    <a:blip r:embed="rId8"/>
+                    <a:blip r:embed="rId11"/>
                     <a:srcRect/>
                     <a:stretch>
                       <a:fillRect/>
@@ -716,7 +1281,7 @@
                     </pic:cNvPicPr>
                   </pic:nvPicPr>
                   <pic:blipFill>
-                    <a:blip r:embed="rId9"/>
+                    <a:blip r:embed="rId12"/>
                     <a:srcRect/>
                     <a:stretch>
                       <a:fillRect/>
@@ -769,7 +1334,7 @@
                     </pic:cNvPicPr>
                   </pic:nvPicPr>
                   <pic:blipFill>
-                    <a:blip r:embed="rId10"/>
+                    <a:blip r:embed="rId13"/>
                     <a:srcRect/>
                     <a:stretch>
                       <a:fillRect/>
@@ -802,24 +1367,18 @@
       <w:pPr>
         <w:jc w:val="both"/>
         <w:rPr>
-          <w:sz w:val="28"/>
-          <w:szCs w:val="28"/>
-        </w:rPr>
-      </w:pPr>
-      <w:r>
-        <w:rPr>
-          <w:sz w:val="28"/>
-          <w:szCs w:val="28"/>
-        </w:rPr>
-        <w:t>Luego de seleccionar presione aceptar y pasará a la pantalla de selección del Vehículo.</w:t>
-      </w:r>
-      <w:r>
-        <w:rPr>
           <w:sz w:val="40"/>
           <w:szCs w:val="40"/>
           <w:u w:val="single"/>
         </w:rPr>
-        <w:br w:type="page"/>
+      </w:pPr>
+      <w:r>
+        <w:rPr>
+          <w:sz w:val="28"/>
+          <w:szCs w:val="28"/>
+        </w:rPr>
+        <w:lastRenderedPageBreak/>
+        <w:t>Luego de seleccionar presione aceptar y pasará a la pantalla de selección del Vehículo.</w:t>
       </w:r>
     </w:p>
     <w:p>
@@ -837,7 +1396,6 @@
           <w:szCs w:val="40"/>
           <w:u w:val="single"/>
         </w:rPr>
-        <w:lastRenderedPageBreak/>
         <w:t>La partida</w:t>
       </w:r>
     </w:p>
@@ -904,7 +1462,7 @@
                     </pic:cNvPicPr>
                   </pic:nvPicPr>
                   <pic:blipFill>
-                    <a:blip r:embed="rId11"/>
+                    <a:blip r:embed="rId14"/>
                     <a:srcRect/>
                     <a:stretch>
                       <a:fillRect/>
@@ -1022,7 +1580,7 @@
                     </pic:cNvPicPr>
                   </pic:nvPicPr>
                   <pic:blipFill>
-                    <a:blip r:embed="rId12"/>
+                    <a:blip r:embed="rId15"/>
                     <a:srcRect/>
                     <a:stretch>
                       <a:fillRect/>
@@ -1122,17 +1680,8 @@
           <w:sz w:val="28"/>
           <w:szCs w:val="28"/>
         </w:rPr>
-        <w:t xml:space="preserve"> Su representación </w:t>
-      </w:r>
-      <w:proofErr w:type="gramStart"/>
-      <w:r>
-        <w:rPr>
-          <w:sz w:val="28"/>
-          <w:szCs w:val="28"/>
-        </w:rPr>
-        <w:t xml:space="preserve">es </w:t>
-      </w:r>
-      <w:proofErr w:type="gramEnd"/>
+        <w:t xml:space="preserve"> Su representación es </w:t>
+      </w:r>
       <w:r>
         <w:rPr>
           <w:noProof/>
@@ -1153,444 +1702,6 @@
                 <pic:pic xmlns:pic="http://schemas.openxmlformats.org/drawingml/2006/picture">
                   <pic:nvPicPr>
                     <pic:cNvPr id="0" name="Picture 6" descr="C:\Users\Juan\proyecto-algo3\src\imagenes\pozo.png"/>
-                    <pic:cNvPicPr>
-                      <a:picLocks noChangeAspect="1" noChangeArrowheads="1"/>
-                    </pic:cNvPicPr>
-                  </pic:nvPicPr>
-                  <pic:blipFill>
-                    <a:blip r:embed="rId13"/>
-                    <a:srcRect/>
-                    <a:stretch>
-                      <a:fillRect/>
-                    </a:stretch>
-                  </pic:blipFill>
-                  <pic:spPr bwMode="auto">
-                    <a:xfrm>
-                      <a:off x="0" y="0"/>
-                      <a:ext cx="190500" cy="190500"/>
-                    </a:xfrm>
-                    <a:prstGeom prst="rect">
-                      <a:avLst/>
-                    </a:prstGeom>
-                    <a:noFill/>
-                    <a:ln w="9525">
-                      <a:noFill/>
-                      <a:miter lim="800000"/>
-                      <a:headEnd/>
-                      <a:tailEnd/>
-                    </a:ln>
-                  </pic:spPr>
-                </pic:pic>
-              </a:graphicData>
-            </a:graphic>
-          </wp:inline>
-        </w:drawing>
-      </w:r>
-      <w:r>
-        <w:rPr>
-          <w:sz w:val="28"/>
-          <w:szCs w:val="28"/>
-        </w:rPr>
-        <w:t>.</w:t>
-      </w:r>
-    </w:p>
-    <w:p>
-      <w:pPr>
-        <w:numPr>
-          <w:ilvl w:val="0"/>
-          <w:numId w:val="1"/>
-        </w:numPr>
-        <w:spacing w:after="120" w:line="240" w:lineRule="auto"/>
-        <w:textAlignment w:val="baseline"/>
-        <w:rPr>
-          <w:sz w:val="28"/>
-          <w:szCs w:val="28"/>
-        </w:rPr>
-      </w:pPr>
-      <w:r>
-        <w:rPr>
-          <w:sz w:val="28"/>
-          <w:szCs w:val="28"/>
-        </w:rPr>
-        <w:t>Piquete: Autos y 4x4 deben pegar la vuelta, no pueden pasar. Las motos puede pasar con una penalización de 2 movimientos.</w:t>
-      </w:r>
-      <w:r>
-        <w:rPr>
-          <w:sz w:val="28"/>
-          <w:szCs w:val="28"/>
-        </w:rPr>
-        <w:t xml:space="preserve"> Su representación es</w:t>
-      </w:r>
-      <w:r>
-        <w:rPr>
-          <w:noProof/>
-          <w:sz w:val="28"/>
-          <w:szCs w:val="28"/>
-          <w:lang w:eastAsia="es-AR"/>
-        </w:rPr>
-        <w:drawing>
-          <wp:inline distT="0" distB="0" distL="0" distR="0">
-            <wp:extent cx="190500" cy="190500"/>
-            <wp:effectExtent l="19050" t="0" r="0" b="0"/>
-            <wp:docPr id="9" name="Imagen 7" descr="C:\Users\Juan\proyecto-algo3\src\imagenes\piquete.png"/>
-            <wp:cNvGraphicFramePr>
-              <a:graphicFrameLocks xmlns:a="http://schemas.openxmlformats.org/drawingml/2006/main" noChangeAspect="1"/>
-            </wp:cNvGraphicFramePr>
-            <a:graphic xmlns:a="http://schemas.openxmlformats.org/drawingml/2006/main">
-              <a:graphicData uri="http://schemas.openxmlformats.org/drawingml/2006/picture">
-                <pic:pic xmlns:pic="http://schemas.openxmlformats.org/drawingml/2006/picture">
-                  <pic:nvPicPr>
-                    <pic:cNvPr id="0" name="Picture 7" descr="C:\Users\Juan\proyecto-algo3\src\imagenes\piquete.png"/>
-                    <pic:cNvPicPr>
-                      <a:picLocks noChangeAspect="1" noChangeArrowheads="1"/>
-                    </pic:cNvPicPr>
-                  </pic:nvPicPr>
-                  <pic:blipFill>
-                    <a:blip r:embed="rId14"/>
-                    <a:srcRect/>
-                    <a:stretch>
-                      <a:fillRect/>
-                    </a:stretch>
-                  </pic:blipFill>
-                  <pic:spPr bwMode="auto">
-                    <a:xfrm>
-                      <a:off x="0" y="0"/>
-                      <a:ext cx="190500" cy="190500"/>
-                    </a:xfrm>
-                    <a:prstGeom prst="rect">
-                      <a:avLst/>
-                    </a:prstGeom>
-                    <a:noFill/>
-                    <a:ln w="9525">
-                      <a:noFill/>
-                      <a:miter lim="800000"/>
-                      <a:headEnd/>
-                      <a:tailEnd/>
-                    </a:ln>
-                  </pic:spPr>
-                </pic:pic>
-              </a:graphicData>
-            </a:graphic>
-          </wp:inline>
-        </w:drawing>
-      </w:r>
-      <w:r>
-        <w:rPr>
-          <w:sz w:val="28"/>
-          <w:szCs w:val="28"/>
-        </w:rPr>
-        <w:t>.</w:t>
-      </w:r>
-    </w:p>
-    <w:p>
-      <w:pPr>
-        <w:numPr>
-          <w:ilvl w:val="0"/>
-          <w:numId w:val="1"/>
-        </w:numPr>
-        <w:spacing w:before="100" w:beforeAutospacing="1" w:after="100" w:afterAutospacing="1" w:line="240" w:lineRule="auto"/>
-        <w:jc w:val="both"/>
-        <w:textAlignment w:val="baseline"/>
-        <w:rPr>
-          <w:sz w:val="28"/>
-          <w:szCs w:val="28"/>
-        </w:rPr>
-      </w:pPr>
-      <w:r>
-        <w:rPr>
-          <w:sz w:val="28"/>
-          <w:szCs w:val="28"/>
-        </w:rPr>
-        <w:t xml:space="preserve">Control Policial: Para todos los vehículos la penalización es de 3 movimientos, sin embargo </w:t>
-      </w:r>
-      <w:r>
-        <w:rPr>
-          <w:sz w:val="28"/>
-          <w:szCs w:val="28"/>
-        </w:rPr>
-        <w:t xml:space="preserve">es más probable que se detenga a una </w:t>
-      </w:r>
-      <w:r>
-        <w:rPr>
-          <w:sz w:val="28"/>
-          <w:szCs w:val="28"/>
-        </w:rPr>
-        <w:lastRenderedPageBreak/>
-        <w:t xml:space="preserve">moto que un auto y también es más probable que se detenga a un auto que a una </w:t>
-      </w:r>
-      <w:proofErr w:type="spellStart"/>
-      <w:r>
-        <w:rPr>
-          <w:sz w:val="28"/>
-          <w:szCs w:val="28"/>
-        </w:rPr>
-        <w:t>CuatroXCuatro</w:t>
-      </w:r>
-      <w:proofErr w:type="spellEnd"/>
-      <w:r>
-        <w:rPr>
-          <w:sz w:val="28"/>
-          <w:szCs w:val="28"/>
-        </w:rPr>
-        <w:t>.</w:t>
-      </w:r>
-      <w:r>
-        <w:rPr>
-          <w:sz w:val="28"/>
-          <w:szCs w:val="28"/>
-        </w:rPr>
-        <w:t xml:space="preserve"> Su representación es</w:t>
-      </w:r>
-      <w:r>
-        <w:rPr>
-          <w:noProof/>
-          <w:sz w:val="28"/>
-          <w:szCs w:val="28"/>
-          <w:lang w:eastAsia="es-AR"/>
-        </w:rPr>
-        <w:drawing>
-          <wp:inline distT="0" distB="0" distL="0" distR="0">
-            <wp:extent cx="266700" cy="266700"/>
-            <wp:effectExtent l="19050" t="0" r="0" b="0"/>
-            <wp:docPr id="10" name="Imagen 8" descr="C:\Users\Juan\proyecto-algo3\src\imagenes\controlPolicial.png"/>
-            <wp:cNvGraphicFramePr>
-              <a:graphicFrameLocks xmlns:a="http://schemas.openxmlformats.org/drawingml/2006/main" noChangeAspect="1"/>
-            </wp:cNvGraphicFramePr>
-            <a:graphic xmlns:a="http://schemas.openxmlformats.org/drawingml/2006/main">
-              <a:graphicData uri="http://schemas.openxmlformats.org/drawingml/2006/picture">
-                <pic:pic xmlns:pic="http://schemas.openxmlformats.org/drawingml/2006/picture">
-                  <pic:nvPicPr>
-                    <pic:cNvPr id="0" name="Picture 8" descr="C:\Users\Juan\proyecto-algo3\src\imagenes\controlPolicial.png"/>
-                    <pic:cNvPicPr>
-                      <a:picLocks noChangeAspect="1" noChangeArrowheads="1"/>
-                    </pic:cNvPicPr>
-                  </pic:nvPicPr>
-                  <pic:blipFill>
-                    <a:blip r:embed="rId15"/>
-                    <a:srcRect/>
-                    <a:stretch>
-                      <a:fillRect/>
-                    </a:stretch>
-                  </pic:blipFill>
-                  <pic:spPr bwMode="auto">
-                    <a:xfrm>
-                      <a:off x="0" y="0"/>
-                      <a:ext cx="266700" cy="266700"/>
-                    </a:xfrm>
-                    <a:prstGeom prst="rect">
-                      <a:avLst/>
-                    </a:prstGeom>
-                    <a:noFill/>
-                    <a:ln w="9525">
-                      <a:noFill/>
-                      <a:miter lim="800000"/>
-                      <a:headEnd/>
-                      <a:tailEnd/>
-                    </a:ln>
-                  </pic:spPr>
-                </pic:pic>
-              </a:graphicData>
-            </a:graphic>
-          </wp:inline>
-        </w:drawing>
-      </w:r>
-      <w:r>
-        <w:rPr>
-          <w:sz w:val="28"/>
-          <w:szCs w:val="28"/>
-        </w:rPr>
-        <w:t>.</w:t>
-      </w:r>
-    </w:p>
-    <w:p>
-      <w:pPr>
-        <w:spacing w:before="100" w:beforeAutospacing="1" w:after="100" w:afterAutospacing="1" w:line="240" w:lineRule="auto"/>
-        <w:jc w:val="both"/>
-        <w:textAlignment w:val="baseline"/>
-        <w:rPr>
-          <w:sz w:val="28"/>
-          <w:szCs w:val="28"/>
-        </w:rPr>
-      </w:pPr>
-      <w:r>
-        <w:rPr>
-          <w:sz w:val="28"/>
-          <w:szCs w:val="28"/>
-        </w:rPr>
-        <w:t>Las sorpresas:</w:t>
-      </w:r>
-    </w:p>
-    <w:p>
-      <w:pPr>
-        <w:spacing w:after="120" w:line="240" w:lineRule="auto"/>
-        <w:rPr>
-          <w:rFonts w:ascii="Times New Roman" w:eastAsia="Times New Roman" w:hAnsi="Times New Roman" w:cs="Times New Roman"/>
-          <w:sz w:val="24"/>
-          <w:szCs w:val="24"/>
-          <w:lang w:eastAsia="es-AR"/>
-        </w:rPr>
-      </w:pPr>
-      <w:r>
-        <w:rPr>
-          <w:rFonts w:ascii="Verdana" w:eastAsia="Times New Roman" w:hAnsi="Verdana" w:cs="Times New Roman"/>
-          <w:color w:val="000000"/>
-          <w:sz w:val="24"/>
-          <w:szCs w:val="24"/>
-          <w:lang w:eastAsia="es-AR"/>
-        </w:rPr>
-        <w:t>También se podrán encontrar diferentes tipos de sorpresas:</w:t>
-      </w:r>
-    </w:p>
-    <w:p>
-      <w:pPr>
-        <w:spacing w:after="0" w:line="240" w:lineRule="auto"/>
-        <w:rPr>
-          <w:rFonts w:ascii="Times New Roman" w:eastAsia="Times New Roman" w:hAnsi="Times New Roman" w:cs="Times New Roman"/>
-          <w:sz w:val="24"/>
-          <w:szCs w:val="24"/>
-          <w:lang w:eastAsia="es-AR"/>
-        </w:rPr>
-      </w:pPr>
-    </w:p>
-    <w:p>
-      <w:pPr>
-        <w:numPr>
-          <w:ilvl w:val="0"/>
-          <w:numId w:val="2"/>
-        </w:numPr>
-        <w:spacing w:after="120" w:line="240" w:lineRule="auto"/>
-        <w:textAlignment w:val="baseline"/>
-        <w:rPr>
-          <w:rFonts w:ascii="Verdana" w:eastAsia="Times New Roman" w:hAnsi="Verdana" w:cs="Times New Roman"/>
-          <w:color w:val="000000"/>
-          <w:sz w:val="24"/>
-          <w:szCs w:val="24"/>
-          <w:lang w:eastAsia="es-AR"/>
-        </w:rPr>
-      </w:pPr>
-      <w:r>
-        <w:rPr>
-          <w:rFonts w:ascii="Verdana" w:eastAsia="Times New Roman" w:hAnsi="Verdana" w:cs="Times New Roman"/>
-          <w:color w:val="000000"/>
-          <w:sz w:val="24"/>
-          <w:szCs w:val="24"/>
-          <w:lang w:eastAsia="es-AR"/>
-        </w:rPr>
-        <w:t>Sorpresa Favorable: Resta el 20% de los movimientos hechos.</w:t>
-      </w:r>
-    </w:p>
-    <w:p>
-      <w:pPr>
-        <w:numPr>
-          <w:ilvl w:val="0"/>
-          <w:numId w:val="2"/>
-        </w:numPr>
-        <w:spacing w:after="120" w:line="240" w:lineRule="auto"/>
-        <w:textAlignment w:val="baseline"/>
-        <w:rPr>
-          <w:rFonts w:ascii="Verdana" w:eastAsia="Times New Roman" w:hAnsi="Verdana" w:cs="Times New Roman"/>
-          <w:color w:val="000000"/>
-          <w:sz w:val="24"/>
-          <w:szCs w:val="24"/>
-          <w:lang w:eastAsia="es-AR"/>
-        </w:rPr>
-      </w:pPr>
-      <w:r>
-        <w:rPr>
-          <w:rFonts w:ascii="Verdana" w:eastAsia="Times New Roman" w:hAnsi="Verdana" w:cs="Times New Roman"/>
-          <w:color w:val="000000"/>
-          <w:sz w:val="24"/>
-          <w:szCs w:val="24"/>
-          <w:lang w:eastAsia="es-AR"/>
-        </w:rPr>
-        <w:t>Sorpresa Desfavorable: Suma el 25% de los movimientos hechos.</w:t>
-      </w:r>
-    </w:p>
-    <w:p>
-      <w:pPr>
-        <w:numPr>
-          <w:ilvl w:val="0"/>
-          <w:numId w:val="2"/>
-        </w:numPr>
-        <w:spacing w:before="100" w:beforeAutospacing="1" w:after="100" w:afterAutospacing="1" w:line="240" w:lineRule="auto"/>
-        <w:textAlignment w:val="baseline"/>
-        <w:rPr>
-          <w:rFonts w:ascii="Verdana" w:eastAsia="Times New Roman" w:hAnsi="Verdana" w:cs="Times New Roman"/>
-          <w:color w:val="000000"/>
-          <w:sz w:val="24"/>
-          <w:szCs w:val="24"/>
-          <w:lang w:eastAsia="es-AR"/>
-        </w:rPr>
-      </w:pPr>
-      <w:r>
-        <w:rPr>
-          <w:rFonts w:ascii="Verdana" w:eastAsia="Times New Roman" w:hAnsi="Verdana" w:cs="Times New Roman"/>
-          <w:color w:val="000000"/>
-          <w:sz w:val="24"/>
-          <w:szCs w:val="24"/>
-          <w:lang w:eastAsia="es-AR"/>
-        </w:rPr>
-        <w:t>Sorpresa Cambio de Vehículo: Cambia el vehículo del jugador. Si es una moto, la convierte en auto. Si es un auto lo convierte en 4x4. Si es una 4x4 la convierte en moto.</w:t>
-      </w:r>
-    </w:p>
-    <w:p>
-      <w:pPr>
-        <w:spacing w:before="100" w:beforeAutospacing="1" w:after="100" w:afterAutospacing="1" w:line="240" w:lineRule="auto"/>
-        <w:jc w:val="both"/>
-        <w:textAlignment w:val="baseline"/>
-        <w:rPr>
-          <w:sz w:val="28"/>
-          <w:szCs w:val="28"/>
-        </w:rPr>
-      </w:pPr>
-      <w:r>
-        <w:rPr>
-          <w:sz w:val="28"/>
-          <w:szCs w:val="28"/>
-        </w:rPr>
-        <w:t>La representación de todas las</w:t>
-      </w:r>
-      <w:r>
-        <w:rPr>
-          <w:sz w:val="28"/>
-          <w:szCs w:val="28"/>
-        </w:rPr>
-        <w:t xml:space="preserve"> sorpresa</w:t>
-      </w:r>
-      <w:r>
-        <w:rPr>
-          <w:sz w:val="28"/>
-          <w:szCs w:val="28"/>
-        </w:rPr>
-        <w:t>s</w:t>
-      </w:r>
-      <w:r>
-        <w:rPr>
-          <w:sz w:val="28"/>
-          <w:szCs w:val="28"/>
-        </w:rPr>
-        <w:t xml:space="preserve"> es</w:t>
-      </w:r>
-      <w:r>
-        <w:rPr>
-          <w:noProof/>
-          <w:sz w:val="28"/>
-          <w:szCs w:val="28"/>
-          <w:lang w:eastAsia="es-AR"/>
-        </w:rPr>
-        <w:drawing>
-          <wp:inline distT="0" distB="0" distL="0" distR="0">
-            <wp:extent cx="190500" cy="190500"/>
-            <wp:effectExtent l="19050" t="0" r="0" b="0"/>
-            <wp:docPr id="11" name="Imagen 9" descr="C:\Users\Juan\proyecto-algo3\src\imagenes\sorpresa.png"/>
-            <wp:cNvGraphicFramePr>
-              <a:graphicFrameLocks xmlns:a="http://schemas.openxmlformats.org/drawingml/2006/main" noChangeAspect="1"/>
-            </wp:cNvGraphicFramePr>
-            <a:graphic xmlns:a="http://schemas.openxmlformats.org/drawingml/2006/main">
-              <a:graphicData uri="http://schemas.openxmlformats.org/drawingml/2006/picture">
-                <pic:pic xmlns:pic="http://schemas.openxmlformats.org/drawingml/2006/picture">
-                  <pic:nvPicPr>
-                    <pic:cNvPr id="0" name="Picture 9" descr="C:\Users\Juan\proyecto-algo3\src\imagenes\sorpresa.png"/>
                     <pic:cNvPicPr>
                       <a:picLocks noChangeAspect="1" noChangeArrowheads="1"/>
                     </pic:cNvPicPr>
@@ -1634,6 +1745,421 @@
     </w:p>
     <w:p>
       <w:pPr>
+        <w:numPr>
+          <w:ilvl w:val="0"/>
+          <w:numId w:val="1"/>
+        </w:numPr>
+        <w:spacing w:after="120" w:line="240" w:lineRule="auto"/>
+        <w:textAlignment w:val="baseline"/>
+        <w:rPr>
+          <w:sz w:val="28"/>
+          <w:szCs w:val="28"/>
+        </w:rPr>
+      </w:pPr>
+      <w:r>
+        <w:rPr>
+          <w:sz w:val="28"/>
+          <w:szCs w:val="28"/>
+        </w:rPr>
+        <w:lastRenderedPageBreak/>
+        <w:t>Piquete: Autos y 4x4 deben pegar la vuelta, no pueden pasar. Las motos puede pasar con una penalización de 2 movimientos.</w:t>
+      </w:r>
+      <w:r>
+        <w:rPr>
+          <w:sz w:val="28"/>
+          <w:szCs w:val="28"/>
+        </w:rPr>
+        <w:t xml:space="preserve"> Su representación es</w:t>
+      </w:r>
+      <w:r>
+        <w:rPr>
+          <w:noProof/>
+          <w:sz w:val="28"/>
+          <w:szCs w:val="28"/>
+          <w:lang w:eastAsia="es-AR"/>
+        </w:rPr>
+        <w:drawing>
+          <wp:inline distT="0" distB="0" distL="0" distR="0">
+            <wp:extent cx="190500" cy="190500"/>
+            <wp:effectExtent l="19050" t="0" r="0" b="0"/>
+            <wp:docPr id="9" name="Imagen 7" descr="C:\Users\Juan\proyecto-algo3\src\imagenes\piquete.png"/>
+            <wp:cNvGraphicFramePr>
+              <a:graphicFrameLocks xmlns:a="http://schemas.openxmlformats.org/drawingml/2006/main" noChangeAspect="1"/>
+            </wp:cNvGraphicFramePr>
+            <a:graphic xmlns:a="http://schemas.openxmlformats.org/drawingml/2006/main">
+              <a:graphicData uri="http://schemas.openxmlformats.org/drawingml/2006/picture">
+                <pic:pic xmlns:pic="http://schemas.openxmlformats.org/drawingml/2006/picture">
+                  <pic:nvPicPr>
+                    <pic:cNvPr id="0" name="Picture 7" descr="C:\Users\Juan\proyecto-algo3\src\imagenes\piquete.png"/>
+                    <pic:cNvPicPr>
+                      <a:picLocks noChangeAspect="1" noChangeArrowheads="1"/>
+                    </pic:cNvPicPr>
+                  </pic:nvPicPr>
+                  <pic:blipFill>
+                    <a:blip r:embed="rId17"/>
+                    <a:srcRect/>
+                    <a:stretch>
+                      <a:fillRect/>
+                    </a:stretch>
+                  </pic:blipFill>
+                  <pic:spPr bwMode="auto">
+                    <a:xfrm>
+                      <a:off x="0" y="0"/>
+                      <a:ext cx="190500" cy="190500"/>
+                    </a:xfrm>
+                    <a:prstGeom prst="rect">
+                      <a:avLst/>
+                    </a:prstGeom>
+                    <a:noFill/>
+                    <a:ln w="9525">
+                      <a:noFill/>
+                      <a:miter lim="800000"/>
+                      <a:headEnd/>
+                      <a:tailEnd/>
+                    </a:ln>
+                  </pic:spPr>
+                </pic:pic>
+              </a:graphicData>
+            </a:graphic>
+          </wp:inline>
+        </w:drawing>
+      </w:r>
+      <w:r>
+        <w:rPr>
+          <w:sz w:val="28"/>
+          <w:szCs w:val="28"/>
+        </w:rPr>
+        <w:t>.</w:t>
+      </w:r>
+    </w:p>
+    <w:p>
+      <w:pPr>
+        <w:numPr>
+          <w:ilvl w:val="0"/>
+          <w:numId w:val="1"/>
+        </w:numPr>
+        <w:spacing w:before="100" w:beforeAutospacing="1" w:after="100" w:afterAutospacing="1" w:line="240" w:lineRule="auto"/>
+        <w:jc w:val="both"/>
+        <w:textAlignment w:val="baseline"/>
+        <w:rPr>
+          <w:sz w:val="28"/>
+          <w:szCs w:val="28"/>
+        </w:rPr>
+      </w:pPr>
+      <w:r>
+        <w:rPr>
+          <w:sz w:val="28"/>
+          <w:szCs w:val="28"/>
+        </w:rPr>
+        <w:t xml:space="preserve">Control Policial: Para todos los vehículos la penalización es de 3 movimientos, sin embargo </w:t>
+      </w:r>
+      <w:r>
+        <w:rPr>
+          <w:sz w:val="28"/>
+          <w:szCs w:val="28"/>
+        </w:rPr>
+        <w:t>es más probable que se detenga a una moto que un auto y también es más probable que se detenga a un auto que a una CuatroXCuatro.</w:t>
+      </w:r>
+      <w:r>
+        <w:rPr>
+          <w:sz w:val="28"/>
+          <w:szCs w:val="28"/>
+        </w:rPr>
+        <w:t xml:space="preserve"> Su representación es</w:t>
+      </w:r>
+      <w:r>
+        <w:rPr>
+          <w:noProof/>
+          <w:sz w:val="28"/>
+          <w:szCs w:val="28"/>
+          <w:lang w:eastAsia="es-AR"/>
+        </w:rPr>
+        <w:drawing>
+          <wp:inline distT="0" distB="0" distL="0" distR="0">
+            <wp:extent cx="266700" cy="266700"/>
+            <wp:effectExtent l="19050" t="0" r="0" b="0"/>
+            <wp:docPr id="10" name="Imagen 8" descr="C:\Users\Juan\proyecto-algo3\src\imagenes\controlPolicial.png"/>
+            <wp:cNvGraphicFramePr>
+              <a:graphicFrameLocks xmlns:a="http://schemas.openxmlformats.org/drawingml/2006/main" noChangeAspect="1"/>
+            </wp:cNvGraphicFramePr>
+            <a:graphic xmlns:a="http://schemas.openxmlformats.org/drawingml/2006/main">
+              <a:graphicData uri="http://schemas.openxmlformats.org/drawingml/2006/picture">
+                <pic:pic xmlns:pic="http://schemas.openxmlformats.org/drawingml/2006/picture">
+                  <pic:nvPicPr>
+                    <pic:cNvPr id="0" name="Picture 8" descr="C:\Users\Juan\proyecto-algo3\src\imagenes\controlPolicial.png"/>
+                    <pic:cNvPicPr>
+                      <a:picLocks noChangeAspect="1" noChangeArrowheads="1"/>
+                    </pic:cNvPicPr>
+                  </pic:nvPicPr>
+                  <pic:blipFill>
+                    <a:blip r:embed="rId18"/>
+                    <a:srcRect/>
+                    <a:stretch>
+                      <a:fillRect/>
+                    </a:stretch>
+                  </pic:blipFill>
+                  <pic:spPr bwMode="auto">
+                    <a:xfrm>
+                      <a:off x="0" y="0"/>
+                      <a:ext cx="266700" cy="266700"/>
+                    </a:xfrm>
+                    <a:prstGeom prst="rect">
+                      <a:avLst/>
+                    </a:prstGeom>
+                    <a:noFill/>
+                    <a:ln w="9525">
+                      <a:noFill/>
+                      <a:miter lim="800000"/>
+                      <a:headEnd/>
+                      <a:tailEnd/>
+                    </a:ln>
+                  </pic:spPr>
+                </pic:pic>
+              </a:graphicData>
+            </a:graphic>
+          </wp:inline>
+        </w:drawing>
+      </w:r>
+      <w:r>
+        <w:rPr>
+          <w:sz w:val="28"/>
+          <w:szCs w:val="28"/>
+        </w:rPr>
+        <w:t>.</w:t>
+      </w:r>
+    </w:p>
+    <w:p>
+      <w:pPr>
+        <w:spacing w:before="100" w:beforeAutospacing="1" w:after="100" w:afterAutospacing="1" w:line="240" w:lineRule="auto"/>
+        <w:jc w:val="both"/>
+        <w:textAlignment w:val="baseline"/>
+        <w:rPr>
+          <w:sz w:val="28"/>
+          <w:szCs w:val="28"/>
+        </w:rPr>
+      </w:pPr>
+      <w:r>
+        <w:rPr>
+          <w:sz w:val="28"/>
+          <w:szCs w:val="28"/>
+        </w:rPr>
+        <w:t>Las sorpresas:</w:t>
+      </w:r>
+    </w:p>
+    <w:p>
+      <w:pPr>
+        <w:spacing w:after="120" w:line="240" w:lineRule="auto"/>
+        <w:rPr>
+          <w:rFonts w:ascii="Times New Roman" w:eastAsia="Times New Roman" w:hAnsi="Times New Roman" w:cs="Times New Roman"/>
+          <w:sz w:val="24"/>
+          <w:szCs w:val="24"/>
+          <w:lang w:eastAsia="es-AR"/>
+        </w:rPr>
+      </w:pPr>
+      <w:r>
+        <w:rPr>
+          <w:rFonts w:ascii="Verdana" w:eastAsia="Times New Roman" w:hAnsi="Verdana" w:cs="Times New Roman"/>
+          <w:color w:val="000000"/>
+          <w:sz w:val="24"/>
+          <w:szCs w:val="24"/>
+          <w:lang w:eastAsia="es-AR"/>
+        </w:rPr>
+        <w:t>También se podrán encontrar diferentes tipos de sorpresas:</w:t>
+      </w:r>
+    </w:p>
+    <w:p>
+      <w:pPr>
+        <w:spacing w:after="0" w:line="240" w:lineRule="auto"/>
+        <w:rPr>
+          <w:rFonts w:ascii="Times New Roman" w:eastAsia="Times New Roman" w:hAnsi="Times New Roman" w:cs="Times New Roman"/>
+          <w:sz w:val="24"/>
+          <w:szCs w:val="24"/>
+          <w:lang w:eastAsia="es-AR"/>
+        </w:rPr>
+      </w:pPr>
+    </w:p>
+    <w:p>
+      <w:pPr>
+        <w:numPr>
+          <w:ilvl w:val="0"/>
+          <w:numId w:val="2"/>
+        </w:numPr>
+        <w:spacing w:after="120" w:line="240" w:lineRule="auto"/>
+        <w:textAlignment w:val="baseline"/>
+        <w:rPr>
+          <w:rFonts w:ascii="Verdana" w:eastAsia="Times New Roman" w:hAnsi="Verdana" w:cs="Times New Roman"/>
+          <w:color w:val="000000"/>
+          <w:sz w:val="24"/>
+          <w:szCs w:val="24"/>
+          <w:lang w:eastAsia="es-AR"/>
+        </w:rPr>
+      </w:pPr>
+      <w:r>
+        <w:rPr>
+          <w:rFonts w:ascii="Verdana" w:eastAsia="Times New Roman" w:hAnsi="Verdana" w:cs="Times New Roman"/>
+          <w:color w:val="000000"/>
+          <w:sz w:val="24"/>
+          <w:szCs w:val="24"/>
+          <w:lang w:eastAsia="es-AR"/>
+        </w:rPr>
+        <w:t>Sorpresa Favorable: Resta el 20% de los movimientos hechos.</w:t>
+      </w:r>
+    </w:p>
+    <w:p>
+      <w:pPr>
+        <w:numPr>
+          <w:ilvl w:val="0"/>
+          <w:numId w:val="2"/>
+        </w:numPr>
+        <w:spacing w:after="120" w:line="240" w:lineRule="auto"/>
+        <w:textAlignment w:val="baseline"/>
+        <w:rPr>
+          <w:rFonts w:ascii="Verdana" w:eastAsia="Times New Roman" w:hAnsi="Verdana" w:cs="Times New Roman"/>
+          <w:color w:val="000000"/>
+          <w:sz w:val="24"/>
+          <w:szCs w:val="24"/>
+          <w:lang w:eastAsia="es-AR"/>
+        </w:rPr>
+      </w:pPr>
+      <w:r>
+        <w:rPr>
+          <w:rFonts w:ascii="Verdana" w:eastAsia="Times New Roman" w:hAnsi="Verdana" w:cs="Times New Roman"/>
+          <w:color w:val="000000"/>
+          <w:sz w:val="24"/>
+          <w:szCs w:val="24"/>
+          <w:lang w:eastAsia="es-AR"/>
+        </w:rPr>
+        <w:t>Sorpresa Desfavorable: Suma el 25% de los movimientos hechos.</w:t>
+      </w:r>
+    </w:p>
+    <w:p>
+      <w:pPr>
+        <w:numPr>
+          <w:ilvl w:val="0"/>
+          <w:numId w:val="2"/>
+        </w:numPr>
+        <w:spacing w:before="100" w:beforeAutospacing="1" w:after="100" w:afterAutospacing="1" w:line="240" w:lineRule="auto"/>
+        <w:textAlignment w:val="baseline"/>
+        <w:rPr>
+          <w:rFonts w:ascii="Verdana" w:eastAsia="Times New Roman" w:hAnsi="Verdana" w:cs="Times New Roman"/>
+          <w:color w:val="000000"/>
+          <w:sz w:val="24"/>
+          <w:szCs w:val="24"/>
+          <w:lang w:eastAsia="es-AR"/>
+        </w:rPr>
+      </w:pPr>
+      <w:r>
+        <w:rPr>
+          <w:rFonts w:ascii="Verdana" w:eastAsia="Times New Roman" w:hAnsi="Verdana" w:cs="Times New Roman"/>
+          <w:color w:val="000000"/>
+          <w:sz w:val="24"/>
+          <w:szCs w:val="24"/>
+          <w:lang w:eastAsia="es-AR"/>
+        </w:rPr>
+        <w:t>Sorpresa Cambio de Vehículo: Cambia el vehículo del jugador. Si es una moto, la convierte en auto. Si es un auto lo convierte en 4x4. Si es una 4x4 la convierte en moto.</w:t>
+      </w:r>
+    </w:p>
+    <w:p>
+      <w:pPr>
+        <w:spacing w:before="100" w:beforeAutospacing="1" w:after="100" w:afterAutospacing="1" w:line="240" w:lineRule="auto"/>
+        <w:jc w:val="both"/>
+        <w:textAlignment w:val="baseline"/>
+        <w:rPr>
+          <w:sz w:val="28"/>
+          <w:szCs w:val="28"/>
+        </w:rPr>
+      </w:pPr>
+      <w:r>
+        <w:rPr>
+          <w:sz w:val="28"/>
+          <w:szCs w:val="28"/>
+        </w:rPr>
+        <w:t>La representación de todas las</w:t>
+      </w:r>
+      <w:r>
+        <w:rPr>
+          <w:sz w:val="28"/>
+          <w:szCs w:val="28"/>
+        </w:rPr>
+        <w:t xml:space="preserve"> sorpresa</w:t>
+      </w:r>
+      <w:r>
+        <w:rPr>
+          <w:sz w:val="28"/>
+          <w:szCs w:val="28"/>
+        </w:rPr>
+        <w:t>s</w:t>
+      </w:r>
+      <w:r>
+        <w:rPr>
+          <w:sz w:val="28"/>
+          <w:szCs w:val="28"/>
+        </w:rPr>
+        <w:t xml:space="preserve"> es</w:t>
+      </w:r>
+      <w:r>
+        <w:rPr>
+          <w:noProof/>
+          <w:sz w:val="28"/>
+          <w:szCs w:val="28"/>
+          <w:lang w:eastAsia="es-AR"/>
+        </w:rPr>
+        <w:drawing>
+          <wp:inline distT="0" distB="0" distL="0" distR="0">
+            <wp:extent cx="190500" cy="190500"/>
+            <wp:effectExtent l="19050" t="0" r="0" b="0"/>
+            <wp:docPr id="11" name="Imagen 9" descr="C:\Users\Juan\proyecto-algo3\src\imagenes\sorpresa.png"/>
+            <wp:cNvGraphicFramePr>
+              <a:graphicFrameLocks xmlns:a="http://schemas.openxmlformats.org/drawingml/2006/main" noChangeAspect="1"/>
+            </wp:cNvGraphicFramePr>
+            <a:graphic xmlns:a="http://schemas.openxmlformats.org/drawingml/2006/main">
+              <a:graphicData uri="http://schemas.openxmlformats.org/drawingml/2006/picture">
+                <pic:pic xmlns:pic="http://schemas.openxmlformats.org/drawingml/2006/picture">
+                  <pic:nvPicPr>
+                    <pic:cNvPr id="0" name="Picture 9" descr="C:\Users\Juan\proyecto-algo3\src\imagenes\sorpresa.png"/>
+                    <pic:cNvPicPr>
+                      <a:picLocks noChangeAspect="1" noChangeArrowheads="1"/>
+                    </pic:cNvPicPr>
+                  </pic:nvPicPr>
+                  <pic:blipFill>
+                    <a:blip r:embed="rId19"/>
+                    <a:srcRect/>
+                    <a:stretch>
+                      <a:fillRect/>
+                    </a:stretch>
+                  </pic:blipFill>
+                  <pic:spPr bwMode="auto">
+                    <a:xfrm>
+                      <a:off x="0" y="0"/>
+                      <a:ext cx="190500" cy="190500"/>
+                    </a:xfrm>
+                    <a:prstGeom prst="rect">
+                      <a:avLst/>
+                    </a:prstGeom>
+                    <a:noFill/>
+                    <a:ln w="9525">
+                      <a:noFill/>
+                      <a:miter lim="800000"/>
+                      <a:headEnd/>
+                      <a:tailEnd/>
+                    </a:ln>
+                  </pic:spPr>
+                </pic:pic>
+              </a:graphicData>
+            </a:graphic>
+          </wp:inline>
+        </w:drawing>
+      </w:r>
+      <w:r>
+        <w:rPr>
+          <w:sz w:val="28"/>
+          <w:szCs w:val="28"/>
+        </w:rPr>
+        <w:t>.</w:t>
+      </w:r>
+    </w:p>
+    <w:p>
+      <w:pPr>
         <w:spacing w:before="100" w:beforeAutospacing="1" w:after="100" w:afterAutospacing="1" w:line="240" w:lineRule="auto"/>
         <w:jc w:val="both"/>
         <w:textAlignment w:val="baseline"/>
@@ -1768,7 +2294,7 @@
                     </pic:cNvPicPr>
                   </pic:nvPicPr>
                   <pic:blipFill>
-                    <a:blip r:embed="rId17"/>
+                    <a:blip r:embed="rId20"/>
                     <a:srcRect/>
                     <a:stretch>
                       <a:fillRect/>
@@ -1903,23 +2429,7 @@
           <w:sz w:val="28"/>
           <w:szCs w:val="28"/>
         </w:rPr>
-        <w:t xml:space="preserve">Para cargar una partida guardada se debe seleccionar “Jugador Existente” en la pantalla de inicio, luego aparecerá un </w:t>
-      </w:r>
-      <w:proofErr w:type="spellStart"/>
-      <w:r>
-        <w:rPr>
-          <w:sz w:val="28"/>
-          <w:szCs w:val="28"/>
-        </w:rPr>
-        <w:t>listbox</w:t>
-      </w:r>
-      <w:proofErr w:type="spellEnd"/>
-      <w:r>
-        <w:rPr>
-          <w:sz w:val="28"/>
-          <w:szCs w:val="28"/>
-        </w:rPr>
-        <w:t xml:space="preserve"> en el cual seleccionara su usuario.</w:t>
+        <w:t>Para cargar una partida guardada se debe seleccionar “Jugador Existente” en la pantalla de inicio, luego aparecerá un listbox en el cual seleccionara su usuario.</w:t>
       </w:r>
     </w:p>
     <w:p>
@@ -1955,7 +2465,7 @@
                     </pic:cNvPicPr>
                   </pic:nvPicPr>
                   <pic:blipFill>
-                    <a:blip r:embed="rId18"/>
+                    <a:blip r:embed="rId21"/>
                     <a:srcRect/>
                     <a:stretch>
                       <a:fillRect/>
@@ -2017,7 +2527,7 @@
                     </pic:cNvPicPr>
                   </pic:nvPicPr>
                   <pic:blipFill>
-                    <a:blip r:embed="rId19"/>
+                    <a:blip r:embed="rId22"/>
                     <a:srcRect/>
                     <a:stretch>
                       <a:fillRect/>
@@ -2079,7 +2589,7 @@
                     </pic:cNvPicPr>
                   </pic:nvPicPr>
                   <pic:blipFill>
-                    <a:blip r:embed="rId20"/>
+                    <a:blip r:embed="rId23"/>
                     <a:srcRect/>
                     <a:stretch>
                       <a:fillRect/>
@@ -2177,7 +2687,7 @@
                     </pic:cNvPicPr>
                   </pic:nvPicPr>
                   <pic:blipFill>
-                    <a:blip r:embed="rId21"/>
+                    <a:blip r:embed="rId24"/>
                     <a:srcRect/>
                     <a:stretch>
                       <a:fillRect/>
@@ -2206,14 +2716,285 @@
         </w:drawing>
       </w:r>
     </w:p>
+    <w:p>
+      <w:pPr>
+        <w:jc w:val="center"/>
+        <w:rPr>
+          <w:sz w:val="40"/>
+          <w:szCs w:val="40"/>
+          <w:u w:val="single"/>
+        </w:rPr>
+      </w:pPr>
+      <w:r>
+        <w:rPr>
+          <w:sz w:val="40"/>
+          <w:szCs w:val="40"/>
+          <w:u w:val="single"/>
+        </w:rPr>
+        <w:lastRenderedPageBreak/>
+        <w:t>Lista con los puntajes de los jugadores</w:t>
+      </w:r>
+    </w:p>
+    <w:p>
+      <w:pPr>
+        <w:rPr>
+          <w:sz w:val="28"/>
+          <w:szCs w:val="28"/>
+        </w:rPr>
+      </w:pPr>
+      <w:r>
+        <w:rPr>
+          <w:sz w:val="28"/>
+          <w:szCs w:val="28"/>
+        </w:rPr>
+        <w:t>Para ver los puntajes, en la pantalla de inicio debe seleccionar “Ver Puntajes” y le aparecerá una pantalla como la que sigue:</w:t>
+      </w:r>
+    </w:p>
+    <w:p>
+      <w:pPr>
+        <w:jc w:val="center"/>
+        <w:rPr>
+          <w:sz w:val="28"/>
+          <w:szCs w:val="28"/>
+        </w:rPr>
+      </w:pPr>
+      <w:r>
+        <w:rPr>
+          <w:noProof/>
+          <w:sz w:val="28"/>
+          <w:szCs w:val="28"/>
+          <w:lang w:eastAsia="es-AR"/>
+        </w:rPr>
+        <w:drawing>
+          <wp:inline distT="0" distB="0" distL="0" distR="0">
+            <wp:extent cx="2676525" cy="1447800"/>
+            <wp:effectExtent l="19050" t="0" r="9525" b="0"/>
+            <wp:docPr id="17" name="Imagen 4"/>
+            <wp:cNvGraphicFramePr>
+              <a:graphicFrameLocks xmlns:a="http://schemas.openxmlformats.org/drawingml/2006/main" noChangeAspect="1"/>
+            </wp:cNvGraphicFramePr>
+            <a:graphic xmlns:a="http://schemas.openxmlformats.org/drawingml/2006/main">
+              <a:graphicData uri="http://schemas.openxmlformats.org/drawingml/2006/picture">
+                <pic:pic xmlns:pic="http://schemas.openxmlformats.org/drawingml/2006/picture">
+                  <pic:nvPicPr>
+                    <pic:cNvPr id="0" name="Picture 4"/>
+                    <pic:cNvPicPr>
+                      <a:picLocks noChangeAspect="1" noChangeArrowheads="1"/>
+                    </pic:cNvPicPr>
+                  </pic:nvPicPr>
+                  <pic:blipFill>
+                    <a:blip r:embed="rId25"/>
+                    <a:srcRect/>
+                    <a:stretch>
+                      <a:fillRect/>
+                    </a:stretch>
+                  </pic:blipFill>
+                  <pic:spPr bwMode="auto">
+                    <a:xfrm>
+                      <a:off x="0" y="0"/>
+                      <a:ext cx="2676525" cy="1447800"/>
+                    </a:xfrm>
+                    <a:prstGeom prst="rect">
+                      <a:avLst/>
+                    </a:prstGeom>
+                    <a:noFill/>
+                    <a:ln w="9525">
+                      <a:noFill/>
+                      <a:miter lim="800000"/>
+                      <a:headEnd/>
+                      <a:tailEnd/>
+                    </a:ln>
+                  </pic:spPr>
+                </pic:pic>
+              </a:graphicData>
+            </a:graphic>
+          </wp:inline>
+        </w:drawing>
+      </w:r>
+    </w:p>
     <w:sectPr>
+      <w:headerReference w:type="default" r:id="rId26"/>
+      <w:footerReference w:type="default" r:id="rId27"/>
       <w:pgSz w:w="12240" w:h="15840"/>
       <w:pgMar w:top="1417" w:right="1701" w:bottom="1417" w:left="1701" w:header="708" w:footer="708" w:gutter="0"/>
       <w:cols w:space="708"/>
+      <w:titlePg/>
       <w:docGrid w:linePitch="360"/>
     </w:sectPr>
   </w:body>
 </w:document>
+</file>
+
+<file path=word/endnotes.xml><?xml version="1.0" encoding="utf-8"?>
+<w:endnotes xmlns:ve="http://schemas.openxmlformats.org/markup-compatibility/2006" xmlns:o="urn:schemas-microsoft-com:office:office" xmlns:r="http://schemas.openxmlformats.org/officeDocument/2006/relationships" xmlns:m="http://schemas.openxmlformats.org/officeDocument/2006/math" xmlns:v="urn:schemas-microsoft-com:vml" xmlns:wp="http://schemas.openxmlformats.org/drawingml/2006/wordprocessingDrawing" xmlns:w10="urn:schemas-microsoft-com:office:word" xmlns:w="http://schemas.openxmlformats.org/wordprocessingml/2006/main" xmlns:wne="http://schemas.microsoft.com/office/word/2006/wordml">
+  <w:endnote w:type="separator" w:id="0">
+    <w:p>
+      <w:pPr>
+        <w:spacing w:after="0" w:line="240" w:lineRule="auto"/>
+      </w:pPr>
+      <w:r>
+        <w:separator/>
+      </w:r>
+    </w:p>
+  </w:endnote>
+  <w:endnote w:type="continuationSeparator" w:id="1">
+    <w:p>
+      <w:pPr>
+        <w:spacing w:after="0" w:line="240" w:lineRule="auto"/>
+      </w:pPr>
+      <w:r>
+        <w:continuationSeparator/>
+      </w:r>
+    </w:p>
+  </w:endnote>
+</w:endnotes>
+</file>
+
+<file path=word/footer1.xml><?xml version="1.0" encoding="utf-8"?>
+<w:ftr xmlns:ve="http://schemas.openxmlformats.org/markup-compatibility/2006" xmlns:o="urn:schemas-microsoft-com:office:office" xmlns:r="http://schemas.openxmlformats.org/officeDocument/2006/relationships" xmlns:m="http://schemas.openxmlformats.org/officeDocument/2006/math" xmlns:v="urn:schemas-microsoft-com:vml" xmlns:wp="http://schemas.openxmlformats.org/drawingml/2006/wordprocessingDrawing" xmlns:w10="urn:schemas-microsoft-com:office:word" xmlns:w="http://schemas.openxmlformats.org/wordprocessingml/2006/main" xmlns:wne="http://schemas.microsoft.com/office/word/2006/wordml">
+  <w:sdt>
+    <w:sdtPr>
+      <w:id w:val="37081906"/>
+      <w:docPartObj>
+        <w:docPartGallery w:val="Page Numbers (Bottom of Page)"/>
+        <w:docPartUnique/>
+      </w:docPartObj>
+    </w:sdtPr>
+    <w:sdtContent>
+      <w:p>
+        <w:pPr>
+          <w:pStyle w:val="Piedepgina"/>
+          <w:jc w:val="right"/>
+        </w:pPr>
+        <w:fldSimple w:instr=" PAGE   \* MERGEFORMAT ">
+          <w:r>
+            <w:rPr>
+              <w:noProof/>
+            </w:rPr>
+            <w:t>8</w:t>
+          </w:r>
+        </w:fldSimple>
+      </w:p>
+    </w:sdtContent>
+  </w:sdt>
+  <w:p>
+    <w:pPr>
+      <w:pStyle w:val="Piedepgina"/>
+    </w:pPr>
+  </w:p>
+</w:ftr>
+</file>
+
+<file path=word/footnotes.xml><?xml version="1.0" encoding="utf-8"?>
+<w:footnotes xmlns:ve="http://schemas.openxmlformats.org/markup-compatibility/2006" xmlns:o="urn:schemas-microsoft-com:office:office" xmlns:r="http://schemas.openxmlformats.org/officeDocument/2006/relationships" xmlns:m="http://schemas.openxmlformats.org/officeDocument/2006/math" xmlns:v="urn:schemas-microsoft-com:vml" xmlns:wp="http://schemas.openxmlformats.org/drawingml/2006/wordprocessingDrawing" xmlns:w10="urn:schemas-microsoft-com:office:word" xmlns:w="http://schemas.openxmlformats.org/wordprocessingml/2006/main" xmlns:wne="http://schemas.microsoft.com/office/word/2006/wordml">
+  <w:footnote w:type="separator" w:id="0">
+    <w:p>
+      <w:pPr>
+        <w:spacing w:after="0" w:line="240" w:lineRule="auto"/>
+      </w:pPr>
+      <w:r>
+        <w:separator/>
+      </w:r>
+    </w:p>
+  </w:footnote>
+  <w:footnote w:type="continuationSeparator" w:id="1">
+    <w:p>
+      <w:pPr>
+        <w:spacing w:after="0" w:line="240" w:lineRule="auto"/>
+      </w:pPr>
+      <w:r>
+        <w:continuationSeparator/>
+      </w:r>
+    </w:p>
+  </w:footnote>
+</w:footnotes>
+</file>
+
+<file path=word/header1.xml><?xml version="1.0" encoding="utf-8"?>
+<w:hdr xmlns:ve="http://schemas.openxmlformats.org/markup-compatibility/2006" xmlns:o="urn:schemas-microsoft-com:office:office" xmlns:r="http://schemas.openxmlformats.org/officeDocument/2006/relationships" xmlns:m="http://schemas.openxmlformats.org/officeDocument/2006/math" xmlns:v="urn:schemas-microsoft-com:vml" xmlns:wp="http://schemas.openxmlformats.org/drawingml/2006/wordprocessingDrawing" xmlns:w10="urn:schemas-microsoft-com:office:word" xmlns:w="http://schemas.openxmlformats.org/wordprocessingml/2006/main" xmlns:wne="http://schemas.microsoft.com/office/word/2006/wordml">
+  <w:p>
+    <w:pPr>
+      <w:pStyle w:val="Encabezado"/>
+      <w:jc w:val="center"/>
+    </w:pPr>
+    <w:r>
+      <w:rPr>
+        <w:noProof/>
+        <w:lang w:eastAsia="es-AR"/>
+      </w:rPr>
+      <w:drawing>
+        <wp:inline distT="0" distB="0" distL="0" distR="0">
+          <wp:extent cx="1562100" cy="523875"/>
+          <wp:effectExtent l="19050" t="0" r="0" b="0"/>
+          <wp:docPr id="13" name="Imagen 1" descr="logofiuba"/>
+          <wp:cNvGraphicFramePr>
+            <a:graphicFrameLocks xmlns:a="http://schemas.openxmlformats.org/drawingml/2006/main" noChangeAspect="1"/>
+          </wp:cNvGraphicFramePr>
+          <a:graphic xmlns:a="http://schemas.openxmlformats.org/drawingml/2006/main">
+            <a:graphicData uri="http://schemas.openxmlformats.org/drawingml/2006/picture">
+              <pic:pic xmlns:pic="http://schemas.openxmlformats.org/drawingml/2006/picture">
+                <pic:nvPicPr>
+                  <pic:cNvPr id="0" name="Picture 1" descr="logofiuba"/>
+                  <pic:cNvPicPr>
+                    <a:picLocks noChangeAspect="1" noChangeArrowheads="1"/>
+                  </pic:cNvPicPr>
+                </pic:nvPicPr>
+                <pic:blipFill>
+                  <a:blip r:embed="rId1"/>
+                  <a:srcRect/>
+                  <a:stretch>
+                    <a:fillRect/>
+                  </a:stretch>
+                </pic:blipFill>
+                <pic:spPr bwMode="auto">
+                  <a:xfrm>
+                    <a:off x="0" y="0"/>
+                    <a:ext cx="1562100" cy="523875"/>
+                  </a:xfrm>
+                  <a:prstGeom prst="rect">
+                    <a:avLst/>
+                  </a:prstGeom>
+                  <a:noFill/>
+                  <a:ln w="9525">
+                    <a:noFill/>
+                    <a:miter lim="800000"/>
+                    <a:headEnd/>
+                    <a:tailEnd/>
+                  </a:ln>
+                </pic:spPr>
+              </pic:pic>
+            </a:graphicData>
+          </a:graphic>
+        </wp:inline>
+      </w:drawing>
+    </w:r>
+    <w:r>
+      <w:tab/>
+    </w:r>
+    <w:r>
+      <w:tab/>
+      <w:t xml:space="preserve">Algoritmos y Programación III 75.07 – Trabajo Práctico 2 – </w:t>
+    </w:r>
+  </w:p>
+  <w:p>
+    <w:pPr>
+      <w:pStyle w:val="Encabezado"/>
+      <w:jc w:val="center"/>
+    </w:pPr>
+    <w:r>
+      <w:tab/>
+    </w:r>
+    <w:r>
+      <w:tab/>
+      <w:t>Grupo 2 - Costa - Laura - Menniti</w:t>
+    </w:r>
+  </w:p>
+  <w:p>
+    <w:pPr>
+      <w:pStyle w:val="Encabezado"/>
+    </w:pPr>
+  </w:p>
+</w:hdr>
 </file>
 
 <file path=word/numbering.xml><?xml version="1.0" encoding="utf-8"?>
@@ -2760,6 +3541,50 @@
       <w:szCs w:val="24"/>
       <w:lang w:eastAsia="es-AR"/>
     </w:rPr>
+  </w:style>
+  <w:style w:type="paragraph" w:styleId="Encabezado">
+    <w:name w:val="header"/>
+    <w:basedOn w:val="Normal"/>
+    <w:link w:val="EncabezadoCar"/>
+    <w:uiPriority w:val="99"/>
+    <w:unhideWhenUsed/>
+    <w:rsid w:val="00E478FB"/>
+    <w:pPr>
+      <w:tabs>
+        <w:tab w:val="center" w:pos="4419"/>
+        <w:tab w:val="right" w:pos="8838"/>
+      </w:tabs>
+      <w:spacing w:after="0" w:line="240" w:lineRule="auto"/>
+    </w:pPr>
+  </w:style>
+  <w:style w:type="character" w:customStyle="1" w:styleId="EncabezadoCar">
+    <w:name w:val="Encabezado Car"/>
+    <w:basedOn w:val="Fuentedeprrafopredeter"/>
+    <w:link w:val="Encabezado"/>
+    <w:uiPriority w:val="99"/>
+    <w:rsid w:val="00E478FB"/>
+  </w:style>
+  <w:style w:type="paragraph" w:styleId="Piedepgina">
+    <w:name w:val="footer"/>
+    <w:basedOn w:val="Normal"/>
+    <w:link w:val="PiedepginaCar"/>
+    <w:uiPriority w:val="99"/>
+    <w:unhideWhenUsed/>
+    <w:rsid w:val="00E478FB"/>
+    <w:pPr>
+      <w:tabs>
+        <w:tab w:val="center" w:pos="4419"/>
+        <w:tab w:val="right" w:pos="8838"/>
+      </w:tabs>
+      <w:spacing w:after="0" w:line="240" w:lineRule="auto"/>
+    </w:pPr>
+  </w:style>
+  <w:style w:type="character" w:customStyle="1" w:styleId="PiedepginaCar">
+    <w:name w:val="Pie de página Car"/>
+    <w:basedOn w:val="Fuentedeprrafopredeter"/>
+    <w:link w:val="Piedepgina"/>
+    <w:uiPriority w:val="99"/>
+    <w:rsid w:val="00E478FB"/>
   </w:style>
 </w:styles>
 </file>
@@ -3052,7 +3877,7 @@
 </file>
 
 <file path=customXml/itemProps1.xml><?xml version="1.0" encoding="utf-8"?>
-<ds:datastoreItem xmlns:ds="http://schemas.openxmlformats.org/officeDocument/2006/customXml" ds:itemID="{08444A15-46A6-45BF-836E-904AE744BDA5}">
+<ds:datastoreItem xmlns:ds="http://schemas.openxmlformats.org/officeDocument/2006/customXml" ds:itemID="{C95EC90A-2487-4F44-B182-1FA09C5DDA21}">
   <ds:schemaRefs>
     <ds:schemaRef ds:uri="http://schemas.openxmlformats.org/officeDocument/2006/bibliography"/>
   </ds:schemaRefs>

</xml_diff>

<commit_message>
explicacion pantalla de inicio, caratula
</commit_message>
<xml_diff>
--- a/Guia del usuario.docx
+++ b/Guia del usuario.docx
@@ -72,7 +72,7 @@
           <w:sz w:val="56"/>
           <w:szCs w:val="56"/>
         </w:rPr>
-        <w:t>GPS: Guía del Usuario</w:t>
+        <w:t>Guía del Usuario</w:t>
       </w:r>
     </w:p>
     <w:p>
@@ -759,25 +759,91 @@
     </w:p>
     <w:p>
       <w:pPr>
+        <w:jc w:val="center"/>
+        <w:rPr>
+          <w:sz w:val="28"/>
+          <w:szCs w:val="28"/>
+        </w:rPr>
+      </w:pPr>
+      <w:r>
+        <w:rPr>
+          <w:noProof/>
+          <w:sz w:val="28"/>
+          <w:szCs w:val="28"/>
+          <w:lang w:eastAsia="es-AR"/>
+        </w:rPr>
+        <w:drawing>
+          <wp:inline distT="0" distB="0" distL="0" distR="0">
+            <wp:extent cx="4057650" cy="3044960"/>
+            <wp:effectExtent l="19050" t="0" r="0" b="0"/>
+            <wp:docPr id="20" name="Imagen 1"/>
+            <wp:cNvGraphicFramePr>
+              <a:graphicFrameLocks xmlns:a="http://schemas.openxmlformats.org/drawingml/2006/main" noChangeAspect="1"/>
+            </wp:cNvGraphicFramePr>
+            <a:graphic xmlns:a="http://schemas.openxmlformats.org/drawingml/2006/main">
+              <a:graphicData uri="http://schemas.openxmlformats.org/drawingml/2006/picture">
+                <pic:pic xmlns:pic="http://schemas.openxmlformats.org/drawingml/2006/picture">
+                  <pic:nvPicPr>
+                    <pic:cNvPr id="0" name="Picture 1"/>
+                    <pic:cNvPicPr>
+                      <a:picLocks noChangeAspect="1" noChangeArrowheads="1"/>
+                    </pic:cNvPicPr>
+                  </pic:nvPicPr>
+                  <pic:blipFill>
+                    <a:blip r:embed="rId8"/>
+                    <a:srcRect/>
+                    <a:stretch>
+                      <a:fillRect/>
+                    </a:stretch>
+                  </pic:blipFill>
+                  <pic:spPr bwMode="auto">
+                    <a:xfrm>
+                      <a:off x="0" y="0"/>
+                      <a:ext cx="4061011" cy="3047482"/>
+                    </a:xfrm>
+                    <a:prstGeom prst="rect">
+                      <a:avLst/>
+                    </a:prstGeom>
+                    <a:noFill/>
+                    <a:ln w="9525">
+                      <a:noFill/>
+                      <a:miter lim="800000"/>
+                      <a:headEnd/>
+                      <a:tailEnd/>
+                    </a:ln>
+                  </pic:spPr>
+                </pic:pic>
+              </a:graphicData>
+            </a:graphic>
+          </wp:inline>
+        </w:drawing>
+      </w:r>
+    </w:p>
+    <w:p>
+      <w:pPr>
         <w:jc w:val="both"/>
         <w:rPr>
           <w:sz w:val="28"/>
           <w:szCs w:val="28"/>
         </w:rPr>
       </w:pPr>
-    </w:p>
-    <w:p>
-      <w:pPr>
-        <w:jc w:val="both"/>
-        <w:rPr>
-          <w:sz w:val="28"/>
-          <w:szCs w:val="28"/>
-        </w:rPr>
-      </w:pPr>
-    </w:p>
-    <w:p>
-      <w:pPr>
-        <w:jc w:val="center"/>
+      <w:r>
+        <w:rPr>
+          <w:sz w:val="28"/>
+          <w:szCs w:val="28"/>
+        </w:rPr>
+        <w:t>En esta ventana como se puede ver se puede crear un nuevo jugador, ver los puntajes, o elegir un jugador existente</w:t>
+      </w:r>
+      <w:r>
+        <w:rPr>
+          <w:sz w:val="28"/>
+          <w:szCs w:val="28"/>
+        </w:rPr>
+        <w:t>.</w:t>
+      </w:r>
+    </w:p>
+    <w:p>
+      <w:pPr>
         <w:rPr>
           <w:sz w:val="40"/>
           <w:szCs w:val="40"/>
@@ -842,7 +908,7 @@
                     </pic:cNvPicPr>
                   </pic:nvPicPr>
                   <pic:blipFill>
-                    <a:blip r:embed="rId8"/>
+                    <a:blip r:embed="rId9"/>
                     <a:srcRect/>
                     <a:stretch>
                       <a:fillRect/>
@@ -888,32 +954,6 @@
     </w:p>
     <w:p>
       <w:pPr>
-        <w:jc w:val="both"/>
-        <w:rPr>
-          <w:sz w:val="28"/>
-          <w:szCs w:val="28"/>
-        </w:rPr>
-      </w:pPr>
-    </w:p>
-    <w:p>
-      <w:pPr>
-        <w:rPr>
-          <w:sz w:val="40"/>
-          <w:szCs w:val="40"/>
-          <w:u w:val="single"/>
-        </w:rPr>
-      </w:pPr>
-      <w:r>
-        <w:rPr>
-          <w:sz w:val="40"/>
-          <w:szCs w:val="40"/>
-          <w:u w:val="single"/>
-        </w:rPr>
-        <w:br w:type="page"/>
-      </w:r>
-    </w:p>
-    <w:p>
-      <w:pPr>
         <w:jc w:val="center"/>
         <w:rPr>
           <w:sz w:val="40"/>
@@ -980,7 +1020,7 @@
                     </pic:cNvPicPr>
                   </pic:nvPicPr>
                   <pic:blipFill>
-                    <a:blip r:embed="rId9"/>
+                    <a:blip r:embed="rId10"/>
                     <a:srcRect/>
                     <a:stretch>
                       <a:fillRect/>
@@ -1107,7 +1147,21 @@
           <w:sz w:val="28"/>
           <w:szCs w:val="28"/>
         </w:rPr>
-        <w:t>Deberá seleccionar dentro del listbox el vehiculo que quiera jugar:</w:t>
+        <w:t xml:space="preserve">Deberá seleccionar dentro del listbox el </w:t>
+      </w:r>
+      <w:r>
+        <w:rPr>
+          <w:sz w:val="28"/>
+          <w:szCs w:val="28"/>
+        </w:rPr>
+        <w:t>vehículo</w:t>
+      </w:r>
+      <w:r>
+        <w:rPr>
+          <w:sz w:val="28"/>
+          <w:szCs w:val="28"/>
+        </w:rPr>
+        <w:t xml:space="preserve"> que quiera jugar:</w:t>
       </w:r>
     </w:p>
     <w:p>
@@ -1143,7 +1197,7 @@
                     </pic:cNvPicPr>
                   </pic:nvPicPr>
                   <pic:blipFill>
-                    <a:blip r:embed="rId10"/>
+                    <a:blip r:embed="rId11"/>
                     <a:srcRect/>
                     <a:stretch>
                       <a:fillRect/>
@@ -1223,59 +1277,6 @@
                 <pic:pic xmlns:pic="http://schemas.openxmlformats.org/drawingml/2006/picture">
                   <pic:nvPicPr>
                     <pic:cNvPr id="0" name="Picture 3" descr="C:\Users\Juan\proyecto-algo3\src\imagenes\Auto.png"/>
-                    <pic:cNvPicPr>
-                      <a:picLocks noChangeAspect="1" noChangeArrowheads="1"/>
-                    </pic:cNvPicPr>
-                  </pic:nvPicPr>
-                  <pic:blipFill>
-                    <a:blip r:embed="rId11"/>
-                    <a:srcRect/>
-                    <a:stretch>
-                      <a:fillRect/>
-                    </a:stretch>
-                  </pic:blipFill>
-                  <pic:spPr bwMode="auto">
-                    <a:xfrm>
-                      <a:off x="0" y="0"/>
-                      <a:ext cx="809625" cy="809625"/>
-                    </a:xfrm>
-                    <a:prstGeom prst="rect">
-                      <a:avLst/>
-                    </a:prstGeom>
-                    <a:noFill/>
-                    <a:ln w="9525">
-                      <a:noFill/>
-                      <a:miter lim="800000"/>
-                      <a:headEnd/>
-                      <a:tailEnd/>
-                    </a:ln>
-                  </pic:spPr>
-                </pic:pic>
-              </a:graphicData>
-            </a:graphic>
-          </wp:inline>
-        </w:drawing>
-      </w:r>
-      <w:r>
-        <w:rPr>
-          <w:noProof/>
-          <w:sz w:val="28"/>
-          <w:szCs w:val="28"/>
-          <w:lang w:eastAsia="es-AR"/>
-        </w:rPr>
-        <w:drawing>
-          <wp:inline distT="0" distB="0" distL="0" distR="0">
-            <wp:extent cx="809625" cy="809625"/>
-            <wp:effectExtent l="19050" t="0" r="9525" b="0"/>
-            <wp:docPr id="2" name="Imagen 1" descr="C:\Users\Juan\proyecto-algo3\src\imagenes\4x4.png"/>
-            <wp:cNvGraphicFramePr>
-              <a:graphicFrameLocks xmlns:a="http://schemas.openxmlformats.org/drawingml/2006/main" noChangeAspect="1"/>
-            </wp:cNvGraphicFramePr>
-            <a:graphic xmlns:a="http://schemas.openxmlformats.org/drawingml/2006/main">
-              <a:graphicData uri="http://schemas.openxmlformats.org/drawingml/2006/picture">
-                <pic:pic xmlns:pic="http://schemas.openxmlformats.org/drawingml/2006/picture">
-                  <pic:nvPicPr>
-                    <pic:cNvPr id="0" name="Picture 1" descr="C:\Users\Juan\proyecto-algo3\src\imagenes\4x4.png"/>
                     <pic:cNvPicPr>
                       <a:picLocks noChangeAspect="1" noChangeArrowheads="1"/>
                     </pic:cNvPicPr>
@@ -1318,6 +1319,59 @@
         </w:rPr>
         <w:drawing>
           <wp:inline distT="0" distB="0" distL="0" distR="0">
+            <wp:extent cx="809625" cy="809625"/>
+            <wp:effectExtent l="19050" t="0" r="9525" b="0"/>
+            <wp:docPr id="2" name="Imagen 1" descr="C:\Users\Juan\proyecto-algo3\src\imagenes\4x4.png"/>
+            <wp:cNvGraphicFramePr>
+              <a:graphicFrameLocks xmlns:a="http://schemas.openxmlformats.org/drawingml/2006/main" noChangeAspect="1"/>
+            </wp:cNvGraphicFramePr>
+            <a:graphic xmlns:a="http://schemas.openxmlformats.org/drawingml/2006/main">
+              <a:graphicData uri="http://schemas.openxmlformats.org/drawingml/2006/picture">
+                <pic:pic xmlns:pic="http://schemas.openxmlformats.org/drawingml/2006/picture">
+                  <pic:nvPicPr>
+                    <pic:cNvPr id="0" name="Picture 1" descr="C:\Users\Juan\proyecto-algo3\src\imagenes\4x4.png"/>
+                    <pic:cNvPicPr>
+                      <a:picLocks noChangeAspect="1" noChangeArrowheads="1"/>
+                    </pic:cNvPicPr>
+                  </pic:nvPicPr>
+                  <pic:blipFill>
+                    <a:blip r:embed="rId13"/>
+                    <a:srcRect/>
+                    <a:stretch>
+                      <a:fillRect/>
+                    </a:stretch>
+                  </pic:blipFill>
+                  <pic:spPr bwMode="auto">
+                    <a:xfrm>
+                      <a:off x="0" y="0"/>
+                      <a:ext cx="809625" cy="809625"/>
+                    </a:xfrm>
+                    <a:prstGeom prst="rect">
+                      <a:avLst/>
+                    </a:prstGeom>
+                    <a:noFill/>
+                    <a:ln w="9525">
+                      <a:noFill/>
+                      <a:miter lim="800000"/>
+                      <a:headEnd/>
+                      <a:tailEnd/>
+                    </a:ln>
+                  </pic:spPr>
+                </pic:pic>
+              </a:graphicData>
+            </a:graphic>
+          </wp:inline>
+        </w:drawing>
+      </w:r>
+      <w:r>
+        <w:rPr>
+          <w:noProof/>
+          <w:sz w:val="28"/>
+          <w:szCs w:val="28"/>
+          <w:lang w:eastAsia="es-AR"/>
+        </w:rPr>
+        <w:drawing>
+          <wp:inline distT="0" distB="0" distL="0" distR="0">
             <wp:extent cx="847725" cy="847725"/>
             <wp:effectExtent l="19050" t="0" r="9525" b="0"/>
             <wp:docPr id="4" name="Imagen 2" descr="C:\Users\Juan\proyecto-algo3\src\imagenes\Moto.png"/>
@@ -1334,7 +1388,7 @@
                     </pic:cNvPicPr>
                   </pic:nvPicPr>
                   <pic:blipFill>
-                    <a:blip r:embed="rId13"/>
+                    <a:blip r:embed="rId14"/>
                     <a:srcRect/>
                     <a:stretch>
                       <a:fillRect/>
@@ -1462,7 +1516,7 @@
                     </pic:cNvPicPr>
                   </pic:nvPicPr>
                   <pic:blipFill>
-                    <a:blip r:embed="rId14"/>
+                    <a:blip r:embed="rId15"/>
                     <a:srcRect/>
                     <a:stretch>
                       <a:fillRect/>
@@ -1575,133 +1629,6 @@
                 <pic:pic xmlns:pic="http://schemas.openxmlformats.org/drawingml/2006/picture">
                   <pic:nvPicPr>
                     <pic:cNvPr id="0" name="Picture 5" descr="C:\Users\Juan\proyecto-algo3\src\imagenes\bandera.png"/>
-                    <pic:cNvPicPr>
-                      <a:picLocks noChangeAspect="1" noChangeArrowheads="1"/>
-                    </pic:cNvPicPr>
-                  </pic:nvPicPr>
-                  <pic:blipFill>
-                    <a:blip r:embed="rId15"/>
-                    <a:srcRect/>
-                    <a:stretch>
-                      <a:fillRect/>
-                    </a:stretch>
-                  </pic:blipFill>
-                  <pic:spPr bwMode="auto">
-                    <a:xfrm>
-                      <a:off x="0" y="0"/>
-                      <a:ext cx="190500" cy="190500"/>
-                    </a:xfrm>
-                    <a:prstGeom prst="rect">
-                      <a:avLst/>
-                    </a:prstGeom>
-                    <a:noFill/>
-                    <a:ln w="9525">
-                      <a:noFill/>
-                      <a:miter lim="800000"/>
-                      <a:headEnd/>
-                      <a:tailEnd/>
-                    </a:ln>
-                  </pic:spPr>
-                </pic:pic>
-              </a:graphicData>
-            </a:graphic>
-          </wp:inline>
-        </w:drawing>
-      </w:r>
-      <w:r>
-        <w:rPr>
-          <w:sz w:val="28"/>
-          <w:szCs w:val="28"/>
-        </w:rPr>
-        <w:t>.</w:t>
-      </w:r>
-    </w:p>
-    <w:p>
-      <w:pPr>
-        <w:jc w:val="both"/>
-        <w:rPr>
-          <w:sz w:val="28"/>
-          <w:szCs w:val="28"/>
-        </w:rPr>
-      </w:pPr>
-      <w:r>
-        <w:rPr>
-          <w:sz w:val="28"/>
-          <w:szCs w:val="28"/>
-        </w:rPr>
-        <w:t>Los obstáculos:</w:t>
-      </w:r>
-    </w:p>
-    <w:p>
-      <w:pPr>
-        <w:spacing w:after="120" w:line="240" w:lineRule="auto"/>
-        <w:rPr>
-          <w:sz w:val="28"/>
-          <w:szCs w:val="28"/>
-        </w:rPr>
-      </w:pPr>
-      <w:r>
-        <w:rPr>
-          <w:sz w:val="28"/>
-          <w:szCs w:val="28"/>
-        </w:rPr>
-        <w:t>Al atravesar una cuadra el jugador se podrá encontrar con alguno de los siguientes obstáculos:</w:t>
-      </w:r>
-      <w:r>
-        <w:rPr>
-          <w:sz w:val="28"/>
-          <w:szCs w:val="28"/>
-        </w:rPr>
-        <w:br/>
-      </w:r>
-    </w:p>
-    <w:p>
-      <w:pPr>
-        <w:numPr>
-          <w:ilvl w:val="0"/>
-          <w:numId w:val="1"/>
-        </w:numPr>
-        <w:spacing w:after="120" w:line="240" w:lineRule="auto"/>
-        <w:textAlignment w:val="baseline"/>
-        <w:rPr>
-          <w:sz w:val="28"/>
-          <w:szCs w:val="28"/>
-        </w:rPr>
-      </w:pPr>
-      <w:r>
-        <w:rPr>
-          <w:sz w:val="28"/>
-          <w:szCs w:val="28"/>
-        </w:rPr>
-        <w:t>Pozos: Le suma 3 movimientos de penalización a autos y motos, pero no afecta a las 4x4.</w:t>
-      </w:r>
-      <w:r>
-        <w:rPr>
-          <w:sz w:val="28"/>
-          <w:szCs w:val="28"/>
-        </w:rPr>
-        <w:t xml:space="preserve"> Su representación es </w:t>
-      </w:r>
-      <w:r>
-        <w:rPr>
-          <w:noProof/>
-          <w:sz w:val="28"/>
-          <w:szCs w:val="28"/>
-          <w:lang w:eastAsia="es-AR"/>
-        </w:rPr>
-        <w:drawing>
-          <wp:inline distT="0" distB="0" distL="0" distR="0">
-            <wp:extent cx="190500" cy="190500"/>
-            <wp:effectExtent l="19050" t="0" r="0" b="0"/>
-            <wp:docPr id="8" name="Imagen 6" descr="C:\Users\Juan\proyecto-algo3\src\imagenes\pozo.png"/>
-            <wp:cNvGraphicFramePr>
-              <a:graphicFrameLocks xmlns:a="http://schemas.openxmlformats.org/drawingml/2006/main" noChangeAspect="1"/>
-            </wp:cNvGraphicFramePr>
-            <a:graphic xmlns:a="http://schemas.openxmlformats.org/drawingml/2006/main">
-              <a:graphicData uri="http://schemas.openxmlformats.org/drawingml/2006/picture">
-                <pic:pic xmlns:pic="http://schemas.openxmlformats.org/drawingml/2006/picture">
-                  <pic:nvPicPr>
-                    <pic:cNvPr id="0" name="Picture 6" descr="C:\Users\Juan\proyecto-algo3\src\imagenes\pozo.png"/>
                     <pic:cNvPicPr>
                       <a:picLocks noChangeAspect="1" noChangeArrowheads="1"/>
                     </pic:cNvPicPr>
@@ -1745,6 +1672,45 @@
     </w:p>
     <w:p>
       <w:pPr>
+        <w:jc w:val="both"/>
+        <w:rPr>
+          <w:sz w:val="28"/>
+          <w:szCs w:val="28"/>
+        </w:rPr>
+      </w:pPr>
+      <w:r>
+        <w:rPr>
+          <w:sz w:val="28"/>
+          <w:szCs w:val="28"/>
+        </w:rPr>
+        <w:t>Los obstáculos:</w:t>
+      </w:r>
+    </w:p>
+    <w:p>
+      <w:pPr>
+        <w:spacing w:after="120" w:line="240" w:lineRule="auto"/>
+        <w:rPr>
+          <w:sz w:val="28"/>
+          <w:szCs w:val="28"/>
+        </w:rPr>
+      </w:pPr>
+      <w:r>
+        <w:rPr>
+          <w:sz w:val="28"/>
+          <w:szCs w:val="28"/>
+        </w:rPr>
+        <w:t>Al atravesar una cuadra el jugador se podrá encontrar con alguno de los siguientes obstáculos:</w:t>
+      </w:r>
+      <w:r>
+        <w:rPr>
+          <w:sz w:val="28"/>
+          <w:szCs w:val="28"/>
+        </w:rPr>
+        <w:br/>
+      </w:r>
+    </w:p>
+    <w:p>
+      <w:pPr>
         <w:numPr>
           <w:ilvl w:val="0"/>
           <w:numId w:val="1"/>
@@ -1761,8 +1727,7 @@
           <w:sz w:val="28"/>
           <w:szCs w:val="28"/>
         </w:rPr>
-        <w:lastRenderedPageBreak/>
-        <w:t>Piquete: Autos y 4x4 deben pegar la vuelta, no pueden pasar. Las motos puede pasar con una penalización de 2 movimientos.</w:t>
+        <w:t>Pozos: Le suma 3 movimientos de penalización a autos y motos, pero no afecta a las 4x4.</w:t>
       </w:r>
       <w:r>
         <w:rPr>
@@ -1782,7 +1747,7 @@
           <wp:inline distT="0" distB="0" distL="0" distR="0">
             <wp:extent cx="190500" cy="190500"/>
             <wp:effectExtent l="19050" t="0" r="0" b="0"/>
-            <wp:docPr id="9" name="Imagen 7" descr="C:\Users\Juan\proyecto-algo3\src\imagenes\piquete.png"/>
+            <wp:docPr id="8" name="Imagen 6" descr="C:\Users\Juan\proyecto-algo3\src\imagenes\pozo.png"/>
             <wp:cNvGraphicFramePr>
               <a:graphicFrameLocks xmlns:a="http://schemas.openxmlformats.org/drawingml/2006/main" noChangeAspect="1"/>
             </wp:cNvGraphicFramePr>
@@ -1790,7 +1755,7 @@
               <a:graphicData uri="http://schemas.openxmlformats.org/drawingml/2006/picture">
                 <pic:pic xmlns:pic="http://schemas.openxmlformats.org/drawingml/2006/picture">
                   <pic:nvPicPr>
-                    <pic:cNvPr id="0" name="Picture 7" descr="C:\Users\Juan\proyecto-algo3\src\imagenes\piquete.png"/>
+                    <pic:cNvPr id="0" name="Picture 6" descr="C:\Users\Juan\proyecto-algo3\src\imagenes\pozo.png"/>
                     <pic:cNvPicPr>
                       <a:picLocks noChangeAspect="1" noChangeArrowheads="1"/>
                     </pic:cNvPicPr>
@@ -1838,6 +1803,95 @@
           <w:ilvl w:val="0"/>
           <w:numId w:val="1"/>
         </w:numPr>
+        <w:spacing w:after="120" w:line="240" w:lineRule="auto"/>
+        <w:textAlignment w:val="baseline"/>
+        <w:rPr>
+          <w:sz w:val="28"/>
+          <w:szCs w:val="28"/>
+        </w:rPr>
+      </w:pPr>
+      <w:r>
+        <w:rPr>
+          <w:sz w:val="28"/>
+          <w:szCs w:val="28"/>
+        </w:rPr>
+        <w:lastRenderedPageBreak/>
+        <w:t>Piquete: Autos y 4x4 deben pegar la vuelta, no pueden pasar. Las motos puede pasar con una penalización de 2 movimientos.</w:t>
+      </w:r>
+      <w:r>
+        <w:rPr>
+          <w:sz w:val="28"/>
+          <w:szCs w:val="28"/>
+        </w:rPr>
+        <w:t xml:space="preserve"> Su representación es</w:t>
+      </w:r>
+      <w:r>
+        <w:rPr>
+          <w:noProof/>
+          <w:sz w:val="28"/>
+          <w:szCs w:val="28"/>
+          <w:lang w:eastAsia="es-AR"/>
+        </w:rPr>
+        <w:drawing>
+          <wp:inline distT="0" distB="0" distL="0" distR="0">
+            <wp:extent cx="190500" cy="190500"/>
+            <wp:effectExtent l="19050" t="0" r="0" b="0"/>
+            <wp:docPr id="9" name="Imagen 7" descr="C:\Users\Juan\proyecto-algo3\src\imagenes\piquete.png"/>
+            <wp:cNvGraphicFramePr>
+              <a:graphicFrameLocks xmlns:a="http://schemas.openxmlformats.org/drawingml/2006/main" noChangeAspect="1"/>
+            </wp:cNvGraphicFramePr>
+            <a:graphic xmlns:a="http://schemas.openxmlformats.org/drawingml/2006/main">
+              <a:graphicData uri="http://schemas.openxmlformats.org/drawingml/2006/picture">
+                <pic:pic xmlns:pic="http://schemas.openxmlformats.org/drawingml/2006/picture">
+                  <pic:nvPicPr>
+                    <pic:cNvPr id="0" name="Picture 7" descr="C:\Users\Juan\proyecto-algo3\src\imagenes\piquete.png"/>
+                    <pic:cNvPicPr>
+                      <a:picLocks noChangeAspect="1" noChangeArrowheads="1"/>
+                    </pic:cNvPicPr>
+                  </pic:nvPicPr>
+                  <pic:blipFill>
+                    <a:blip r:embed="rId18"/>
+                    <a:srcRect/>
+                    <a:stretch>
+                      <a:fillRect/>
+                    </a:stretch>
+                  </pic:blipFill>
+                  <pic:spPr bwMode="auto">
+                    <a:xfrm>
+                      <a:off x="0" y="0"/>
+                      <a:ext cx="190500" cy="190500"/>
+                    </a:xfrm>
+                    <a:prstGeom prst="rect">
+                      <a:avLst/>
+                    </a:prstGeom>
+                    <a:noFill/>
+                    <a:ln w="9525">
+                      <a:noFill/>
+                      <a:miter lim="800000"/>
+                      <a:headEnd/>
+                      <a:tailEnd/>
+                    </a:ln>
+                  </pic:spPr>
+                </pic:pic>
+              </a:graphicData>
+            </a:graphic>
+          </wp:inline>
+        </w:drawing>
+      </w:r>
+      <w:r>
+        <w:rPr>
+          <w:sz w:val="28"/>
+          <w:szCs w:val="28"/>
+        </w:rPr>
+        <w:t>.</w:t>
+      </w:r>
+    </w:p>
+    <w:p>
+      <w:pPr>
+        <w:numPr>
+          <w:ilvl w:val="0"/>
+          <w:numId w:val="1"/>
+        </w:numPr>
         <w:spacing w:before="100" w:beforeAutospacing="1" w:after="100" w:afterAutospacing="1" w:line="240" w:lineRule="auto"/>
         <w:jc w:val="both"/>
         <w:textAlignment w:val="baseline"/>
@@ -1892,7 +1946,7 @@
                     </pic:cNvPicPr>
                   </pic:nvPicPr>
                   <pic:blipFill>
-                    <a:blip r:embed="rId18"/>
+                    <a:blip r:embed="rId19"/>
                     <a:srcRect/>
                     <a:stretch>
                       <a:fillRect/>
@@ -2122,7 +2176,7 @@
                     </pic:cNvPicPr>
                   </pic:nvPicPr>
                   <pic:blipFill>
-                    <a:blip r:embed="rId19"/>
+                    <a:blip r:embed="rId20"/>
                     <a:srcRect/>
                     <a:stretch>
                       <a:fillRect/>
@@ -2294,7 +2348,7 @@
                     </pic:cNvPicPr>
                   </pic:nvPicPr>
                   <pic:blipFill>
-                    <a:blip r:embed="rId20"/>
+                    <a:blip r:embed="rId21"/>
                     <a:srcRect/>
                     <a:stretch>
                       <a:fillRect/>
@@ -2465,7 +2519,7 @@
                     </pic:cNvPicPr>
                   </pic:nvPicPr>
                   <pic:blipFill>
-                    <a:blip r:embed="rId21"/>
+                    <a:blip r:embed="rId22"/>
                     <a:srcRect/>
                     <a:stretch>
                       <a:fillRect/>
@@ -2527,7 +2581,7 @@
                     </pic:cNvPicPr>
                   </pic:nvPicPr>
                   <pic:blipFill>
-                    <a:blip r:embed="rId22"/>
+                    <a:blip r:embed="rId23"/>
                     <a:srcRect/>
                     <a:stretch>
                       <a:fillRect/>
@@ -2589,7 +2643,7 @@
                     </pic:cNvPicPr>
                   </pic:nvPicPr>
                   <pic:blipFill>
-                    <a:blip r:embed="rId23"/>
+                    <a:blip r:embed="rId24"/>
                     <a:srcRect/>
                     <a:stretch>
                       <a:fillRect/>
@@ -2687,7 +2741,7 @@
                     </pic:cNvPicPr>
                   </pic:nvPicPr>
                   <pic:blipFill>
-                    <a:blip r:embed="rId24"/>
+                    <a:blip r:embed="rId25"/>
                     <a:srcRect/>
                     <a:stretch>
                       <a:fillRect/>
@@ -2783,7 +2837,7 @@
                     </pic:cNvPicPr>
                   </pic:nvPicPr>
                   <pic:blipFill>
-                    <a:blip r:embed="rId25"/>
+                    <a:blip r:embed="rId26"/>
                     <a:srcRect/>
                     <a:stretch>
                       <a:fillRect/>
@@ -2813,8 +2867,8 @@
       </w:r>
     </w:p>
     <w:sectPr>
-      <w:headerReference w:type="default" r:id="rId26"/>
-      <w:footerReference w:type="default" r:id="rId27"/>
+      <w:headerReference w:type="default" r:id="rId27"/>
+      <w:footerReference w:type="default" r:id="rId28"/>
       <w:pgSz w:w="12240" w:h="15840"/>
       <w:pgMar w:top="1417" w:right="1701" w:bottom="1417" w:left="1701" w:header="708" w:footer="708" w:gutter="0"/>
       <w:cols w:space="708"/>
@@ -2871,7 +2925,7 @@
             <w:rPr>
               <w:noProof/>
             </w:rPr>
-            <w:t>8</w:t>
+            <w:t>4</w:t>
           </w:r>
         </w:fldSimple>
       </w:p>

</xml_diff>

<commit_message>
modificaciones en la guia del usuario
</commit_message>
<xml_diff>
--- a/Guia del usuario.docx
+++ b/Guia del usuario.docx
@@ -584,6 +584,93 @@
           <w:sz w:val="28"/>
           <w:szCs w:val="28"/>
         </w:rPr>
+        <w:t xml:space="preserve">Cargar </w:t>
+      </w:r>
+      <w:r>
+        <w:rPr>
+          <w:sz w:val="28"/>
+          <w:szCs w:val="28"/>
+        </w:rPr>
+        <w:t xml:space="preserve">un </w:t>
+      </w:r>
+      <w:r>
+        <w:rPr>
+          <w:sz w:val="28"/>
+          <w:szCs w:val="28"/>
+        </w:rPr>
+        <w:t>jugador</w:t>
+      </w:r>
+      <w:r>
+        <w:rPr>
+          <w:sz w:val="28"/>
+          <w:szCs w:val="28"/>
+        </w:rPr>
+        <w:t xml:space="preserve"> existente</w:t>
+      </w:r>
+      <w:r>
+        <w:rPr>
+          <w:sz w:val="28"/>
+          <w:szCs w:val="28"/>
+        </w:rPr>
+        <w:tab/>
+      </w:r>
+      <w:r>
+        <w:rPr>
+          <w:sz w:val="28"/>
+          <w:szCs w:val="28"/>
+        </w:rPr>
+        <w:tab/>
+      </w:r>
+      <w:r>
+        <w:rPr>
+          <w:sz w:val="28"/>
+          <w:szCs w:val="28"/>
+        </w:rPr>
+        <w:tab/>
+      </w:r>
+      <w:r>
+        <w:rPr>
+          <w:sz w:val="28"/>
+          <w:szCs w:val="28"/>
+        </w:rPr>
+        <w:tab/>
+      </w:r>
+      <w:r>
+        <w:rPr>
+          <w:sz w:val="28"/>
+          <w:szCs w:val="28"/>
+        </w:rPr>
+        <w:tab/>
+      </w:r>
+      <w:r>
+        <w:rPr>
+          <w:sz w:val="28"/>
+          <w:szCs w:val="28"/>
+        </w:rPr>
+        <w:tab/>
+      </w:r>
+      <w:r>
+        <w:rPr>
+          <w:sz w:val="28"/>
+          <w:szCs w:val="28"/>
+        </w:rPr>
+        <w:tab/>
+        <w:t>7</w:t>
+      </w:r>
+    </w:p>
+    <w:p>
+      <w:pPr>
+        <w:jc w:val="both"/>
+        <w:rPr>
+          <w:sz w:val="28"/>
+          <w:szCs w:val="28"/>
+        </w:rPr>
+      </w:pPr>
+      <w:r>
+        <w:rPr>
+          <w:sz w:val="28"/>
+          <w:szCs w:val="28"/>
+        </w:rPr>
         <w:t>Cargar una parida guardada</w:t>
       </w:r>
       <w:r>
@@ -634,7 +721,7 @@
           <w:szCs w:val="28"/>
         </w:rPr>
         <w:tab/>
-        <w:t>7</w:t>
+        <w:t>8</w:t>
       </w:r>
     </w:p>
     <w:p>
@@ -774,9 +861,9 @@
         </w:rPr>
         <w:drawing>
           <wp:inline distT="0" distB="0" distL="0" distR="0">
-            <wp:extent cx="4057650" cy="3044960"/>
-            <wp:effectExtent l="19050" t="0" r="0" b="0"/>
-            <wp:docPr id="20" name="Imagen 1"/>
+            <wp:extent cx="3990975" cy="3001701"/>
+            <wp:effectExtent l="19050" t="0" r="9525" b="0"/>
+            <wp:docPr id="21" name="Imagen 1"/>
             <wp:cNvGraphicFramePr>
               <a:graphicFrameLocks xmlns:a="http://schemas.openxmlformats.org/drawingml/2006/main" noChangeAspect="1"/>
             </wp:cNvGraphicFramePr>
@@ -799,7 +886,7 @@
                   <pic:spPr bwMode="auto">
                     <a:xfrm>
                       <a:off x="0" y="0"/>
-                      <a:ext cx="4061011" cy="3047482"/>
+                      <a:ext cx="3990975" cy="3001701"/>
                     </a:xfrm>
                     <a:prstGeom prst="rect">
                       <a:avLst/>
@@ -832,7 +919,28 @@
           <w:sz w:val="28"/>
           <w:szCs w:val="28"/>
         </w:rPr>
-        <w:t>En esta ventana como se puede ver se puede crear un nuevo jugador, ver los puntajes, o elegir un jugador existente</w:t>
+        <w:t>En esta ventana como se puede ver se puede crear un nuevo jugador</w:t>
+      </w:r>
+      <w:r>
+        <w:rPr>
+          <w:sz w:val="28"/>
+          <w:szCs w:val="28"/>
+        </w:rPr>
+        <w:t>,</w:t>
+      </w:r>
+      <w:r>
+        <w:rPr>
+          <w:sz w:val="28"/>
+          <w:szCs w:val="28"/>
+        </w:rPr>
+        <w:t xml:space="preserve"> elegir un jugador existente</w:t>
+      </w:r>
+      <w:r>
+        <w:rPr>
+          <w:sz w:val="28"/>
+          <w:szCs w:val="28"/>
+        </w:rPr>
+        <w:t xml:space="preserve"> o salir</w:t>
       </w:r>
       <w:r>
         <w:rPr>
@@ -2451,7 +2559,7 @@
           <w:u w:val="single"/>
         </w:rPr>
         <w:lastRenderedPageBreak/>
-        <w:t>Cargar una par</w:t>
+        <w:t xml:space="preserve">Cargar </w:t>
       </w:r>
       <w:r>
         <w:rPr>
@@ -2459,7 +2567,7 @@
           <w:szCs w:val="40"/>
           <w:u w:val="single"/>
         </w:rPr>
-        <w:t>t</w:t>
+        <w:t xml:space="preserve">un </w:t>
       </w:r>
       <w:r>
         <w:rPr>
@@ -2467,7 +2575,15 @@
           <w:szCs w:val="40"/>
           <w:u w:val="single"/>
         </w:rPr>
-        <w:t>ida guardada</w:t>
+        <w:t>jugador</w:t>
+      </w:r>
+      <w:r>
+        <w:rPr>
+          <w:sz w:val="40"/>
+          <w:szCs w:val="40"/>
+          <w:u w:val="single"/>
+        </w:rPr>
+        <w:t xml:space="preserve"> existente</w:t>
       </w:r>
     </w:p>
     <w:p>
@@ -2684,28 +2800,113 @@
           <w:sz w:val="28"/>
           <w:szCs w:val="28"/>
         </w:rPr>
-        <w:t>En el ejemplo hemos seleccionado el usuario “julio”</w:t>
-      </w:r>
-      <w:r>
-        <w:rPr>
-          <w:sz w:val="28"/>
-          <w:szCs w:val="28"/>
-        </w:rPr>
-        <w:t>. En la siguiente pantalla tendrá la</w:t>
-      </w:r>
-      <w:r>
-        <w:rPr>
-          <w:sz w:val="28"/>
-          <w:szCs w:val="28"/>
-        </w:rPr>
-        <w:t xml:space="preserve"> opción de elegir</w:t>
-      </w:r>
-      <w:r>
-        <w:rPr>
-          <w:sz w:val="28"/>
-          <w:szCs w:val="28"/>
-        </w:rPr>
-        <w:t xml:space="preserve"> si jugar una nueva partida o una guardada.</w:t>
+        <w:br w:type="page"/>
+      </w:r>
+    </w:p>
+    <w:p>
+      <w:pPr>
+        <w:jc w:val="center"/>
+        <w:rPr>
+          <w:sz w:val="40"/>
+          <w:szCs w:val="40"/>
+          <w:u w:val="single"/>
+        </w:rPr>
+      </w:pPr>
+      <w:r>
+        <w:rPr>
+          <w:sz w:val="40"/>
+          <w:szCs w:val="40"/>
+          <w:u w:val="single"/>
+        </w:rPr>
+        <w:lastRenderedPageBreak/>
+        <w:t>Cargar una par</w:t>
+      </w:r>
+      <w:r>
+        <w:rPr>
+          <w:sz w:val="40"/>
+          <w:szCs w:val="40"/>
+          <w:u w:val="single"/>
+        </w:rPr>
+        <w:t>t</w:t>
+      </w:r>
+      <w:r>
+        <w:rPr>
+          <w:sz w:val="40"/>
+          <w:szCs w:val="40"/>
+          <w:u w:val="single"/>
+        </w:rPr>
+        <w:t>ida guardada</w:t>
+      </w:r>
+    </w:p>
+    <w:p>
+      <w:pPr>
+        <w:rPr>
+          <w:sz w:val="28"/>
+          <w:szCs w:val="28"/>
+        </w:rPr>
+      </w:pPr>
+      <w:r>
+        <w:rPr>
+          <w:sz w:val="28"/>
+          <w:szCs w:val="28"/>
+        </w:rPr>
+        <w:t>En el ejemplo</w:t>
+      </w:r>
+      <w:r>
+        <w:rPr>
+          <w:sz w:val="28"/>
+          <w:szCs w:val="28"/>
+        </w:rPr>
+        <w:t xml:space="preserve"> anterior</w:t>
+      </w:r>
+      <w:r>
+        <w:rPr>
+          <w:sz w:val="28"/>
+          <w:szCs w:val="28"/>
+        </w:rPr>
+        <w:t xml:space="preserve"> hemos seleccionado el usuario “julio”</w:t>
+      </w:r>
+      <w:r>
+        <w:rPr>
+          <w:sz w:val="28"/>
+          <w:szCs w:val="28"/>
+        </w:rPr>
+        <w:t>. En la siguiente pantalla</w:t>
+      </w:r>
+      <w:r>
+        <w:rPr>
+          <w:sz w:val="28"/>
+          <w:szCs w:val="28"/>
+        </w:rPr>
+        <w:t xml:space="preserve"> (la pantalla del usuario)</w:t>
+      </w:r>
+      <w:r>
+        <w:rPr>
+          <w:sz w:val="28"/>
+          <w:szCs w:val="28"/>
+        </w:rPr>
+        <w:t xml:space="preserve"> tendrá la</w:t>
+      </w:r>
+      <w:r>
+        <w:rPr>
+          <w:sz w:val="28"/>
+          <w:szCs w:val="28"/>
+        </w:rPr>
+        <w:t xml:space="preserve"> opción de </w:t>
+      </w:r>
+      <w:r>
+        <w:rPr>
+          <w:sz w:val="28"/>
+          <w:szCs w:val="28"/>
+        </w:rPr>
+        <w:t>“Cargar Partida”</w:t>
+      </w:r>
+      <w:r>
+        <w:rPr>
+          <w:sz w:val="28"/>
+          <w:szCs w:val="28"/>
+        </w:rPr>
+        <w:t>.</w:t>
       </w:r>
     </w:p>
     <w:p>
@@ -2725,9 +2926,9 @@
         </w:rPr>
         <w:drawing>
           <wp:inline distT="0" distB="0" distL="0" distR="0">
-            <wp:extent cx="2390775" cy="1233948"/>
-            <wp:effectExtent l="19050" t="0" r="9525" b="0"/>
-            <wp:docPr id="19" name="Imagen 8"/>
+            <wp:extent cx="3714750" cy="2781332"/>
+            <wp:effectExtent l="19050" t="0" r="0" b="0"/>
+            <wp:docPr id="22" name="Imagen 2"/>
             <wp:cNvGraphicFramePr>
               <a:graphicFrameLocks xmlns:a="http://schemas.openxmlformats.org/drawingml/2006/main" noChangeAspect="1"/>
             </wp:cNvGraphicFramePr>
@@ -2735,7 +2936,7 @@
               <a:graphicData uri="http://schemas.openxmlformats.org/drawingml/2006/picture">
                 <pic:pic xmlns:pic="http://schemas.openxmlformats.org/drawingml/2006/picture">
                   <pic:nvPicPr>
-                    <pic:cNvPr id="0" name="Picture 8"/>
+                    <pic:cNvPr id="0" name="Picture 2"/>
                     <pic:cNvPicPr>
                       <a:picLocks noChangeAspect="1" noChangeArrowheads="1"/>
                     </pic:cNvPicPr>
@@ -2750,7 +2951,7 @@
                   <pic:spPr bwMode="auto">
                     <a:xfrm>
                       <a:off x="0" y="0"/>
-                      <a:ext cx="2390775" cy="1233948"/>
+                      <a:ext cx="3714750" cy="2781332"/>
                     </a:xfrm>
                     <a:prstGeom prst="rect">
                       <a:avLst/>
@@ -2785,7 +2986,6 @@
           <w:szCs w:val="40"/>
           <w:u w:val="single"/>
         </w:rPr>
-        <w:lastRenderedPageBreak/>
         <w:t>Lista con los puntajes de los jugadores</w:t>
       </w:r>
     </w:p>
@@ -2801,7 +3001,21 @@
           <w:sz w:val="28"/>
           <w:szCs w:val="28"/>
         </w:rPr>
-        <w:t>Para ver los puntajes, en la pantalla de inicio debe seleccionar “Ver Puntajes” y le aparecerá una pantalla como la que sigue:</w:t>
+        <w:t xml:space="preserve">Para ver </w:t>
+      </w:r>
+      <w:r>
+        <w:rPr>
+          <w:sz w:val="28"/>
+          <w:szCs w:val="28"/>
+        </w:rPr>
+        <w:t xml:space="preserve">los puntajes, en la pantalla del usuario </w:t>
+      </w:r>
+      <w:r>
+        <w:rPr>
+          <w:sz w:val="28"/>
+          <w:szCs w:val="28"/>
+        </w:rPr>
+        <w:t>debe seleccionar “Ver Puntajes” y le aparecerá una pantalla como la que sigue:</w:t>
       </w:r>
     </w:p>
     <w:p>
@@ -2925,7 +3139,7 @@
             <w:rPr>
               <w:noProof/>
             </w:rPr>
-            <w:t>4</w:t>
+            <w:t>6</w:t>
           </w:r>
         </w:fldSimple>
       </w:p>

</xml_diff>